<commit_message>
B-110930: Update grid client and server docs
</commit_message>
<xml_diff>
--- a/docs/development/Sage300SDK_GridServerInterface.docx
+++ b/docs/development/Sage300SDK_GridServerInterface.docx
@@ -1,13 +1,11 @@
 
 <file path=word/document.xml><?xml version="1.0" encoding="utf-8"?>
-<w:document xmlns:wpc="http://schemas.microsoft.com/office/word/2010/wordprocessingCanvas" xmlns:cx="http://schemas.microsoft.com/office/drawing/2014/chartex" xmlns:cx1="http://schemas.microsoft.com/office/drawing/2015/9/8/chartex" xmlns:cx2="http://schemas.microsoft.com/office/drawing/2015/10/21/chartex" xmlns:cx3="http://schemas.microsoft.com/office/drawing/2016/5/9/chartex" xmlns:cx4="http://schemas.microsoft.com/office/drawing/2016/5/10/chartex" xmlns:cx5="http://schemas.microsoft.com/office/drawing/2016/5/11/chartex" xmlns:cx6="http://schemas.microsoft.com/office/drawing/2016/5/12/chartex" xmlns:cx7="http://schemas.microsoft.com/office/drawing/2016/5/13/chartex" xmlns:cx8="http://schemas.microsoft.com/office/drawing/2016/5/14/chartex" xmlns:mc="http://schemas.openxmlformats.org/markup-compatibility/2006" xmlns:aink="http://schemas.microsoft.com/office/drawing/2016/ink" xmlns:am3d="http://schemas.microsoft.com/office/drawing/2017/model3d" xmlns:o="urn:schemas-microsoft-com:office:office" xmlns:r="http://schemas.openxmlformats.org/officeDocument/2006/relationships" xmlns:m="http://schemas.openxmlformats.org/officeDocument/2006/math" xmlns:v="urn:schemas-microsoft-com:vml" xmlns:wp14="http://schemas.microsoft.com/office/word/2010/wordprocessingDrawing" xmlns:wp="http://schemas.openxmlformats.org/drawingml/2006/wordprocessingDrawing" xmlns:w10="urn:schemas-microsoft-com:office:word" xmlns:w="http://schemas.openxmlformats.org/wordprocessingml/2006/main" xmlns:w14="http://schemas.microsoft.com/office/word/2010/wordml" xmlns:w15="http://schemas.microsoft.com/office/word/2012/wordml" xmlns:w16cid="http://schemas.microsoft.com/office/word/2016/wordml/cid" xmlns:w16se="http://schemas.microsoft.com/office/word/2015/wordml/symex" xmlns:wpg="http://schemas.microsoft.com/office/word/2010/wordprocessingGroup" xmlns:wpi="http://schemas.microsoft.com/office/word/2010/wordprocessingInk" xmlns:wne="http://schemas.microsoft.com/office/word/2006/wordml" xmlns:wps="http://schemas.microsoft.com/office/word/2010/wordprocessingShape" mc:Ignorable="w14 w15 w16se w16cid wp14">
+<w:document xmlns:wpc="http://schemas.microsoft.com/office/word/2010/wordprocessingCanvas" xmlns:cx="http://schemas.microsoft.com/office/drawing/2014/chartex" xmlns:cx1="http://schemas.microsoft.com/office/drawing/2015/9/8/chartex" xmlns:cx2="http://schemas.microsoft.com/office/drawing/2015/10/21/chartex" xmlns:cx3="http://schemas.microsoft.com/office/drawing/2016/5/9/chartex" xmlns:cx4="http://schemas.microsoft.com/office/drawing/2016/5/10/chartex" xmlns:cx5="http://schemas.microsoft.com/office/drawing/2016/5/11/chartex" xmlns:cx6="http://schemas.microsoft.com/office/drawing/2016/5/12/chartex" xmlns:cx7="http://schemas.microsoft.com/office/drawing/2016/5/13/chartex" xmlns:cx8="http://schemas.microsoft.com/office/drawing/2016/5/14/chartex" xmlns:mc="http://schemas.openxmlformats.org/markup-compatibility/2006" xmlns:aink="http://schemas.microsoft.com/office/drawing/2016/ink" xmlns:am3d="http://schemas.microsoft.com/office/drawing/2017/model3d" xmlns:o="urn:schemas-microsoft-com:office:office" xmlns:r="http://schemas.openxmlformats.org/officeDocument/2006/relationships" xmlns:m="http://schemas.openxmlformats.org/officeDocument/2006/math" xmlns:v="urn:schemas-microsoft-com:vml" xmlns:wp14="http://schemas.microsoft.com/office/word/2010/wordprocessingDrawing" xmlns:wp="http://schemas.openxmlformats.org/drawingml/2006/wordprocessingDrawing" xmlns:w10="urn:schemas-microsoft-com:office:word" xmlns:w="http://schemas.openxmlformats.org/wordprocessingml/2006/main" xmlns:w14="http://schemas.microsoft.com/office/word/2010/wordml" xmlns:w15="http://schemas.microsoft.com/office/word/2012/wordml" xmlns:w16cex="http://schemas.microsoft.com/office/word/2018/wordml/cex" xmlns:w16cid="http://schemas.microsoft.com/office/word/2016/wordml/cid" xmlns:w16="http://schemas.microsoft.com/office/word/2018/wordml" xmlns:w16se="http://schemas.microsoft.com/office/word/2015/wordml/symex" xmlns:wpg="http://schemas.microsoft.com/office/word/2010/wordprocessingGroup" xmlns:wpi="http://schemas.microsoft.com/office/word/2010/wordprocessingInk" xmlns:wne="http://schemas.microsoft.com/office/word/2006/wordml" xmlns:wps="http://schemas.microsoft.com/office/word/2010/wordprocessingShape" mc:Ignorable="w14 w15 w16se w16cid w16 w16cex wp14">
   <w:body>
     <w:p>
       <w:pPr>
         <w:pStyle w:val="SAGETitle"/>
       </w:pPr>
-      <w:bookmarkStart w:id="0" w:name="_GoBack"/>
-      <w:bookmarkEnd w:id="0"/>
       <w:r>
         <w:t>Sage 300</w:t>
       </w:r>
@@ -142,6 +140,7 @@
           <w:b w:val="0"/>
           <w:noProof/>
           <w:sz w:val="22"/>
+          <w:lang w:eastAsia="zh-CN"/>
         </w:rPr>
       </w:pPr>
       <w:r>
@@ -153,7 +152,7 @@
       <w:r>
         <w:fldChar w:fldCharType="separate"/>
       </w:r>
-      <w:hyperlink w:anchor="_Toc7350756" w:history="1">
+      <w:hyperlink w:anchor="_Toc66692919" w:history="1">
         <w:r>
           <w:rPr>
             <w:rStyle w:val="Hyperlink"/>
@@ -167,6 +166,7 @@
             <w:b w:val="0"/>
             <w:noProof/>
             <w:sz w:val="22"/>
+            <w:lang w:eastAsia="zh-CN"/>
           </w:rPr>
           <w:tab/>
         </w:r>
@@ -196,7 +196,7 @@
             <w:noProof/>
             <w:webHidden/>
           </w:rPr>
-          <w:instrText xml:space="preserve"> PAGEREF _Toc7350756 \h </w:instrText>
+          <w:instrText xml:space="preserve"> PAGEREF _Toc66692919 \h </w:instrText>
         </w:r>
         <w:r>
           <w:rPr>
@@ -235,9 +235,10 @@
           <w:b w:val="0"/>
           <w:noProof/>
           <w:sz w:val="22"/>
+          <w:lang w:eastAsia="zh-CN"/>
         </w:rPr>
       </w:pPr>
-      <w:hyperlink w:anchor="_Toc7350757" w:history="1">
+      <w:hyperlink w:anchor="_Toc66692920" w:history="1">
         <w:r>
           <w:rPr>
             <w:rStyle w:val="Hyperlink"/>
@@ -251,6 +252,7 @@
             <w:b w:val="0"/>
             <w:noProof/>
             <w:sz w:val="22"/>
+            <w:lang w:eastAsia="zh-CN"/>
           </w:rPr>
           <w:tab/>
         </w:r>
@@ -280,7 +282,7 @@
             <w:noProof/>
             <w:webHidden/>
           </w:rPr>
-          <w:instrText xml:space="preserve"> PAGEREF _Toc7350757 \h </w:instrText>
+          <w:instrText xml:space="preserve"> PAGEREF _Toc66692920 \h </w:instrText>
         </w:r>
         <w:r>
           <w:rPr>
@@ -319,9 +321,10 @@
           <w:b w:val="0"/>
           <w:noProof/>
           <w:sz w:val="22"/>
+          <w:lang w:eastAsia="zh-CN"/>
         </w:rPr>
       </w:pPr>
-      <w:hyperlink w:anchor="_Toc7350758" w:history="1">
+      <w:hyperlink w:anchor="_Toc66692921" w:history="1">
         <w:r>
           <w:rPr>
             <w:rStyle w:val="Hyperlink"/>
@@ -335,6 +338,7 @@
             <w:b w:val="0"/>
             <w:noProof/>
             <w:sz w:val="22"/>
+            <w:lang w:eastAsia="zh-CN"/>
           </w:rPr>
           <w:tab/>
         </w:r>
@@ -364,7 +368,7 @@
             <w:noProof/>
             <w:webHidden/>
           </w:rPr>
-          <w:instrText xml:space="preserve"> PAGEREF _Toc7350758 \h </w:instrText>
+          <w:instrText xml:space="preserve"> PAGEREF _Toc66692921 \h </w:instrText>
         </w:r>
         <w:r>
           <w:rPr>
@@ -400,9 +404,10 @@
         <w:pStyle w:val="TOC2"/>
         <w:rPr>
           <w:rFonts w:asciiTheme="minorHAnsi" w:eastAsiaTheme="minorEastAsia" w:hAnsiTheme="minorHAnsi"/>
+          <w:lang w:eastAsia="zh-CN"/>
         </w:rPr>
       </w:pPr>
-      <w:hyperlink w:anchor="_Toc7350759" w:history="1">
+      <w:hyperlink w:anchor="_Toc66692922" w:history="1">
         <w:r>
           <w:rPr>
             <w:rStyle w:val="Hyperlink"/>
@@ -412,6 +417,7 @@
         <w:r>
           <w:rPr>
             <w:rFonts w:asciiTheme="minorHAnsi" w:eastAsiaTheme="minorEastAsia" w:hAnsiTheme="minorHAnsi"/>
+            <w:lang w:eastAsia="zh-CN"/>
           </w:rPr>
           <w:tab/>
         </w:r>
@@ -437,7 +443,7 @@
           <w:rPr>
             <w:webHidden/>
           </w:rPr>
-          <w:instrText xml:space="preserve"> PAGEREF _Toc7350759 \h </w:instrText>
+          <w:instrText xml:space="preserve"> PAGEREF _Toc66692922 \h </w:instrText>
         </w:r>
         <w:r>
           <w:rPr>
@@ -469,9 +475,10 @@
         <w:pStyle w:val="TOC2"/>
         <w:rPr>
           <w:rFonts w:asciiTheme="minorHAnsi" w:eastAsiaTheme="minorEastAsia" w:hAnsiTheme="minorHAnsi"/>
+          <w:lang w:eastAsia="zh-CN"/>
         </w:rPr>
       </w:pPr>
-      <w:hyperlink w:anchor="_Toc7350760" w:history="1">
+      <w:hyperlink w:anchor="_Toc66692923" w:history="1">
         <w:r>
           <w:rPr>
             <w:rStyle w:val="Hyperlink"/>
@@ -481,6 +488,7 @@
         <w:r>
           <w:rPr>
             <w:rFonts w:asciiTheme="minorHAnsi" w:eastAsiaTheme="minorEastAsia" w:hAnsiTheme="minorHAnsi"/>
+            <w:lang w:eastAsia="zh-CN"/>
           </w:rPr>
           <w:tab/>
         </w:r>
@@ -506,76 +514,7 @@
           <w:rPr>
             <w:webHidden/>
           </w:rPr>
-          <w:instrText xml:space="preserve"> PAGEREF _Toc7350760 \h </w:instrText>
-        </w:r>
-        <w:r>
-          <w:rPr>
-            <w:webHidden/>
-          </w:rPr>
-        </w:r>
-        <w:r>
-          <w:rPr>
-            <w:webHidden/>
-          </w:rPr>
-          <w:fldChar w:fldCharType="separate"/>
-        </w:r>
-        <w:r>
-          <w:rPr>
-            <w:webHidden/>
-          </w:rPr>
-          <w:t>6</w:t>
-        </w:r>
-        <w:r>
-          <w:rPr>
-            <w:webHidden/>
-          </w:rPr>
-          <w:fldChar w:fldCharType="end"/>
-        </w:r>
-      </w:hyperlink>
-    </w:p>
-    <w:p>
-      <w:pPr>
-        <w:pStyle w:val="TOC2"/>
-        <w:rPr>
-          <w:rFonts w:asciiTheme="minorHAnsi" w:eastAsiaTheme="minorEastAsia" w:hAnsiTheme="minorHAnsi"/>
-        </w:rPr>
-      </w:pPr>
-      <w:hyperlink w:anchor="_Toc7350761" w:history="1">
-        <w:r>
-          <w:rPr>
-            <w:rStyle w:val="Hyperlink"/>
-          </w:rPr>
-          <w:t>3.3</w:t>
-        </w:r>
-        <w:r>
-          <w:rPr>
-            <w:rFonts w:asciiTheme="minorHAnsi" w:eastAsiaTheme="minorEastAsia" w:hAnsiTheme="minorHAnsi"/>
-          </w:rPr>
-          <w:tab/>
-        </w:r>
-        <w:r>
-          <w:rPr>
-            <w:rStyle w:val="Hyperlink"/>
-          </w:rPr>
-          <w:t>Insert</w:t>
-        </w:r>
-        <w:r>
-          <w:rPr>
-            <w:webHidden/>
-          </w:rPr>
-          <w:tab/>
-        </w:r>
-        <w:r>
-          <w:rPr>
-            <w:webHidden/>
-          </w:rPr>
-          <w:fldChar w:fldCharType="begin"/>
-        </w:r>
-        <w:r>
-          <w:rPr>
-            <w:webHidden/>
-          </w:rPr>
-          <w:instrText xml:space="preserve"> PAGEREF _Toc7350761 \h </w:instrText>
+          <w:instrText xml:space="preserve"> PAGEREF _Toc66692923 \h </w:instrText>
         </w:r>
         <w:r>
           <w:rPr>
@@ -607,9 +546,81 @@
         <w:pStyle w:val="TOC2"/>
         <w:rPr>
           <w:rFonts w:asciiTheme="minorHAnsi" w:eastAsiaTheme="minorEastAsia" w:hAnsiTheme="minorHAnsi"/>
+          <w:lang w:eastAsia="zh-CN"/>
         </w:rPr>
       </w:pPr>
-      <w:hyperlink w:anchor="_Toc7350762" w:history="1">
+      <w:hyperlink w:anchor="_Toc66692924" w:history="1">
+        <w:r>
+          <w:rPr>
+            <w:rStyle w:val="Hyperlink"/>
+          </w:rPr>
+          <w:t>3.3</w:t>
+        </w:r>
+        <w:r>
+          <w:rPr>
+            <w:rFonts w:asciiTheme="minorHAnsi" w:eastAsiaTheme="minorEastAsia" w:hAnsiTheme="minorHAnsi"/>
+            <w:lang w:eastAsia="zh-CN"/>
+          </w:rPr>
+          <w:tab/>
+        </w:r>
+        <w:r>
+          <w:rPr>
+            <w:rStyle w:val="Hyperlink"/>
+          </w:rPr>
+          <w:t>Insert</w:t>
+        </w:r>
+        <w:r>
+          <w:rPr>
+            <w:webHidden/>
+          </w:rPr>
+          <w:tab/>
+        </w:r>
+        <w:r>
+          <w:rPr>
+            <w:webHidden/>
+          </w:rPr>
+          <w:fldChar w:fldCharType="begin"/>
+        </w:r>
+        <w:r>
+          <w:rPr>
+            <w:webHidden/>
+          </w:rPr>
+          <w:instrText xml:space="preserve"> PAGEREF _Toc66692924 \h </w:instrText>
+        </w:r>
+        <w:r>
+          <w:rPr>
+            <w:webHidden/>
+          </w:rPr>
+        </w:r>
+        <w:r>
+          <w:rPr>
+            <w:webHidden/>
+          </w:rPr>
+          <w:fldChar w:fldCharType="separate"/>
+        </w:r>
+        <w:r>
+          <w:rPr>
+            <w:webHidden/>
+          </w:rPr>
+          <w:t>7</w:t>
+        </w:r>
+        <w:r>
+          <w:rPr>
+            <w:webHidden/>
+          </w:rPr>
+          <w:fldChar w:fldCharType="end"/>
+        </w:r>
+      </w:hyperlink>
+    </w:p>
+    <w:p>
+      <w:pPr>
+        <w:pStyle w:val="TOC2"/>
+        <w:rPr>
+          <w:rFonts w:asciiTheme="minorHAnsi" w:eastAsiaTheme="minorEastAsia" w:hAnsiTheme="minorHAnsi"/>
+          <w:lang w:eastAsia="zh-CN"/>
+        </w:rPr>
+      </w:pPr>
+      <w:hyperlink w:anchor="_Toc66692925" w:history="1">
         <w:r>
           <w:rPr>
             <w:rStyle w:val="Hyperlink"/>
@@ -619,6 +630,7 @@
         <w:r>
           <w:rPr>
             <w:rFonts w:asciiTheme="minorHAnsi" w:eastAsiaTheme="minorEastAsia" w:hAnsiTheme="minorHAnsi"/>
+            <w:lang w:eastAsia="zh-CN"/>
           </w:rPr>
           <w:tab/>
         </w:r>
@@ -644,7 +656,7 @@
           <w:rPr>
             <w:webHidden/>
           </w:rPr>
-          <w:instrText xml:space="preserve"> PAGEREF _Toc7350762 \h </w:instrText>
+          <w:instrText xml:space="preserve"> PAGEREF _Toc66692925 \h </w:instrText>
         </w:r>
         <w:r>
           <w:rPr>
@@ -676,9 +688,10 @@
         <w:pStyle w:val="TOC2"/>
         <w:rPr>
           <w:rFonts w:asciiTheme="minorHAnsi" w:eastAsiaTheme="minorEastAsia" w:hAnsiTheme="minorHAnsi"/>
+          <w:lang w:eastAsia="zh-CN"/>
         </w:rPr>
       </w:pPr>
-      <w:hyperlink w:anchor="_Toc7350763" w:history="1">
+      <w:hyperlink w:anchor="_Toc66692926" w:history="1">
         <w:r>
           <w:rPr>
             <w:rStyle w:val="Hyperlink"/>
@@ -688,6 +701,7 @@
         <w:r>
           <w:rPr>
             <w:rFonts w:asciiTheme="minorHAnsi" w:eastAsiaTheme="minorEastAsia" w:hAnsiTheme="minorHAnsi"/>
+            <w:lang w:eastAsia="zh-CN"/>
           </w:rPr>
           <w:tab/>
         </w:r>
@@ -713,7 +727,7 @@
           <w:rPr>
             <w:webHidden/>
           </w:rPr>
-          <w:instrText xml:space="preserve"> PAGEREF _Toc7350763 \h </w:instrText>
+          <w:instrText xml:space="preserve"> PAGEREF _Toc66692926 \h </w:instrText>
         </w:r>
         <w:r>
           <w:rPr>
@@ -745,9 +759,10 @@
         <w:pStyle w:val="TOC2"/>
         <w:rPr>
           <w:rFonts w:asciiTheme="minorHAnsi" w:eastAsiaTheme="minorEastAsia" w:hAnsiTheme="minorHAnsi"/>
+          <w:lang w:eastAsia="zh-CN"/>
         </w:rPr>
       </w:pPr>
-      <w:hyperlink w:anchor="_Toc7350764" w:history="1">
+      <w:hyperlink w:anchor="_Toc66692927" w:history="1">
         <w:r>
           <w:rPr>
             <w:rStyle w:val="Hyperlink"/>
@@ -757,6 +772,7 @@
         <w:r>
           <w:rPr>
             <w:rFonts w:asciiTheme="minorHAnsi" w:eastAsiaTheme="minorEastAsia" w:hAnsiTheme="minorHAnsi"/>
+            <w:lang w:eastAsia="zh-CN"/>
           </w:rPr>
           <w:tab/>
         </w:r>
@@ -782,7 +798,7 @@
           <w:rPr>
             <w:webHidden/>
           </w:rPr>
-          <w:instrText xml:space="preserve"> PAGEREF _Toc7350764 \h </w:instrText>
+          <w:instrText xml:space="preserve"> PAGEREF _Toc66692927 \h </w:instrText>
         </w:r>
         <w:r>
           <w:rPr>
@@ -814,9 +830,10 @@
         <w:pStyle w:val="TOC2"/>
         <w:rPr>
           <w:rFonts w:asciiTheme="minorHAnsi" w:eastAsiaTheme="minorEastAsia" w:hAnsiTheme="minorHAnsi"/>
+          <w:lang w:eastAsia="zh-CN"/>
         </w:rPr>
       </w:pPr>
-      <w:hyperlink w:anchor="_Toc7350765" w:history="1">
+      <w:hyperlink w:anchor="_Toc66692928" w:history="1">
         <w:r>
           <w:rPr>
             <w:rStyle w:val="Hyperlink"/>
@@ -826,6 +843,7 @@
         <w:r>
           <w:rPr>
             <w:rFonts w:asciiTheme="minorHAnsi" w:eastAsiaTheme="minorEastAsia" w:hAnsiTheme="minorHAnsi"/>
+            <w:lang w:eastAsia="zh-CN"/>
           </w:rPr>
           <w:tab/>
         </w:r>
@@ -851,7 +869,7 @@
           <w:rPr>
             <w:webHidden/>
           </w:rPr>
-          <w:instrText xml:space="preserve"> PAGEREF _Toc7350765 \h </w:instrText>
+          <w:instrText xml:space="preserve"> PAGEREF _Toc66692928 \h </w:instrText>
         </w:r>
         <w:r>
           <w:rPr>
@@ -880,6 +898,77 @@
     </w:p>
     <w:p>
       <w:pPr>
+        <w:pStyle w:val="TOC2"/>
+        <w:rPr>
+          <w:rFonts w:asciiTheme="minorHAnsi" w:eastAsiaTheme="minorEastAsia" w:hAnsiTheme="minorHAnsi"/>
+          <w:lang w:eastAsia="zh-CN"/>
+        </w:rPr>
+      </w:pPr>
+      <w:hyperlink w:anchor="_Toc66692929" w:history="1">
+        <w:r>
+          <w:rPr>
+            <w:rStyle w:val="Hyperlink"/>
+          </w:rPr>
+          <w:t>3.8</w:t>
+        </w:r>
+        <w:r>
+          <w:rPr>
+            <w:rFonts w:asciiTheme="minorHAnsi" w:eastAsiaTheme="minorEastAsia" w:hAnsiTheme="minorHAnsi"/>
+            <w:lang w:eastAsia="zh-CN"/>
+          </w:rPr>
+          <w:tab/>
+        </w:r>
+        <w:r>
+          <w:rPr>
+            <w:rStyle w:val="Hyperlink"/>
+          </w:rPr>
+          <w:t>RefreshCurrentRecord</w:t>
+        </w:r>
+        <w:r>
+          <w:rPr>
+            <w:webHidden/>
+          </w:rPr>
+          <w:tab/>
+        </w:r>
+        <w:r>
+          <w:rPr>
+            <w:webHidden/>
+          </w:rPr>
+          <w:fldChar w:fldCharType="begin"/>
+        </w:r>
+        <w:r>
+          <w:rPr>
+            <w:webHidden/>
+          </w:rPr>
+          <w:instrText xml:space="preserve"> PAGEREF _Toc66692929 \h </w:instrText>
+        </w:r>
+        <w:r>
+          <w:rPr>
+            <w:webHidden/>
+          </w:rPr>
+        </w:r>
+        <w:r>
+          <w:rPr>
+            <w:webHidden/>
+          </w:rPr>
+          <w:fldChar w:fldCharType="separate"/>
+        </w:r>
+        <w:r>
+          <w:rPr>
+            <w:webHidden/>
+          </w:rPr>
+          <w:t>9</w:t>
+        </w:r>
+        <w:r>
+          <w:rPr>
+            <w:webHidden/>
+          </w:rPr>
+          <w:fldChar w:fldCharType="end"/>
+        </w:r>
+      </w:hyperlink>
+    </w:p>
+    <w:p>
+      <w:pPr>
         <w:pStyle w:val="SAGEBodyText"/>
         <w:sectPr>
           <w:headerReference w:type="even" r:id="rId11"/>
@@ -904,12 +993,12 @@
         <w:pStyle w:val="SAGEHeading1"/>
         <w:framePr w:h="1096" w:hRule="exact" w:wrap="around"/>
       </w:pPr>
-      <w:bookmarkStart w:id="1" w:name="_Toc7350756"/>
+      <w:bookmarkStart w:id="0" w:name="_Toc66692919"/>
       <w:r>
         <w:lastRenderedPageBreak/>
         <w:t>Introduction</w:t>
       </w:r>
-      <w:bookmarkEnd w:id="1"/>
+      <w:bookmarkEnd w:id="0"/>
       <w:r>
         <w:fldChar w:fldCharType="begin"/>
       </w:r>
@@ -1163,12 +1252,12 @@
         <w:pStyle w:val="SAGEHeading1"/>
         <w:framePr w:h="1231" w:hRule="exact" w:wrap="around"/>
       </w:pPr>
-      <w:bookmarkStart w:id="2" w:name="_Toc7350757"/>
+      <w:bookmarkStart w:id="1" w:name="_Toc66692920"/>
       <w:r>
         <w:lastRenderedPageBreak/>
         <w:t>Customization</w:t>
       </w:r>
-      <w:bookmarkEnd w:id="2"/>
+      <w:bookmarkEnd w:id="1"/>
     </w:p>
     <w:p>
       <w:pPr>
@@ -1410,12 +1499,12 @@
         <w:pStyle w:val="SAGEHeading1"/>
         <w:framePr w:w="0" w:hRule="auto" w:wrap="auto" w:vAnchor="margin" w:hAnchor="text" w:yAlign="inline"/>
       </w:pPr>
-      <w:bookmarkStart w:id="3" w:name="_Toc7350758"/>
+      <w:bookmarkStart w:id="2" w:name="_Toc66692921"/>
       <w:r>
         <w:lastRenderedPageBreak/>
         <w:t>Methods</w:t>
       </w:r>
-      <w:bookmarkEnd w:id="3"/>
+      <w:bookmarkEnd w:id="2"/>
     </w:p>
     <w:p>
       <w:pPr>
@@ -1433,8 +1522,8 @@
         <w:tblLook w:val="04A0" w:firstRow="1" w:lastRow="0" w:firstColumn="1" w:lastColumn="0" w:noHBand="0" w:noVBand="1"/>
       </w:tblPr>
       <w:tblGrid>
-        <w:gridCol w:w="1795"/>
-        <w:gridCol w:w="7413"/>
+        <w:gridCol w:w="2588"/>
+        <w:gridCol w:w="6620"/>
       </w:tblGrid>
       <w:tr>
         <w:tc>
@@ -1721,6 +1810,43 @@
           </w:p>
         </w:tc>
       </w:tr>
+      <w:tr>
+        <w:tc>
+          <w:tcPr>
+            <w:tcW w:w="1795" w:type="dxa"/>
+          </w:tcPr>
+          <w:p>
+            <w:pPr>
+              <w:pStyle w:val="SAGEBodyText"/>
+              <w:jc w:val="center"/>
+              <w:rPr>
+                <w:b/>
+                <w:color w:val="0070C0"/>
+              </w:rPr>
+            </w:pPr>
+            <w:r>
+              <w:rPr>
+                <w:b/>
+                <w:color w:val="0070C0"/>
+              </w:rPr>
+              <w:t>RefreshCurrentRecord</w:t>
+            </w:r>
+          </w:p>
+        </w:tc>
+        <w:tc>
+          <w:tcPr>
+            <w:tcW w:w="7413" w:type="dxa"/>
+          </w:tcPr>
+          <w:p>
+            <w:pPr>
+              <w:pStyle w:val="SAGEBodyText"/>
+            </w:pPr>
+            <w:r>
+              <w:t>Get grid current row data from view</w:t>
+            </w:r>
+          </w:p>
+        </w:tc>
+      </w:tr>
     </w:tbl>
     <w:p>
       <w:pPr>
@@ -1731,9 +1857,718 @@
       <w:pPr>
         <w:pStyle w:val="SAGEHeading2"/>
       </w:pPr>
-      <w:bookmarkStart w:id="4" w:name="_Toc7350759"/>
+      <w:bookmarkStart w:id="3" w:name="_Toc66692922"/>
       <w:r>
         <w:t>Read</w:t>
+      </w:r>
+      <w:bookmarkEnd w:id="3"/>
+    </w:p>
+    <w:tbl>
+      <w:tblPr>
+        <w:tblStyle w:val="TableGrid"/>
+        <w:tblW w:w="0" w:type="auto"/>
+        <w:tblLook w:val="04A0" w:firstRow="1" w:lastRow="0" w:firstColumn="1" w:lastColumn="0" w:noHBand="0" w:noVBand="1"/>
+      </w:tblPr>
+      <w:tblGrid>
+        <w:gridCol w:w="1785"/>
+        <w:gridCol w:w="2001"/>
+        <w:gridCol w:w="5422"/>
+      </w:tblGrid>
+      <w:tr>
+        <w:tc>
+          <w:tcPr>
+            <w:tcW w:w="9208" w:type="dxa"/>
+            <w:gridSpan w:val="3"/>
+          </w:tcPr>
+          <w:p>
+            <w:pPr>
+              <w:pStyle w:val="SAGEBodyText"/>
+              <w:ind w:firstLine="144"/>
+              <w:jc w:val="center"/>
+              <w:rPr>
+                <w:sz w:val="28"/>
+                <w:szCs w:val="28"/>
+              </w:rPr>
+            </w:pPr>
+            <w:r>
+              <w:rPr>
+                <w:b/>
+                <w:i/>
+                <w:color w:val="0070C0"/>
+                <w:sz w:val="28"/>
+                <w:szCs w:val="28"/>
+              </w:rPr>
+              <w:t>ActionResult</w:t>
+            </w:r>
+            <w:r>
+              <w:rPr>
+                <w:color w:val="0070C0"/>
+                <w:sz w:val="28"/>
+                <w:szCs w:val="28"/>
+              </w:rPr>
+              <w:t xml:space="preserve"> </w:t>
+            </w:r>
+            <w:r>
+              <w:rPr>
+                <w:sz w:val="28"/>
+                <w:szCs w:val="28"/>
+              </w:rPr>
+              <w:t xml:space="preserve"> </w:t>
+            </w:r>
+            <w:r>
+              <w:rPr>
+                <w:b/>
+                <w:i/>
+                <w:sz w:val="28"/>
+                <w:szCs w:val="28"/>
+              </w:rPr>
+              <w:t>Read</w:t>
+            </w:r>
+            <w:r>
+              <w:rPr>
+                <w:sz w:val="28"/>
+                <w:szCs w:val="28"/>
+              </w:rPr>
+              <w:t>(</w:t>
+            </w:r>
+            <w:r>
+              <w:rPr>
+                <w:b/>
+                <w:i/>
+                <w:color w:val="0070C0"/>
+                <w:sz w:val="28"/>
+                <w:szCs w:val="28"/>
+              </w:rPr>
+              <w:t>string</w:t>
+            </w:r>
+            <w:r>
+              <w:rPr>
+                <w:color w:val="0070C0"/>
+                <w:sz w:val="28"/>
+                <w:szCs w:val="28"/>
+              </w:rPr>
+              <w:t xml:space="preserve"> </w:t>
+            </w:r>
+            <w:r>
+              <w:rPr>
+                <w:b/>
+                <w:i/>
+                <w:sz w:val="28"/>
+                <w:szCs w:val="28"/>
+              </w:rPr>
+              <w:t>viewID</w:t>
+            </w:r>
+            <w:r>
+              <w:rPr>
+                <w:sz w:val="28"/>
+                <w:szCs w:val="28"/>
+              </w:rPr>
+              <w:t xml:space="preserve">, </w:t>
+            </w:r>
+            <w:r>
+              <w:rPr>
+                <w:b/>
+                <w:i/>
+                <w:color w:val="0070C0"/>
+                <w:sz w:val="28"/>
+                <w:szCs w:val="28"/>
+              </w:rPr>
+              <w:t>int</w:t>
+            </w:r>
+            <w:r>
+              <w:rPr>
+                <w:color w:val="0070C0"/>
+                <w:sz w:val="28"/>
+                <w:szCs w:val="28"/>
+              </w:rPr>
+              <w:t xml:space="preserve"> </w:t>
+            </w:r>
+            <w:r>
+              <w:rPr>
+                <w:b/>
+                <w:i/>
+                <w:sz w:val="28"/>
+                <w:szCs w:val="28"/>
+              </w:rPr>
+              <w:t>take</w:t>
+            </w:r>
+            <w:r>
+              <w:rPr>
+                <w:sz w:val="28"/>
+                <w:szCs w:val="28"/>
+              </w:rPr>
+              <w:t xml:space="preserve">, </w:t>
+            </w:r>
+            <w:r>
+              <w:rPr>
+                <w:b/>
+                <w:i/>
+                <w:color w:val="0070C0"/>
+                <w:sz w:val="28"/>
+                <w:szCs w:val="28"/>
+              </w:rPr>
+              <w:t>int</w:t>
+            </w:r>
+            <w:r>
+              <w:rPr>
+                <w:color w:val="0070C0"/>
+                <w:sz w:val="28"/>
+                <w:szCs w:val="28"/>
+              </w:rPr>
+              <w:t xml:space="preserve"> </w:t>
+            </w:r>
+            <w:r>
+              <w:rPr>
+                <w:b/>
+                <w:i/>
+                <w:sz w:val="28"/>
+                <w:szCs w:val="28"/>
+              </w:rPr>
+              <w:t>skip</w:t>
+            </w:r>
+            <w:r>
+              <w:rPr>
+                <w:sz w:val="28"/>
+                <w:szCs w:val="28"/>
+              </w:rPr>
+              <w:t xml:space="preserve">, </w:t>
+            </w:r>
+            <w:r>
+              <w:rPr>
+                <w:b/>
+                <w:i/>
+                <w:color w:val="0070C0"/>
+                <w:sz w:val="28"/>
+                <w:szCs w:val="28"/>
+              </w:rPr>
+              <w:t>string</w:t>
+            </w:r>
+            <w:r>
+              <w:rPr>
+                <w:color w:val="0070C0"/>
+                <w:sz w:val="28"/>
+                <w:szCs w:val="28"/>
+              </w:rPr>
+              <w:t xml:space="preserve"> </w:t>
+            </w:r>
+            <w:r>
+              <w:rPr>
+                <w:b/>
+                <w:i/>
+                <w:sz w:val="28"/>
+                <w:szCs w:val="28"/>
+              </w:rPr>
+              <w:t>filter</w:t>
+            </w:r>
+            <w:r>
+              <w:rPr>
+                <w:b/>
+                <w:i/>
+                <w:sz w:val="28"/>
+                <w:szCs w:val="28"/>
+              </w:rPr>
+              <w:t xml:space="preserve">, </w:t>
+            </w:r>
+            <w:r>
+              <w:rPr>
+                <w:b/>
+                <w:i/>
+                <w:color w:val="0070C0"/>
+                <w:sz w:val="28"/>
+                <w:szCs w:val="28"/>
+              </w:rPr>
+              <w:t xml:space="preserve">string </w:t>
+            </w:r>
+            <w:r>
+              <w:rPr>
+                <w:b/>
+                <w:i/>
+                <w:sz w:val="28"/>
+                <w:szCs w:val="28"/>
+              </w:rPr>
+              <w:t>gridJsonFilePath</w:t>
+            </w:r>
+            <w:r>
+              <w:rPr>
+                <w:sz w:val="28"/>
+                <w:szCs w:val="28"/>
+              </w:rPr>
+              <w:t>)</w:t>
+            </w:r>
+          </w:p>
+        </w:tc>
+      </w:tr>
+      <w:tr>
+        <w:tc>
+          <w:tcPr>
+            <w:tcW w:w="1795" w:type="dxa"/>
+          </w:tcPr>
+          <w:p>
+            <w:pPr>
+              <w:pStyle w:val="SAGETitleDate"/>
+              <w:jc w:val="center"/>
+              <w:rPr>
+                <w:b/>
+                <w:color w:val="7030A0"/>
+              </w:rPr>
+            </w:pPr>
+            <w:r>
+              <w:rPr>
+                <w:b/>
+                <w:color w:val="7030A0"/>
+              </w:rPr>
+              <w:t>Description</w:t>
+            </w:r>
+          </w:p>
+        </w:tc>
+        <w:tc>
+          <w:tcPr>
+            <w:tcW w:w="7413" w:type="dxa"/>
+            <w:gridSpan w:val="2"/>
+          </w:tcPr>
+          <w:p>
+            <w:pPr>
+              <w:pStyle w:val="SAGEBodyText"/>
+            </w:pPr>
+            <w:r>
+              <w:t>Read a page of records starting at a specified position</w:t>
+            </w:r>
+          </w:p>
+        </w:tc>
+      </w:tr>
+      <w:tr>
+        <w:tc>
+          <w:tcPr>
+            <w:tcW w:w="1795" w:type="dxa"/>
+          </w:tcPr>
+          <w:p>
+            <w:pPr>
+              <w:pStyle w:val="SAGETitleDate"/>
+              <w:jc w:val="center"/>
+              <w:rPr>
+                <w:b/>
+                <w:color w:val="7030A0"/>
+              </w:rPr>
+            </w:pPr>
+            <w:r>
+              <w:rPr>
+                <w:b/>
+                <w:color w:val="7030A0"/>
+              </w:rPr>
+              <w:t>Parameters</w:t>
+            </w:r>
+          </w:p>
+        </w:tc>
+        <w:tc>
+          <w:tcPr>
+            <w:tcW w:w="1890" w:type="dxa"/>
+          </w:tcPr>
+          <w:p>
+            <w:pPr>
+              <w:pStyle w:val="SAGETitleDate"/>
+              <w:jc w:val="center"/>
+              <w:rPr>
+                <w:color w:val="auto"/>
+              </w:rPr>
+            </w:pPr>
+            <w:r>
+              <w:rPr>
+                <w:b/>
+                <w:i/>
+                <w:color w:val="auto"/>
+              </w:rPr>
+              <w:t>viewID</w:t>
+            </w:r>
+          </w:p>
+        </w:tc>
+        <w:tc>
+          <w:tcPr>
+            <w:tcW w:w="5523" w:type="dxa"/>
+          </w:tcPr>
+          <w:p>
+            <w:pPr>
+              <w:pStyle w:val="SAGEBodyText"/>
+            </w:pPr>
+            <w:r>
+              <w:t>The guid to the ACCPAC business entity</w:t>
+            </w:r>
+          </w:p>
+        </w:tc>
+      </w:tr>
+      <w:tr>
+        <w:tc>
+          <w:tcPr>
+            <w:tcW w:w="1795" w:type="dxa"/>
+          </w:tcPr>
+          <w:p>
+            <w:pPr>
+              <w:pStyle w:val="SAGETitleDate"/>
+              <w:jc w:val="center"/>
+              <w:rPr>
+                <w:b/>
+                <w:color w:val="7030A0"/>
+              </w:rPr>
+            </w:pPr>
+          </w:p>
+        </w:tc>
+        <w:tc>
+          <w:tcPr>
+            <w:tcW w:w="1890" w:type="dxa"/>
+          </w:tcPr>
+          <w:p>
+            <w:pPr>
+              <w:pStyle w:val="SAGETitleDate"/>
+              <w:jc w:val="center"/>
+              <w:rPr>
+                <w:b/>
+                <w:i/>
+                <w:color w:val="auto"/>
+              </w:rPr>
+            </w:pPr>
+            <w:r>
+              <w:rPr>
+                <w:b/>
+                <w:i/>
+                <w:color w:val="auto"/>
+              </w:rPr>
+              <w:t>take</w:t>
+            </w:r>
+          </w:p>
+        </w:tc>
+        <w:tc>
+          <w:tcPr>
+            <w:tcW w:w="5523" w:type="dxa"/>
+          </w:tcPr>
+          <w:p>
+            <w:pPr>
+              <w:pStyle w:val="SAGEBodyText"/>
+              <w:rPr>
+                <w:i/>
+              </w:rPr>
+            </w:pPr>
+            <w:r>
+              <w:t>The number of records to read</w:t>
+            </w:r>
+          </w:p>
+        </w:tc>
+      </w:tr>
+      <w:tr>
+        <w:tc>
+          <w:tcPr>
+            <w:tcW w:w="1795" w:type="dxa"/>
+          </w:tcPr>
+          <w:p>
+            <w:pPr>
+              <w:pStyle w:val="SAGETitleDate"/>
+              <w:jc w:val="center"/>
+              <w:rPr>
+                <w:b/>
+                <w:color w:val="7030A0"/>
+              </w:rPr>
+            </w:pPr>
+          </w:p>
+        </w:tc>
+        <w:tc>
+          <w:tcPr>
+            <w:tcW w:w="1890" w:type="dxa"/>
+          </w:tcPr>
+          <w:p>
+            <w:pPr>
+              <w:pStyle w:val="SAGETitleDate"/>
+              <w:jc w:val="center"/>
+              <w:rPr>
+                <w:b/>
+                <w:i/>
+                <w:color w:val="auto"/>
+              </w:rPr>
+            </w:pPr>
+            <w:r>
+              <w:rPr>
+                <w:b/>
+                <w:i/>
+                <w:color w:val="auto"/>
+              </w:rPr>
+              <w:t>skip</w:t>
+            </w:r>
+          </w:p>
+        </w:tc>
+        <w:tc>
+          <w:tcPr>
+            <w:tcW w:w="5523" w:type="dxa"/>
+          </w:tcPr>
+          <w:p>
+            <w:pPr>
+              <w:pStyle w:val="SAGEBodyText"/>
+              <w:rPr>
+                <w:i/>
+              </w:rPr>
+            </w:pPr>
+            <w:r>
+              <w:t>The starting point</w:t>
+            </w:r>
+          </w:p>
+        </w:tc>
+      </w:tr>
+      <w:tr>
+        <w:tc>
+          <w:tcPr>
+            <w:tcW w:w="1795" w:type="dxa"/>
+          </w:tcPr>
+          <w:p>
+            <w:pPr>
+              <w:pStyle w:val="SAGETitleDate"/>
+              <w:jc w:val="center"/>
+              <w:rPr>
+                <w:b/>
+                <w:color w:val="7030A0"/>
+              </w:rPr>
+            </w:pPr>
+          </w:p>
+        </w:tc>
+        <w:tc>
+          <w:tcPr>
+            <w:tcW w:w="1890" w:type="dxa"/>
+          </w:tcPr>
+          <w:p>
+            <w:pPr>
+              <w:pStyle w:val="SAGETitleDate"/>
+              <w:jc w:val="center"/>
+              <w:rPr>
+                <w:b/>
+                <w:i/>
+                <w:color w:val="auto"/>
+              </w:rPr>
+            </w:pPr>
+            <w:r>
+              <w:rPr>
+                <w:b/>
+                <w:i/>
+                <w:color w:val="auto"/>
+              </w:rPr>
+              <w:t>filter</w:t>
+            </w:r>
+          </w:p>
+        </w:tc>
+        <w:tc>
+          <w:tcPr>
+            <w:tcW w:w="5523" w:type="dxa"/>
+          </w:tcPr>
+          <w:p>
+            <w:pPr>
+              <w:pStyle w:val="SAGEBodyText"/>
+            </w:pPr>
+            <w:r>
+              <w:t>The filter for the ACCPAC business entity</w:t>
+            </w:r>
+          </w:p>
+        </w:tc>
+      </w:tr>
+      <w:tr>
+        <w:tc>
+          <w:tcPr>
+            <w:tcW w:w="1795" w:type="dxa"/>
+          </w:tcPr>
+          <w:p>
+            <w:pPr>
+              <w:pStyle w:val="SAGETitleDate"/>
+              <w:jc w:val="center"/>
+              <w:rPr>
+                <w:b/>
+                <w:color w:val="7030A0"/>
+              </w:rPr>
+            </w:pPr>
+          </w:p>
+        </w:tc>
+        <w:tc>
+          <w:tcPr>
+            <w:tcW w:w="1890" w:type="dxa"/>
+          </w:tcPr>
+          <w:p>
+            <w:pPr>
+              <w:pStyle w:val="SAGETitleDate"/>
+              <w:jc w:val="center"/>
+              <w:rPr>
+                <w:b/>
+                <w:i/>
+                <w:color w:val="auto"/>
+              </w:rPr>
+            </w:pPr>
+            <w:r>
+              <w:rPr>
+                <w:b/>
+                <w:i/>
+                <w:color w:val="auto"/>
+              </w:rPr>
+              <w:t>gridJsonFilePath</w:t>
+            </w:r>
+          </w:p>
+        </w:tc>
+        <w:tc>
+          <w:tcPr>
+            <w:tcW w:w="5523" w:type="dxa"/>
+          </w:tcPr>
+          <w:p>
+            <w:pPr>
+              <w:pStyle w:val="SAGEBodyText"/>
+            </w:pPr>
+            <w:r>
+              <w:t>Optional</w:t>
+            </w:r>
+            <w:r>
+              <w:t xml:space="preserve"> parameter</w:t>
+            </w:r>
+            <w:r>
+              <w:t>, t</w:t>
+            </w:r>
+            <w:r>
+              <w:t>he g</w:t>
+            </w:r>
+            <w:r>
+              <w:t>rid Json definition file path</w:t>
+            </w:r>
+          </w:p>
+        </w:tc>
+      </w:tr>
+      <w:tr>
+        <w:tc>
+          <w:tcPr>
+            <w:tcW w:w="1795" w:type="dxa"/>
+          </w:tcPr>
+          <w:p>
+            <w:pPr>
+              <w:pStyle w:val="SAGETitleDate"/>
+              <w:jc w:val="center"/>
+              <w:rPr>
+                <w:b/>
+                <w:color w:val="7030A0"/>
+              </w:rPr>
+            </w:pPr>
+            <w:r>
+              <w:rPr>
+                <w:b/>
+                <w:color w:val="7030A0"/>
+              </w:rPr>
+              <w:t>Returns</w:t>
+            </w:r>
+          </w:p>
+        </w:tc>
+        <w:tc>
+          <w:tcPr>
+            <w:tcW w:w="7413" w:type="dxa"/>
+            <w:gridSpan w:val="2"/>
+          </w:tcPr>
+          <w:p>
+            <w:pPr>
+              <w:pStyle w:val="SAGEBodyText"/>
+            </w:pPr>
+            <w:r>
+              <w:t>A JSON payload with the following properties:</w:t>
+            </w:r>
+          </w:p>
+          <w:p>
+            <w:pPr>
+              <w:pStyle w:val="SAGEBodyText"/>
+            </w:pPr>
+            <w:r>
+              <w:rPr>
+                <w:b/>
+              </w:rPr>
+              <w:t>Total</w:t>
+            </w:r>
+            <w:r>
+              <w:tab/>
+              <w:t xml:space="preserve"> Total number of records in this payload</w:t>
+            </w:r>
+            <w:r>
+              <w:br/>
+            </w:r>
+          </w:p>
+          <w:p>
+            <w:pPr>
+              <w:pStyle w:val="SAGEBodyText"/>
+              <w:rPr>
+                <w:i/>
+              </w:rPr>
+            </w:pPr>
+            <w:r>
+              <w:rPr>
+                <w:b/>
+              </w:rPr>
+              <w:t>Data</w:t>
+            </w:r>
+            <w:r>
+              <w:tab/>
+              <w:t xml:space="preserve"> An array of dictionaries for the records fetched from the business entity. Each dictionary contains all the fields in the ACCPAC business entity and their corresponding values. In addition, the dictionary must contain a constructed key named </w:t>
+            </w:r>
+            <w:r>
+              <w:rPr>
+                <w:b/>
+                <w:color w:val="27A2C9"/>
+              </w:rPr>
+              <w:t>KendoGridAccpacViewPrimaryKey</w:t>
+            </w:r>
+            <w:r>
+              <w:t xml:space="preserve"> which contains a hashed string value from the primary key fields of the records</w:t>
+            </w:r>
+          </w:p>
+        </w:tc>
+      </w:tr>
+      <w:tr>
+        <w:tc>
+          <w:tcPr>
+            <w:tcW w:w="1795" w:type="dxa"/>
+          </w:tcPr>
+          <w:p>
+            <w:pPr>
+              <w:pStyle w:val="SAGETitleDate"/>
+              <w:jc w:val="center"/>
+              <w:rPr>
+                <w:b/>
+                <w:color w:val="7030A0"/>
+              </w:rPr>
+            </w:pPr>
+            <w:r>
+              <w:rPr>
+                <w:b/>
+                <w:color w:val="7030A0"/>
+              </w:rPr>
+              <w:t>Example</w:t>
+            </w:r>
+          </w:p>
+        </w:tc>
+        <w:tc>
+          <w:tcPr>
+            <w:tcW w:w="7413" w:type="dxa"/>
+            <w:gridSpan w:val="2"/>
+          </w:tcPr>
+          <w:p>
+            <w:pPr>
+              <w:pStyle w:val="SAGEBodyText"/>
+              <w:rPr>
+                <w:i/>
+              </w:rPr>
+            </w:pPr>
+          </w:p>
+        </w:tc>
+      </w:tr>
+    </w:tbl>
+    <w:p>
+      <w:pPr>
+        <w:pStyle w:val="SAGEBodyText"/>
+        <w:rPr>
+          <w:b/>
+          <w:i/>
+          <w:color w:val="27A2C9"/>
+        </w:rPr>
+      </w:pPr>
+    </w:p>
+    <w:p>
+      <w:pPr>
+        <w:pStyle w:val="SAGEHeading2"/>
+      </w:pPr>
+      <w:bookmarkStart w:id="4" w:name="_Toc66692923"/>
+      <w:r>
+        <w:t>Create</w:t>
       </w:r>
       <w:bookmarkEnd w:id="4"/>
     </w:p>
@@ -1796,14 +2631,14 @@
                 <w:sz w:val="28"/>
                 <w:szCs w:val="28"/>
               </w:rPr>
-              <w:t>Read</w:t>
+              <w:t>Create</w:t>
             </w:r>
             <w:r>
               <w:rPr>
                 <w:sz w:val="28"/>
                 <w:szCs w:val="28"/>
               </w:rPr>
-              <w:t>((</w:t>
+              <w:t>(</w:t>
             </w:r>
             <w:r>
               <w:rPr>
@@ -1847,31 +2682,15 @@
                 <w:sz w:val="28"/>
                 <w:szCs w:val="28"/>
               </w:rPr>
-              <w:t>int</w:t>
-            </w:r>
-            <w:r>
-              <w:rPr>
-                <w:color w:val="0070C0"/>
-                <w:sz w:val="28"/>
-                <w:szCs w:val="28"/>
-              </w:rPr>
-              <w:t xml:space="preserve"> </w:t>
-            </w:r>
-            <w:r>
-              <w:rPr>
-                <w:b/>
+              <w:t>IDictionary</w:t>
+            </w:r>
+            <w:r>
+              <w:rPr>
                 <w:i/>
                 <w:sz w:val="28"/>
                 <w:szCs w:val="28"/>
               </w:rPr>
-              <w:t>take</w:t>
-            </w:r>
-            <w:r>
-              <w:rPr>
-                <w:sz w:val="28"/>
-                <w:szCs w:val="28"/>
-              </w:rPr>
-              <w:t xml:space="preserve">, </w:t>
+              <w:t>&lt;</w:t>
             </w:r>
             <w:r>
               <w:rPr>
@@ -1881,27 +2700,11 @@
                 <w:sz w:val="28"/>
                 <w:szCs w:val="28"/>
               </w:rPr>
-              <w:t>int</w:t>
-            </w:r>
-            <w:r>
-              <w:rPr>
-                <w:color w:val="0070C0"/>
-                <w:sz w:val="28"/>
-                <w:szCs w:val="28"/>
-              </w:rPr>
-              <w:t xml:space="preserve"> </w:t>
-            </w:r>
-            <w:r>
-              <w:rPr>
-                <w:b/>
+              <w:t>string</w:t>
+            </w:r>
+            <w:r>
+              <w:rPr>
                 <w:i/>
-                <w:sz w:val="28"/>
-                <w:szCs w:val="28"/>
-              </w:rPr>
-              <w:t>skip</w:t>
-            </w:r>
-            <w:r>
-              <w:rPr>
                 <w:sz w:val="28"/>
                 <w:szCs w:val="28"/>
               </w:rPr>
@@ -1919,11 +2722,11 @@
             </w:r>
             <w:r>
               <w:rPr>
-                <w:color w:val="0070C0"/>
+                <w:i/>
                 <w:sz w:val="28"/>
                 <w:szCs w:val="28"/>
               </w:rPr>
-              <w:t xml:space="preserve"> </w:t>
+              <w:t xml:space="preserve">&gt; </w:t>
             </w:r>
             <w:r>
               <w:rPr>
@@ -1932,7 +2735,7 @@
                 <w:sz w:val="28"/>
                 <w:szCs w:val="28"/>
               </w:rPr>
-              <w:t>filter</w:t>
+              <w:t>record</w:t>
             </w:r>
             <w:r>
               <w:rPr>
@@ -1977,7 +2780,7 @@
               <w:pStyle w:val="SAGEBodyText"/>
             </w:pPr>
             <w:r>
-              <w:t>Read a page of records starting at a specified position</w:t>
+              <w:t>Create a new record</w:t>
             </w:r>
           </w:p>
         </w:tc>
@@ -2077,7 +2880,7 @@
                 <w:i/>
                 <w:color w:val="auto"/>
               </w:rPr>
-              <w:t>take</w:t>
+              <w:t>record</w:t>
             </w:r>
           </w:p>
         </w:tc>
@@ -2093,7 +2896,16 @@
               </w:rPr>
             </w:pPr>
             <w:r>
-              <w:t>The number of records to read</w:t>
+              <w:t>F</w:t>
+            </w:r>
+            <w:r>
+              <w:t xml:space="preserve">or sequence revision list, the </w:t>
+            </w:r>
+            <w:r>
+              <w:t>record</w:t>
+            </w:r>
+            <w:r>
+              <w:t xml:space="preserve"> must be initialized with the row after which the new record will be inserted. For ordered revision list, record can be NULL</w:t>
             </w:r>
           </w:p>
         </w:tc>
@@ -2112,45 +2924,71 @@
                 <w:color w:val="7030A0"/>
               </w:rPr>
             </w:pPr>
+            <w:r>
+              <w:rPr>
+                <w:b/>
+                <w:color w:val="7030A0"/>
+              </w:rPr>
+              <w:t>Returns</w:t>
+            </w:r>
           </w:p>
         </w:tc>
         <w:tc>
           <w:tcPr>
-            <w:tcW w:w="1890" w:type="dxa"/>
-          </w:tcPr>
-          <w:p>
-            <w:pPr>
-              <w:pStyle w:val="SAGETitleDate"/>
-              <w:jc w:val="center"/>
-              <w:rPr>
-                <w:b/>
-                <w:i/>
-                <w:color w:val="auto"/>
-              </w:rPr>
-            </w:pPr>
-            <w:r>
-              <w:rPr>
-                <w:b/>
-                <w:i/>
-                <w:color w:val="auto"/>
-              </w:rPr>
-              <w:t>skip</w:t>
-            </w:r>
-          </w:p>
-        </w:tc>
-        <w:tc>
-          <w:tcPr>
-            <w:tcW w:w="5523" w:type="dxa"/>
+            <w:tcW w:w="7413" w:type="dxa"/>
+            <w:gridSpan w:val="2"/>
           </w:tcPr>
           <w:p>
             <w:pPr>
               <w:pStyle w:val="SAGEBodyText"/>
-              <w:rPr>
-                <w:i/>
-              </w:rPr>
             </w:pPr>
             <w:r>
-              <w:t>The starting point</w:t>
+              <w:t>A JSON payload with the following properties:</w:t>
+            </w:r>
+          </w:p>
+          <w:p>
+            <w:pPr>
+              <w:pStyle w:val="SAGEBodyText"/>
+            </w:pPr>
+            <w:r>
+              <w:rPr>
+                <w:b/>
+              </w:rPr>
+              <w:t>Data</w:t>
+            </w:r>
+            <w:r>
+              <w:tab/>
+              <w:t xml:space="preserve"> A dictionary containing the fields in the ACCPAC business entity and the corresponding values. In addition, the dictionary must contain a constructed key named </w:t>
+            </w:r>
+            <w:r>
+              <w:rPr>
+                <w:b/>
+                <w:color w:val="0070C0"/>
+              </w:rPr>
+              <w:t>KendoGridAccpacViewPrimaryKey</w:t>
+            </w:r>
+            <w:r>
+              <w:rPr>
+                <w:color w:val="0070C0"/>
+              </w:rPr>
+              <w:t xml:space="preserve"> </w:t>
+            </w:r>
+            <w:r>
+              <w:t>which contains a hashed string value from the primary key fields of the new record.</w:t>
+            </w:r>
+          </w:p>
+          <w:p>
+            <w:pPr>
+              <w:pStyle w:val="SAGEBodyText"/>
+            </w:pPr>
+            <w:r>
+              <w:rPr>
+                <w:b/>
+              </w:rPr>
+              <w:t>UserMessage</w:t>
+            </w:r>
+            <w:r>
+              <w:t xml:space="preserve"> Contains the message(s) returned from the business entity</w:t>
             </w:r>
           </w:p>
         </w:tc>
@@ -2169,66 +3007,12 @@
                 <w:color w:val="7030A0"/>
               </w:rPr>
             </w:pPr>
-          </w:p>
-        </w:tc>
-        <w:tc>
-          <w:tcPr>
-            <w:tcW w:w="1890" w:type="dxa"/>
-          </w:tcPr>
-          <w:p>
-            <w:pPr>
-              <w:pStyle w:val="SAGETitleDate"/>
-              <w:jc w:val="center"/>
-              <w:rPr>
-                <w:b/>
-                <w:i/>
-                <w:color w:val="auto"/>
-              </w:rPr>
-            </w:pPr>
-            <w:r>
-              <w:rPr>
-                <w:b/>
-                <w:i/>
-                <w:color w:val="auto"/>
-              </w:rPr>
-              <w:t>filter</w:t>
-            </w:r>
-          </w:p>
-        </w:tc>
-        <w:tc>
-          <w:tcPr>
-            <w:tcW w:w="5523" w:type="dxa"/>
-          </w:tcPr>
-          <w:p>
-            <w:pPr>
-              <w:pStyle w:val="SAGEBodyText"/>
-            </w:pPr>
-            <w:r>
-              <w:t>The filter for the ACCPAC business entity</w:t>
-            </w:r>
-          </w:p>
-        </w:tc>
-      </w:tr>
-      <w:tr>
-        <w:tc>
-          <w:tcPr>
-            <w:tcW w:w="1795" w:type="dxa"/>
-          </w:tcPr>
-          <w:p>
-            <w:pPr>
-              <w:pStyle w:val="SAGETitleDate"/>
-              <w:jc w:val="center"/>
+            <w:r>
               <w:rPr>
                 <w:b/>
                 <w:color w:val="7030A0"/>
               </w:rPr>
-            </w:pPr>
-            <w:r>
-              <w:rPr>
-                <w:b/>
-                <w:color w:val="7030A0"/>
-              </w:rPr>
-              <w:t>Returns</w:t>
+              <w:t>Example</w:t>
             </w:r>
           </w:p>
         </w:tc>
@@ -2240,90 +3024,6 @@
           <w:p>
             <w:pPr>
               <w:pStyle w:val="SAGEBodyText"/>
-            </w:pPr>
-            <w:r>
-              <w:t>A JSON payload with the following properties:</w:t>
-            </w:r>
-          </w:p>
-          <w:p>
-            <w:pPr>
-              <w:pStyle w:val="SAGEBodyText"/>
-            </w:pPr>
-            <w:r>
-              <w:rPr>
-                <w:b/>
-              </w:rPr>
-              <w:t>Total</w:t>
-            </w:r>
-            <w:r>
-              <w:tab/>
-              <w:t xml:space="preserve"> Total number of records in this payload</w:t>
-            </w:r>
-            <w:r>
-              <w:br/>
-            </w:r>
-          </w:p>
-          <w:p>
-            <w:pPr>
-              <w:pStyle w:val="SAGEBodyText"/>
-              <w:rPr>
-                <w:i/>
-              </w:rPr>
-            </w:pPr>
-            <w:r>
-              <w:rPr>
-                <w:b/>
-              </w:rPr>
-              <w:t>Data</w:t>
-            </w:r>
-            <w:r>
-              <w:tab/>
-              <w:t xml:space="preserve"> An array of dictionaries for the records fetched from the business entity. Each dictionary contains all the fields in the ACCPAC business entity and their corresponding values. In addition, the dictionary must contain a constructed key named </w:t>
-            </w:r>
-            <w:r>
-              <w:rPr>
-                <w:b/>
-                <w:color w:val="27A2C9"/>
-              </w:rPr>
-              <w:t>KendoGridAccpacViewPrimaryKey</w:t>
-            </w:r>
-            <w:r>
-              <w:t xml:space="preserve"> which contains a hashed string value from the primary key fields of the records</w:t>
-            </w:r>
-          </w:p>
-        </w:tc>
-      </w:tr>
-      <w:tr>
-        <w:tc>
-          <w:tcPr>
-            <w:tcW w:w="1795" w:type="dxa"/>
-          </w:tcPr>
-          <w:p>
-            <w:pPr>
-              <w:pStyle w:val="SAGETitleDate"/>
-              <w:jc w:val="center"/>
-              <w:rPr>
-                <w:b/>
-                <w:color w:val="7030A0"/>
-              </w:rPr>
-            </w:pPr>
-            <w:r>
-              <w:rPr>
-                <w:b/>
-                <w:color w:val="7030A0"/>
-              </w:rPr>
-              <w:t>Example</w:t>
-            </w:r>
-          </w:p>
-        </w:tc>
-        <w:tc>
-          <w:tcPr>
-            <w:tcW w:w="7413" w:type="dxa"/>
-            <w:gridSpan w:val="2"/>
-          </w:tcPr>
-          <w:p>
-            <w:pPr>
-              <w:pStyle w:val="SAGEBodyText"/>
               <w:rPr>
                 <w:i/>
               </w:rPr>
@@ -2335,20 +3035,15 @@
     <w:p>
       <w:pPr>
         <w:pStyle w:val="SAGEBodyText"/>
-        <w:rPr>
-          <w:b/>
-          <w:i/>
-          <w:color w:val="27A2C9"/>
-        </w:rPr>
       </w:pPr>
     </w:p>
     <w:p>
       <w:pPr>
         <w:pStyle w:val="SAGEHeading2"/>
       </w:pPr>
-      <w:bookmarkStart w:id="5" w:name="_Toc7350760"/>
+      <w:bookmarkStart w:id="5" w:name="_Toc66692924"/>
       <w:r>
-        <w:t>Create</w:t>
+        <w:t>Insert</w:t>
       </w:r>
       <w:bookmarkEnd w:id="5"/>
     </w:p>
@@ -2387,7 +3082,6 @@
                 <w:sz w:val="28"/>
                 <w:szCs w:val="28"/>
               </w:rPr>
-              <w:lastRenderedPageBreak/>
               <w:t>ActionResult</w:t>
             </w:r>
             <w:r>
@@ -2412,7 +3106,7 @@
                 <w:sz w:val="28"/>
                 <w:szCs w:val="28"/>
               </w:rPr>
-              <w:t>Create</w:t>
+              <w:t>Insert</w:t>
             </w:r>
             <w:r>
               <w:rPr>
@@ -2766,6 +3460,7 @@
               <w:rPr>
                 <w:b/>
               </w:rPr>
+              <w:lastRenderedPageBreak/>
               <w:t>UserMessage</w:t>
             </w:r>
             <w:r>
@@ -2793,6 +3488,7 @@
                 <w:b/>
                 <w:color w:val="7030A0"/>
               </w:rPr>
+              <w:lastRenderedPageBreak/>
               <w:t>Example</w:t>
             </w:r>
           </w:p>
@@ -2822,9 +3518,9 @@
       <w:pPr>
         <w:pStyle w:val="SAGEHeading2"/>
       </w:pPr>
-      <w:bookmarkStart w:id="6" w:name="_Toc7350761"/>
+      <w:bookmarkStart w:id="6" w:name="_Toc66692925"/>
       <w:r>
-        <w:t>Insert</w:t>
+        <w:t>Update</w:t>
       </w:r>
       <w:bookmarkEnd w:id="6"/>
     </w:p>
@@ -2887,7 +3583,7 @@
                 <w:sz w:val="28"/>
                 <w:szCs w:val="28"/>
               </w:rPr>
-              <w:t>Insert</w:t>
+              <w:t>Update</w:t>
             </w:r>
             <w:r>
               <w:rPr>
@@ -3036,7 +3732,7 @@
               <w:pStyle w:val="SAGEBodyText"/>
             </w:pPr>
             <w:r>
-              <w:t>Create a new record</w:t>
+              <w:t>Update a record</w:t>
             </w:r>
           </w:p>
         </w:tc>
@@ -3152,16 +3848,7 @@
               </w:rPr>
             </w:pPr>
             <w:r>
-              <w:t>F</w:t>
-            </w:r>
-            <w:r>
-              <w:t xml:space="preserve">or sequence revision list, the </w:t>
-            </w:r>
-            <w:r>
-              <w:t>record</w:t>
-            </w:r>
-            <w:r>
-              <w:t xml:space="preserve"> must be initialized with the row after which the new record will be inserted. For ordered revision list, record can be NULL</w:t>
+              <w:t>The active record</w:t>
             </w:r>
           </w:p>
         </w:tc>
@@ -3199,52 +3886,7 @@
               <w:pStyle w:val="SAGEBodyText"/>
             </w:pPr>
             <w:r>
-              <w:t>A JSON payload with the following properties:</w:t>
-            </w:r>
-          </w:p>
-          <w:p>
-            <w:pPr>
-              <w:pStyle w:val="SAGEBodyText"/>
-            </w:pPr>
-            <w:r>
-              <w:rPr>
-                <w:b/>
-              </w:rPr>
-              <w:t>Data</w:t>
-            </w:r>
-            <w:r>
-              <w:tab/>
-              <w:t xml:space="preserve"> A dictionary containing the fields in the ACCPAC business entity and the corresponding values. In addition, the dictionary must contain a constructed key named </w:t>
-            </w:r>
-            <w:r>
-              <w:rPr>
-                <w:b/>
-                <w:color w:val="0070C0"/>
-              </w:rPr>
-              <w:t>KendoGridAccpacViewPrimaryKey</w:t>
-            </w:r>
-            <w:r>
-              <w:rPr>
-                <w:color w:val="0070C0"/>
-              </w:rPr>
-              <w:t xml:space="preserve"> </w:t>
-            </w:r>
-            <w:r>
-              <w:t>which contains a hashed string value from the primary key fields of the new record.</w:t>
-            </w:r>
-          </w:p>
-          <w:p>
-            <w:pPr>
-              <w:pStyle w:val="SAGEBodyText"/>
-            </w:pPr>
-            <w:r>
-              <w:rPr>
-                <w:b/>
-              </w:rPr>
-              <w:t>UserMessage</w:t>
-            </w:r>
-            <w:r>
-              <w:t xml:space="preserve"> Contains the message(s) returned from the business entity</w:t>
+              <w:t>None</w:t>
             </w:r>
           </w:p>
         </w:tc>
@@ -3297,10 +3939,9 @@
       <w:pPr>
         <w:pStyle w:val="SAGEHeading2"/>
       </w:pPr>
-      <w:bookmarkStart w:id="7" w:name="_Toc7350762"/>
+      <w:bookmarkStart w:id="7" w:name="_Toc66692926"/>
       <w:r>
-        <w:lastRenderedPageBreak/>
-        <w:t>Update</w:t>
+        <w:t>Refresh</w:t>
       </w:r>
       <w:bookmarkEnd w:id="7"/>
     </w:p>
@@ -3363,7 +4004,7 @@
                 <w:sz w:val="28"/>
                 <w:szCs w:val="28"/>
               </w:rPr>
-              <w:t>Update</w:t>
+              <w:t>Refresh</w:t>
             </w:r>
             <w:r>
               <w:rPr>
@@ -3468,6 +4109,34 @@
                 <w:szCs w:val="28"/>
               </w:rPr>
               <w:t>record</w:t>
+            </w:r>
+            <w:r>
+              <w:rPr>
+                <w:b/>
+                <w:i/>
+                <w:sz w:val="28"/>
+                <w:szCs w:val="28"/>
+              </w:rPr>
+              <w:t xml:space="preserve">, </w:t>
+            </w:r>
+            <w:r>
+              <w:rPr>
+                <w:b/>
+                <w:i/>
+                <w:color w:val="0070C0"/>
+                <w:sz w:val="28"/>
+                <w:szCs w:val="28"/>
+              </w:rPr>
+              <w:t xml:space="preserve">string </w:t>
+            </w:r>
+            <w:r>
+              <w:rPr>
+                <w:b/>
+                <w:i/>
+                <w:sz w:val="28"/>
+                <w:szCs w:val="28"/>
+              </w:rPr>
+              <w:t>fieldname, bool isNewRecord</w:t>
             </w:r>
             <w:r>
               <w:rPr>
@@ -3512,10 +4181,7 @@
               <w:pStyle w:val="SAGEBodyText"/>
             </w:pPr>
             <w:r>
-              <w:t>Update</w:t>
-            </w:r>
-            <w:r>
-              <w:t xml:space="preserve"> a record</w:t>
+              <w:t>Put a value into a field and refresh all the fields</w:t>
             </w:r>
           </w:p>
         </w:tc>
@@ -3650,26 +4316,42 @@
                 <w:color w:val="7030A0"/>
               </w:rPr>
             </w:pPr>
-            <w:r>
-              <w:rPr>
-                <w:b/>
-                <w:color w:val="7030A0"/>
-              </w:rPr>
-              <w:t>Returns</w:t>
-            </w:r>
           </w:p>
         </w:tc>
         <w:tc>
           <w:tcPr>
-            <w:tcW w:w="7413" w:type="dxa"/>
-            <w:gridSpan w:val="2"/>
+            <w:tcW w:w="1890" w:type="dxa"/>
+          </w:tcPr>
+          <w:p>
+            <w:pPr>
+              <w:pStyle w:val="SAGETitleDate"/>
+              <w:jc w:val="center"/>
+              <w:rPr>
+                <w:b/>
+                <w:i/>
+                <w:color w:val="auto"/>
+              </w:rPr>
+            </w:pPr>
+            <w:r>
+              <w:rPr>
+                <w:b/>
+                <w:i/>
+                <w:color w:val="auto"/>
+              </w:rPr>
+              <w:t>fieldName</w:t>
+            </w:r>
+          </w:p>
+        </w:tc>
+        <w:tc>
+          <w:tcPr>
+            <w:tcW w:w="5523" w:type="dxa"/>
           </w:tcPr>
           <w:p>
             <w:pPr>
               <w:pStyle w:val="SAGEBodyText"/>
             </w:pPr>
             <w:r>
-              <w:t>None</w:t>
+              <w:t>The field that has changed</w:t>
             </w:r>
           </w:p>
         </w:tc>
@@ -3688,12 +4370,66 @@
                 <w:color w:val="7030A0"/>
               </w:rPr>
             </w:pPr>
-            <w:r>
+          </w:p>
+        </w:tc>
+        <w:tc>
+          <w:tcPr>
+            <w:tcW w:w="1890" w:type="dxa"/>
+          </w:tcPr>
+          <w:p>
+            <w:pPr>
+              <w:pStyle w:val="SAGETitleDate"/>
+              <w:jc w:val="center"/>
+              <w:rPr>
+                <w:b/>
+                <w:i/>
+                <w:color w:val="auto"/>
+              </w:rPr>
+            </w:pPr>
+            <w:r>
+              <w:rPr>
+                <w:b/>
+                <w:i/>
+                <w:color w:val="auto"/>
+              </w:rPr>
+              <w:t>isNewRecord</w:t>
+            </w:r>
+          </w:p>
+        </w:tc>
+        <w:tc>
+          <w:tcPr>
+            <w:tcW w:w="5523" w:type="dxa"/>
+          </w:tcPr>
+          <w:p>
+            <w:pPr>
+              <w:pStyle w:val="SAGEBodyText"/>
+            </w:pPr>
+            <w:r>
+              <w:t>Indicate whether this is a new record</w:t>
+            </w:r>
+          </w:p>
+        </w:tc>
+      </w:tr>
+      <w:tr>
+        <w:tc>
+          <w:tcPr>
+            <w:tcW w:w="1795" w:type="dxa"/>
+          </w:tcPr>
+          <w:p>
+            <w:pPr>
+              <w:pStyle w:val="SAGETitleDate"/>
+              <w:jc w:val="center"/>
               <w:rPr>
                 <w:b/>
                 <w:color w:val="7030A0"/>
               </w:rPr>
-              <w:t>Example</w:t>
+            </w:pPr>
+            <w:r>
+              <w:rPr>
+                <w:b/>
+                <w:color w:val="7030A0"/>
+              </w:rPr>
+              <w:t>Returns</w:t>
             </w:r>
           </w:p>
         </w:tc>
@@ -3705,6 +4441,89 @@
           <w:p>
             <w:pPr>
               <w:pStyle w:val="SAGEBodyText"/>
+            </w:pPr>
+            <w:r>
+              <w:t>A JSON payload with the following properties:</w:t>
+            </w:r>
+          </w:p>
+          <w:p>
+            <w:pPr>
+              <w:pStyle w:val="SAGEBodyText"/>
+            </w:pPr>
+            <w:r>
+              <w:rPr>
+                <w:b/>
+              </w:rPr>
+              <w:t>Data</w:t>
+            </w:r>
+            <w:r>
+              <w:tab/>
+              <w:t xml:space="preserve"> A dictionary containing the fields in the ACCPAC business entity and the corresponding values. In addition, the dictionary must contain a constructed key named </w:t>
+            </w:r>
+            <w:r>
+              <w:rPr>
+                <w:b/>
+                <w:color w:val="0070C0"/>
+              </w:rPr>
+              <w:t>KendoGridAccpacViewPrimaryKey</w:t>
+            </w:r>
+            <w:r>
+              <w:rPr>
+                <w:color w:val="0070C0"/>
+              </w:rPr>
+              <w:t xml:space="preserve"> </w:t>
+            </w:r>
+            <w:r>
+              <w:t>which contains a hashed string value from the primary key fields of the record.</w:t>
+            </w:r>
+          </w:p>
+          <w:p>
+            <w:pPr>
+              <w:pStyle w:val="SAGEBodyText"/>
+            </w:pPr>
+            <w:r>
+              <w:rPr>
+                <w:b/>
+              </w:rPr>
+              <w:t>UserMessage</w:t>
+            </w:r>
+            <w:r>
+              <w:t xml:space="preserve"> Contains the message(s) returned from the business entity</w:t>
+            </w:r>
+          </w:p>
+        </w:tc>
+      </w:tr>
+      <w:tr>
+        <w:tc>
+          <w:tcPr>
+            <w:tcW w:w="1795" w:type="dxa"/>
+          </w:tcPr>
+          <w:p>
+            <w:pPr>
+              <w:pStyle w:val="SAGETitleDate"/>
+              <w:jc w:val="center"/>
+              <w:rPr>
+                <w:b/>
+                <w:color w:val="7030A0"/>
+              </w:rPr>
+            </w:pPr>
+            <w:r>
+              <w:rPr>
+                <w:b/>
+                <w:color w:val="7030A0"/>
+              </w:rPr>
+              <w:t>Example</w:t>
+            </w:r>
+          </w:p>
+        </w:tc>
+        <w:tc>
+          <w:tcPr>
+            <w:tcW w:w="7413" w:type="dxa"/>
+            <w:gridSpan w:val="2"/>
+          </w:tcPr>
+          <w:p>
+            <w:pPr>
+              <w:pStyle w:val="SAGEBodyText"/>
               <w:rPr>
                 <w:i/>
               </w:rPr>
@@ -3715,16 +4534,11 @@
     </w:tbl>
     <w:p>
       <w:pPr>
-        <w:pStyle w:val="SAGEBodyText"/>
-      </w:pPr>
-    </w:p>
-    <w:p>
-      <w:pPr>
         <w:pStyle w:val="SAGEHeading2"/>
       </w:pPr>
-      <w:bookmarkStart w:id="8" w:name="_Toc7350763"/>
+      <w:bookmarkStart w:id="8" w:name="_Toc66692927"/>
       <w:r>
-        <w:t>Refresh</w:t>
+        <w:t>MoveTo</w:t>
       </w:r>
       <w:bookmarkEnd w:id="8"/>
     </w:p>
@@ -3763,6 +4577,7 @@
                 <w:sz w:val="28"/>
                 <w:szCs w:val="28"/>
               </w:rPr>
+              <w:lastRenderedPageBreak/>
               <w:t>ActionResult</w:t>
             </w:r>
             <w:r>
@@ -3787,7 +4602,7 @@
                 <w:sz w:val="28"/>
                 <w:szCs w:val="28"/>
               </w:rPr>
-              <w:t>Refresh</w:t>
+              <w:t>MoveTo</w:t>
             </w:r>
             <w:r>
               <w:rPr>
@@ -3892,34 +4707,6 @@
                 <w:szCs w:val="28"/>
               </w:rPr>
               <w:t>record</w:t>
-            </w:r>
-            <w:r>
-              <w:rPr>
-                <w:b/>
-                <w:i/>
-                <w:sz w:val="28"/>
-                <w:szCs w:val="28"/>
-              </w:rPr>
-              <w:t xml:space="preserve">, </w:t>
-            </w:r>
-            <w:r>
-              <w:rPr>
-                <w:b/>
-                <w:i/>
-                <w:color w:val="0070C0"/>
-                <w:sz w:val="28"/>
-                <w:szCs w:val="28"/>
-              </w:rPr>
-              <w:t xml:space="preserve">string </w:t>
-            </w:r>
-            <w:r>
-              <w:rPr>
-                <w:b/>
-                <w:i/>
-                <w:sz w:val="28"/>
-                <w:szCs w:val="28"/>
-              </w:rPr>
-              <w:t>fieldName</w:t>
             </w:r>
             <w:r>
               <w:rPr>
@@ -3964,7 +4751,7 @@
               <w:pStyle w:val="SAGEBodyText"/>
             </w:pPr>
             <w:r>
-              <w:t>Put a value into a field and refresh all the fields</w:t>
+              <w:t>Move the record to a specified position</w:t>
             </w:r>
           </w:p>
         </w:tc>
@@ -4099,42 +4886,71 @@
                 <w:color w:val="7030A0"/>
               </w:rPr>
             </w:pPr>
+            <w:r>
+              <w:rPr>
+                <w:b/>
+                <w:color w:val="7030A0"/>
+              </w:rPr>
+              <w:t>Returns</w:t>
+            </w:r>
           </w:p>
         </w:tc>
         <w:tc>
           <w:tcPr>
-            <w:tcW w:w="1890" w:type="dxa"/>
-          </w:tcPr>
-          <w:p>
-            <w:pPr>
-              <w:pStyle w:val="SAGETitleDate"/>
-              <w:jc w:val="center"/>
-              <w:rPr>
-                <w:b/>
-                <w:i/>
-                <w:color w:val="auto"/>
-              </w:rPr>
-            </w:pPr>
-            <w:r>
-              <w:rPr>
-                <w:b/>
-                <w:i/>
-                <w:color w:val="auto"/>
-              </w:rPr>
-              <w:t>fieldName</w:t>
-            </w:r>
-          </w:p>
-        </w:tc>
-        <w:tc>
-          <w:tcPr>
-            <w:tcW w:w="5523" w:type="dxa"/>
+            <w:tcW w:w="7413" w:type="dxa"/>
+            <w:gridSpan w:val="2"/>
           </w:tcPr>
           <w:p>
             <w:pPr>
               <w:pStyle w:val="SAGEBodyText"/>
             </w:pPr>
             <w:r>
-              <w:t>The field that has changed</w:t>
+              <w:t>A JSON payload with the following properties:</w:t>
+            </w:r>
+          </w:p>
+          <w:p>
+            <w:pPr>
+              <w:pStyle w:val="SAGEBodyText"/>
+            </w:pPr>
+            <w:r>
+              <w:rPr>
+                <w:b/>
+              </w:rPr>
+              <w:t>Data</w:t>
+            </w:r>
+            <w:r>
+              <w:tab/>
+              <w:t xml:space="preserve"> A dictionary containing the fields in the ACCPAC business entity and the corresponding values. In addition, the dictionary must contain a constructed key named </w:t>
+            </w:r>
+            <w:r>
+              <w:rPr>
+                <w:b/>
+                <w:color w:val="0070C0"/>
+              </w:rPr>
+              <w:t>KendoGridAccpacViewPrimaryKey</w:t>
+            </w:r>
+            <w:r>
+              <w:rPr>
+                <w:color w:val="0070C0"/>
+              </w:rPr>
+              <w:t xml:space="preserve"> </w:t>
+            </w:r>
+            <w:r>
+              <w:t>which contains a hashed string value from the primary key fields of the record.</w:t>
+            </w:r>
+          </w:p>
+          <w:p>
+            <w:pPr>
+              <w:pStyle w:val="SAGEBodyText"/>
+            </w:pPr>
+            <w:r>
+              <w:rPr>
+                <w:b/>
+              </w:rPr>
+              <w:t>UserMessage</w:t>
+            </w:r>
+            <w:r>
+              <w:t xml:space="preserve"> Contains the message(s) returned from the business entity</w:t>
             </w:r>
           </w:p>
         </w:tc>
@@ -4158,7 +4974,7 @@
                 <w:b/>
                 <w:color w:val="7030A0"/>
               </w:rPr>
-              <w:t>Returns</w:t>
+              <w:t>Example</w:t>
             </w:r>
           </w:p>
         </w:tc>
@@ -4170,89 +4986,6 @@
           <w:p>
             <w:pPr>
               <w:pStyle w:val="SAGEBodyText"/>
-            </w:pPr>
-            <w:r>
-              <w:t>A JSON payload with the following properties:</w:t>
-            </w:r>
-          </w:p>
-          <w:p>
-            <w:pPr>
-              <w:pStyle w:val="SAGEBodyText"/>
-            </w:pPr>
-            <w:r>
-              <w:rPr>
-                <w:b/>
-              </w:rPr>
-              <w:t>Data</w:t>
-            </w:r>
-            <w:r>
-              <w:tab/>
-              <w:t xml:space="preserve"> A dictionary containing the fields in the ACCPAC business entity and the corresponding values. In addition, the dictionary must contain a constructed key named </w:t>
-            </w:r>
-            <w:r>
-              <w:rPr>
-                <w:b/>
-                <w:color w:val="0070C0"/>
-              </w:rPr>
-              <w:t>KendoGridAccpacViewPrimaryKey</w:t>
-            </w:r>
-            <w:r>
-              <w:rPr>
-                <w:color w:val="0070C0"/>
-              </w:rPr>
-              <w:t xml:space="preserve"> </w:t>
-            </w:r>
-            <w:r>
-              <w:t>which contains a hashed string value from the primary key fields of the record.</w:t>
-            </w:r>
-          </w:p>
-          <w:p>
-            <w:pPr>
-              <w:pStyle w:val="SAGEBodyText"/>
-            </w:pPr>
-            <w:r>
-              <w:rPr>
-                <w:b/>
-              </w:rPr>
-              <w:t>UserMessage</w:t>
-            </w:r>
-            <w:r>
-              <w:t xml:space="preserve"> Contains the message(s) returned from the business entity</w:t>
-            </w:r>
-          </w:p>
-        </w:tc>
-      </w:tr>
-      <w:tr>
-        <w:tc>
-          <w:tcPr>
-            <w:tcW w:w="1795" w:type="dxa"/>
-          </w:tcPr>
-          <w:p>
-            <w:pPr>
-              <w:pStyle w:val="SAGETitleDate"/>
-              <w:jc w:val="center"/>
-              <w:rPr>
-                <w:b/>
-                <w:color w:val="7030A0"/>
-              </w:rPr>
-            </w:pPr>
-            <w:r>
-              <w:rPr>
-                <w:b/>
-                <w:color w:val="7030A0"/>
-              </w:rPr>
-              <w:t>Example</w:t>
-            </w:r>
-          </w:p>
-        </w:tc>
-        <w:tc>
-          <w:tcPr>
-            <w:tcW w:w="7413" w:type="dxa"/>
-            <w:gridSpan w:val="2"/>
-          </w:tcPr>
-          <w:p>
-            <w:pPr>
-              <w:pStyle w:val="SAGEBodyText"/>
               <w:rPr>
                 <w:i/>
               </w:rPr>
@@ -4263,11 +4996,16 @@
     </w:tbl>
     <w:p>
       <w:pPr>
+        <w:pStyle w:val="SAGEBodyText"/>
+      </w:pPr>
+    </w:p>
+    <w:p>
+      <w:pPr>
         <w:pStyle w:val="SAGEHeading2"/>
       </w:pPr>
-      <w:bookmarkStart w:id="9" w:name="_Toc7350764"/>
+      <w:bookmarkStart w:id="9" w:name="_Toc66692928"/>
       <w:r>
-        <w:t>MoveTo</w:t>
+        <w:t>Delete</w:t>
       </w:r>
       <w:bookmarkEnd w:id="9"/>
     </w:p>
@@ -4330,7 +5068,7 @@
                 <w:sz w:val="28"/>
                 <w:szCs w:val="28"/>
               </w:rPr>
-              <w:t>MoveTo</w:t>
+              <w:t>Delete</w:t>
             </w:r>
             <w:r>
               <w:rPr>
@@ -4479,7 +5217,7 @@
               <w:pStyle w:val="SAGEBodyText"/>
             </w:pPr>
             <w:r>
-              <w:t>Move the record to a specified position</w:t>
+              <w:t>Delete a record</w:t>
             </w:r>
           </w:p>
         </w:tc>
@@ -4633,53 +5371,7 @@
               <w:pStyle w:val="SAGEBodyText"/>
             </w:pPr>
             <w:r>
-              <w:t>A JSON payload with the following properties:</w:t>
-            </w:r>
-          </w:p>
-          <w:p>
-            <w:pPr>
-              <w:pStyle w:val="SAGEBodyText"/>
-            </w:pPr>
-            <w:r>
-              <w:rPr>
-                <w:b/>
-              </w:rPr>
-              <w:lastRenderedPageBreak/>
-              <w:t>Data</w:t>
-            </w:r>
-            <w:r>
-              <w:tab/>
-              <w:t xml:space="preserve"> A dictionary containing the fields in the ACCPAC business entity and the corresponding values. In addition, the dictionary must contain a constructed key named </w:t>
-            </w:r>
-            <w:r>
-              <w:rPr>
-                <w:b/>
-                <w:color w:val="0070C0"/>
-              </w:rPr>
-              <w:t>KendoGridAccpacViewPrimaryKey</w:t>
-            </w:r>
-            <w:r>
-              <w:rPr>
-                <w:color w:val="0070C0"/>
-              </w:rPr>
-              <w:t xml:space="preserve"> </w:t>
-            </w:r>
-            <w:r>
-              <w:t>which contains a hashed string value from the primary key fields of the record.</w:t>
-            </w:r>
-          </w:p>
-          <w:p>
-            <w:pPr>
-              <w:pStyle w:val="SAGEBodyText"/>
-            </w:pPr>
-            <w:r>
-              <w:rPr>
-                <w:b/>
-              </w:rPr>
-              <w:t>UserMessage</w:t>
-            </w:r>
-            <w:r>
-              <w:t xml:space="preserve"> Contains the message(s) returned from the business entity</w:t>
+              <w:t>None</w:t>
             </w:r>
           </w:p>
         </w:tc>
@@ -4732,9 +5424,12 @@
       <w:pPr>
         <w:pStyle w:val="SAGEHeading2"/>
       </w:pPr>
-      <w:bookmarkStart w:id="10" w:name="_Toc7350765"/>
+      <w:bookmarkStart w:id="10" w:name="_Toc66692929"/>
       <w:r>
-        <w:t>Delete</w:t>
+        <w:t>Refresh</w:t>
+      </w:r>
+      <w:r>
+        <w:t>CurrentRecord</w:t>
       </w:r>
       <w:bookmarkEnd w:id="10"/>
     </w:p>
@@ -4797,7 +5492,16 @@
                 <w:sz w:val="28"/>
                 <w:szCs w:val="28"/>
               </w:rPr>
-              <w:t>Delete</w:t>
+              <w:t>Refresh</w:t>
+            </w:r>
+            <w:r>
+              <w:rPr>
+                <w:b/>
+                <w:i/>
+                <w:sz w:val="28"/>
+                <w:szCs w:val="28"/>
+              </w:rPr>
+              <w:t>CurrentRecord</w:t>
             </w:r>
             <w:r>
               <w:rPr>
@@ -4835,76 +5539,8 @@
             </w:r>
             <w:r>
               <w:rPr>
-                <w:sz w:val="28"/>
-                <w:szCs w:val="28"/>
-              </w:rPr>
-              <w:t xml:space="preserve">, </w:t>
-            </w:r>
-            <w:r>
-              <w:rPr>
                 <w:b/>
                 <w:i/>
-                <w:color w:val="0070C0"/>
-                <w:sz w:val="28"/>
-                <w:szCs w:val="28"/>
-              </w:rPr>
-              <w:t>IDictionary</w:t>
-            </w:r>
-            <w:r>
-              <w:rPr>
-                <w:i/>
-                <w:sz w:val="28"/>
-                <w:szCs w:val="28"/>
-              </w:rPr>
-              <w:t>&lt;</w:t>
-            </w:r>
-            <w:r>
-              <w:rPr>
-                <w:b/>
-                <w:i/>
-                <w:color w:val="0070C0"/>
-                <w:sz w:val="28"/>
-                <w:szCs w:val="28"/>
-              </w:rPr>
-              <w:t>string</w:t>
-            </w:r>
-            <w:r>
-              <w:rPr>
-                <w:i/>
-                <w:sz w:val="28"/>
-                <w:szCs w:val="28"/>
-              </w:rPr>
-              <w:t xml:space="preserve">, </w:t>
-            </w:r>
-            <w:r>
-              <w:rPr>
-                <w:b/>
-                <w:i/>
-                <w:color w:val="0070C0"/>
-                <w:sz w:val="28"/>
-                <w:szCs w:val="28"/>
-              </w:rPr>
-              <w:t>string</w:t>
-            </w:r>
-            <w:r>
-              <w:rPr>
-                <w:i/>
-                <w:sz w:val="28"/>
-                <w:szCs w:val="28"/>
-              </w:rPr>
-              <w:t xml:space="preserve">&gt; </w:t>
-            </w:r>
-            <w:r>
-              <w:rPr>
-                <w:b/>
-                <w:i/>
-                <w:sz w:val="28"/>
-                <w:szCs w:val="28"/>
-              </w:rPr>
-              <w:t>record</w:t>
-            </w:r>
-            <w:r>
-              <w:rPr>
                 <w:sz w:val="28"/>
                 <w:szCs w:val="28"/>
               </w:rPr>
@@ -4946,7 +5582,7 @@
               <w:pStyle w:val="SAGEBodyText"/>
             </w:pPr>
             <w:r>
-              <w:t>Delete a record</w:t>
+              <w:t>Retrieve the grid current record in the view and return to the client</w:t>
             </w:r>
           </w:p>
         </w:tc>
@@ -5024,63 +5660,6 @@
                 <w:color w:val="7030A0"/>
               </w:rPr>
             </w:pPr>
-          </w:p>
-        </w:tc>
-        <w:tc>
-          <w:tcPr>
-            <w:tcW w:w="1890" w:type="dxa"/>
-          </w:tcPr>
-          <w:p>
-            <w:pPr>
-              <w:pStyle w:val="SAGETitleDate"/>
-              <w:jc w:val="center"/>
-              <w:rPr>
-                <w:b/>
-                <w:i/>
-                <w:color w:val="auto"/>
-              </w:rPr>
-            </w:pPr>
-            <w:r>
-              <w:rPr>
-                <w:b/>
-                <w:i/>
-                <w:color w:val="auto"/>
-              </w:rPr>
-              <w:t>record</w:t>
-            </w:r>
-          </w:p>
-        </w:tc>
-        <w:tc>
-          <w:tcPr>
-            <w:tcW w:w="5523" w:type="dxa"/>
-          </w:tcPr>
-          <w:p>
-            <w:pPr>
-              <w:pStyle w:val="SAGEBodyText"/>
-              <w:rPr>
-                <w:i/>
-              </w:rPr>
-            </w:pPr>
-            <w:r>
-              <w:t>The active record</w:t>
-            </w:r>
-          </w:p>
-        </w:tc>
-      </w:tr>
-      <w:tr>
-        <w:tc>
-          <w:tcPr>
-            <w:tcW w:w="1795" w:type="dxa"/>
-          </w:tcPr>
-          <w:p>
-            <w:pPr>
-              <w:pStyle w:val="SAGETitleDate"/>
-              <w:jc w:val="center"/>
-              <w:rPr>
-                <w:b/>
-                <w:color w:val="7030A0"/>
-              </w:rPr>
-            </w:pPr>
             <w:r>
               <w:rPr>
                 <w:b/>
@@ -5100,7 +5679,19 @@
               <w:pStyle w:val="SAGEBodyText"/>
             </w:pPr>
             <w:r>
-              <w:t>None</w:t>
+              <w:t xml:space="preserve">The </w:t>
+            </w:r>
+            <w:r>
+              <w:t xml:space="preserve">record for </w:t>
+            </w:r>
+            <w:r>
+              <w:t>grid current select</w:t>
+            </w:r>
+            <w:r>
+              <w:t>ed</w:t>
+            </w:r>
+            <w:r>
+              <w:t xml:space="preserve"> row</w:t>
             </w:r>
           </w:p>
         </w:tc>
@@ -5162,7 +5753,7 @@
 </file>
 
 <file path=word/endnotes.xml><?xml version="1.0" encoding="utf-8"?>
-<w:endnotes xmlns:wpc="http://schemas.microsoft.com/office/word/2010/wordprocessingCanvas" xmlns:cx="http://schemas.microsoft.com/office/drawing/2014/chartex" xmlns:cx1="http://schemas.microsoft.com/office/drawing/2015/9/8/chartex" xmlns:cx2="http://schemas.microsoft.com/office/drawing/2015/10/21/chartex" xmlns:cx3="http://schemas.microsoft.com/office/drawing/2016/5/9/chartex" xmlns:cx4="http://schemas.microsoft.com/office/drawing/2016/5/10/chartex" xmlns:cx5="http://schemas.microsoft.com/office/drawing/2016/5/11/chartex" xmlns:cx6="http://schemas.microsoft.com/office/drawing/2016/5/12/chartex" xmlns:cx7="http://schemas.microsoft.com/office/drawing/2016/5/13/chartex" xmlns:cx8="http://schemas.microsoft.com/office/drawing/2016/5/14/chartex" xmlns:mc="http://schemas.openxmlformats.org/markup-compatibility/2006" xmlns:aink="http://schemas.microsoft.com/office/drawing/2016/ink" xmlns:am3d="http://schemas.microsoft.com/office/drawing/2017/model3d" xmlns:o="urn:schemas-microsoft-com:office:office" xmlns:r="http://schemas.openxmlformats.org/officeDocument/2006/relationships" xmlns:m="http://schemas.openxmlformats.org/officeDocument/2006/math" xmlns:v="urn:schemas-microsoft-com:vml" xmlns:wp14="http://schemas.microsoft.com/office/word/2010/wordprocessingDrawing" xmlns:wp="http://schemas.openxmlformats.org/drawingml/2006/wordprocessingDrawing" xmlns:w10="urn:schemas-microsoft-com:office:word" xmlns:w="http://schemas.openxmlformats.org/wordprocessingml/2006/main" xmlns:w14="http://schemas.microsoft.com/office/word/2010/wordml" xmlns:w15="http://schemas.microsoft.com/office/word/2012/wordml" xmlns:w16cid="http://schemas.microsoft.com/office/word/2016/wordml/cid" xmlns:w16se="http://schemas.microsoft.com/office/word/2015/wordml/symex" xmlns:wpg="http://schemas.microsoft.com/office/word/2010/wordprocessingGroup" xmlns:wpi="http://schemas.microsoft.com/office/word/2010/wordprocessingInk" xmlns:wne="http://schemas.microsoft.com/office/word/2006/wordml" xmlns:wps="http://schemas.microsoft.com/office/word/2010/wordprocessingShape" mc:Ignorable="w14 w15 w16se w16cid wp14">
+<w:endnotes xmlns:wpc="http://schemas.microsoft.com/office/word/2010/wordprocessingCanvas" xmlns:cx="http://schemas.microsoft.com/office/drawing/2014/chartex" xmlns:cx1="http://schemas.microsoft.com/office/drawing/2015/9/8/chartex" xmlns:cx2="http://schemas.microsoft.com/office/drawing/2015/10/21/chartex" xmlns:cx3="http://schemas.microsoft.com/office/drawing/2016/5/9/chartex" xmlns:cx4="http://schemas.microsoft.com/office/drawing/2016/5/10/chartex" xmlns:cx5="http://schemas.microsoft.com/office/drawing/2016/5/11/chartex" xmlns:cx6="http://schemas.microsoft.com/office/drawing/2016/5/12/chartex" xmlns:cx7="http://schemas.microsoft.com/office/drawing/2016/5/13/chartex" xmlns:cx8="http://schemas.microsoft.com/office/drawing/2016/5/14/chartex" xmlns:mc="http://schemas.openxmlformats.org/markup-compatibility/2006" xmlns:aink="http://schemas.microsoft.com/office/drawing/2016/ink" xmlns:am3d="http://schemas.microsoft.com/office/drawing/2017/model3d" xmlns:o="urn:schemas-microsoft-com:office:office" xmlns:r="http://schemas.openxmlformats.org/officeDocument/2006/relationships" xmlns:m="http://schemas.openxmlformats.org/officeDocument/2006/math" xmlns:v="urn:schemas-microsoft-com:vml" xmlns:wp14="http://schemas.microsoft.com/office/word/2010/wordprocessingDrawing" xmlns:wp="http://schemas.openxmlformats.org/drawingml/2006/wordprocessingDrawing" xmlns:w10="urn:schemas-microsoft-com:office:word" xmlns:w="http://schemas.openxmlformats.org/wordprocessingml/2006/main" xmlns:w14="http://schemas.microsoft.com/office/word/2010/wordml" xmlns:w15="http://schemas.microsoft.com/office/word/2012/wordml" xmlns:w16cex="http://schemas.microsoft.com/office/word/2018/wordml/cex" xmlns:w16cid="http://schemas.microsoft.com/office/word/2016/wordml/cid" xmlns:w16="http://schemas.microsoft.com/office/word/2018/wordml" xmlns:w16se="http://schemas.microsoft.com/office/word/2015/wordml/symex" xmlns:wpg="http://schemas.microsoft.com/office/word/2010/wordprocessingGroup" xmlns:wpi="http://schemas.microsoft.com/office/word/2010/wordprocessingInk" xmlns:wne="http://schemas.microsoft.com/office/word/2006/wordml" xmlns:wps="http://schemas.microsoft.com/office/word/2010/wordprocessingShape" mc:Ignorable="w14 w15 w16se w16cid w16 w16cex wp14">
   <w:endnote w:type="separator" w:id="-1">
     <w:p>
       <w:pPr>
@@ -5189,7 +5780,7 @@
 </file>
 
 <file path=word/footer1.xml><?xml version="1.0" encoding="utf-8"?>
-<w:ftr xmlns:wpc="http://schemas.microsoft.com/office/word/2010/wordprocessingCanvas" xmlns:cx="http://schemas.microsoft.com/office/drawing/2014/chartex" xmlns:cx1="http://schemas.microsoft.com/office/drawing/2015/9/8/chartex" xmlns:cx2="http://schemas.microsoft.com/office/drawing/2015/10/21/chartex" xmlns:cx3="http://schemas.microsoft.com/office/drawing/2016/5/9/chartex" xmlns:cx4="http://schemas.microsoft.com/office/drawing/2016/5/10/chartex" xmlns:cx5="http://schemas.microsoft.com/office/drawing/2016/5/11/chartex" xmlns:cx6="http://schemas.microsoft.com/office/drawing/2016/5/12/chartex" xmlns:cx7="http://schemas.microsoft.com/office/drawing/2016/5/13/chartex" xmlns:cx8="http://schemas.microsoft.com/office/drawing/2016/5/14/chartex" xmlns:mc="http://schemas.openxmlformats.org/markup-compatibility/2006" xmlns:aink="http://schemas.microsoft.com/office/drawing/2016/ink" xmlns:am3d="http://schemas.microsoft.com/office/drawing/2017/model3d" xmlns:o="urn:schemas-microsoft-com:office:office" xmlns:r="http://schemas.openxmlformats.org/officeDocument/2006/relationships" xmlns:m="http://schemas.openxmlformats.org/officeDocument/2006/math" xmlns:v="urn:schemas-microsoft-com:vml" xmlns:wp14="http://schemas.microsoft.com/office/word/2010/wordprocessingDrawing" xmlns:wp="http://schemas.openxmlformats.org/drawingml/2006/wordprocessingDrawing" xmlns:w10="urn:schemas-microsoft-com:office:word" xmlns:w="http://schemas.openxmlformats.org/wordprocessingml/2006/main" xmlns:w14="http://schemas.microsoft.com/office/word/2010/wordml" xmlns:w15="http://schemas.microsoft.com/office/word/2012/wordml" xmlns:w16cid="http://schemas.microsoft.com/office/word/2016/wordml/cid" xmlns:w16se="http://schemas.microsoft.com/office/word/2015/wordml/symex" xmlns:wpg="http://schemas.microsoft.com/office/word/2010/wordprocessingGroup" xmlns:wpi="http://schemas.microsoft.com/office/word/2010/wordprocessingInk" xmlns:wne="http://schemas.microsoft.com/office/word/2006/wordml" xmlns:wps="http://schemas.microsoft.com/office/word/2010/wordprocessingShape" mc:Ignorable="w14 w15 w16se w16cid wp14">
+<w:ftr xmlns:wpc="http://schemas.microsoft.com/office/word/2010/wordprocessingCanvas" xmlns:cx="http://schemas.microsoft.com/office/drawing/2014/chartex" xmlns:cx1="http://schemas.microsoft.com/office/drawing/2015/9/8/chartex" xmlns:cx2="http://schemas.microsoft.com/office/drawing/2015/10/21/chartex" xmlns:cx3="http://schemas.microsoft.com/office/drawing/2016/5/9/chartex" xmlns:cx4="http://schemas.microsoft.com/office/drawing/2016/5/10/chartex" xmlns:cx5="http://schemas.microsoft.com/office/drawing/2016/5/11/chartex" xmlns:cx6="http://schemas.microsoft.com/office/drawing/2016/5/12/chartex" xmlns:cx7="http://schemas.microsoft.com/office/drawing/2016/5/13/chartex" xmlns:cx8="http://schemas.microsoft.com/office/drawing/2016/5/14/chartex" xmlns:mc="http://schemas.openxmlformats.org/markup-compatibility/2006" xmlns:aink="http://schemas.microsoft.com/office/drawing/2016/ink" xmlns:am3d="http://schemas.microsoft.com/office/drawing/2017/model3d" xmlns:o="urn:schemas-microsoft-com:office:office" xmlns:r="http://schemas.openxmlformats.org/officeDocument/2006/relationships" xmlns:m="http://schemas.openxmlformats.org/officeDocument/2006/math" xmlns:v="urn:schemas-microsoft-com:vml" xmlns:wp14="http://schemas.microsoft.com/office/word/2010/wordprocessingDrawing" xmlns:wp="http://schemas.openxmlformats.org/drawingml/2006/wordprocessingDrawing" xmlns:w10="urn:schemas-microsoft-com:office:word" xmlns:w="http://schemas.openxmlformats.org/wordprocessingml/2006/main" xmlns:w14="http://schemas.microsoft.com/office/word/2010/wordml" xmlns:w15="http://schemas.microsoft.com/office/word/2012/wordml" xmlns:w16cex="http://schemas.microsoft.com/office/word/2018/wordml/cex" xmlns:w16cid="http://schemas.microsoft.com/office/word/2016/wordml/cid" xmlns:w16="http://schemas.microsoft.com/office/word/2018/wordml" xmlns:w16se="http://schemas.microsoft.com/office/word/2015/wordml/symex" xmlns:wpg="http://schemas.microsoft.com/office/word/2010/wordprocessingGroup" xmlns:wpi="http://schemas.microsoft.com/office/word/2010/wordprocessingInk" xmlns:wne="http://schemas.microsoft.com/office/word/2006/wordml" xmlns:wps="http://schemas.microsoft.com/office/word/2010/wordprocessingShape" mc:Ignorable="w14 w15 w16se w16cid w16 w16cex wp14">
   <w:p>
     <w:pPr>
       <w:pStyle w:val="SAGEFooter"/>
@@ -5301,7 +5892,7 @@
 </file>
 
 <file path=word/footer2.xml><?xml version="1.0" encoding="utf-8"?>
-<w:ftr xmlns:wpc="http://schemas.microsoft.com/office/word/2010/wordprocessingCanvas" xmlns:cx="http://schemas.microsoft.com/office/drawing/2014/chartex" xmlns:cx1="http://schemas.microsoft.com/office/drawing/2015/9/8/chartex" xmlns:cx2="http://schemas.microsoft.com/office/drawing/2015/10/21/chartex" xmlns:cx3="http://schemas.microsoft.com/office/drawing/2016/5/9/chartex" xmlns:cx4="http://schemas.microsoft.com/office/drawing/2016/5/10/chartex" xmlns:cx5="http://schemas.microsoft.com/office/drawing/2016/5/11/chartex" xmlns:cx6="http://schemas.microsoft.com/office/drawing/2016/5/12/chartex" xmlns:cx7="http://schemas.microsoft.com/office/drawing/2016/5/13/chartex" xmlns:cx8="http://schemas.microsoft.com/office/drawing/2016/5/14/chartex" xmlns:mc="http://schemas.openxmlformats.org/markup-compatibility/2006" xmlns:aink="http://schemas.microsoft.com/office/drawing/2016/ink" xmlns:am3d="http://schemas.microsoft.com/office/drawing/2017/model3d" xmlns:o="urn:schemas-microsoft-com:office:office" xmlns:r="http://schemas.openxmlformats.org/officeDocument/2006/relationships" xmlns:m="http://schemas.openxmlformats.org/officeDocument/2006/math" xmlns:v="urn:schemas-microsoft-com:vml" xmlns:wp14="http://schemas.microsoft.com/office/word/2010/wordprocessingDrawing" xmlns:wp="http://schemas.openxmlformats.org/drawingml/2006/wordprocessingDrawing" xmlns:w10="urn:schemas-microsoft-com:office:word" xmlns:w="http://schemas.openxmlformats.org/wordprocessingml/2006/main" xmlns:w14="http://schemas.microsoft.com/office/word/2010/wordml" xmlns:w15="http://schemas.microsoft.com/office/word/2012/wordml" xmlns:w16cid="http://schemas.microsoft.com/office/word/2016/wordml/cid" xmlns:w16se="http://schemas.microsoft.com/office/word/2015/wordml/symex" xmlns:wpg="http://schemas.microsoft.com/office/word/2010/wordprocessingGroup" xmlns:wpi="http://schemas.microsoft.com/office/word/2010/wordprocessingInk" xmlns:wne="http://schemas.microsoft.com/office/word/2006/wordml" xmlns:wps="http://schemas.microsoft.com/office/word/2010/wordprocessingShape" mc:Ignorable="w14 w15 w16se w16cid wp14">
+<w:ftr xmlns:wpc="http://schemas.microsoft.com/office/word/2010/wordprocessingCanvas" xmlns:cx="http://schemas.microsoft.com/office/drawing/2014/chartex" xmlns:cx1="http://schemas.microsoft.com/office/drawing/2015/9/8/chartex" xmlns:cx2="http://schemas.microsoft.com/office/drawing/2015/10/21/chartex" xmlns:cx3="http://schemas.microsoft.com/office/drawing/2016/5/9/chartex" xmlns:cx4="http://schemas.microsoft.com/office/drawing/2016/5/10/chartex" xmlns:cx5="http://schemas.microsoft.com/office/drawing/2016/5/11/chartex" xmlns:cx6="http://schemas.microsoft.com/office/drawing/2016/5/12/chartex" xmlns:cx7="http://schemas.microsoft.com/office/drawing/2016/5/13/chartex" xmlns:cx8="http://schemas.microsoft.com/office/drawing/2016/5/14/chartex" xmlns:mc="http://schemas.openxmlformats.org/markup-compatibility/2006" xmlns:aink="http://schemas.microsoft.com/office/drawing/2016/ink" xmlns:am3d="http://schemas.microsoft.com/office/drawing/2017/model3d" xmlns:o="urn:schemas-microsoft-com:office:office" xmlns:r="http://schemas.openxmlformats.org/officeDocument/2006/relationships" xmlns:m="http://schemas.openxmlformats.org/officeDocument/2006/math" xmlns:v="urn:schemas-microsoft-com:vml" xmlns:wp14="http://schemas.microsoft.com/office/word/2010/wordprocessingDrawing" xmlns:wp="http://schemas.openxmlformats.org/drawingml/2006/wordprocessingDrawing" xmlns:w10="urn:schemas-microsoft-com:office:word" xmlns:w="http://schemas.openxmlformats.org/wordprocessingml/2006/main" xmlns:w14="http://schemas.microsoft.com/office/word/2010/wordml" xmlns:w15="http://schemas.microsoft.com/office/word/2012/wordml" xmlns:w16cex="http://schemas.microsoft.com/office/word/2018/wordml/cex" xmlns:w16cid="http://schemas.microsoft.com/office/word/2016/wordml/cid" xmlns:w16="http://schemas.microsoft.com/office/word/2018/wordml" xmlns:w16se="http://schemas.microsoft.com/office/word/2015/wordml/symex" xmlns:wpg="http://schemas.microsoft.com/office/word/2010/wordprocessingGroup" xmlns:wpi="http://schemas.microsoft.com/office/word/2010/wordprocessingInk" xmlns:wne="http://schemas.microsoft.com/office/word/2006/wordml" xmlns:wps="http://schemas.microsoft.com/office/word/2010/wordprocessingShape" mc:Ignorable="w14 w15 w16se w16cid w16 w16cex wp14">
   <w:p>
     <w:pPr>
       <w:pStyle w:val="Footer"/>
@@ -5312,7 +5903,7 @@
 </file>
 
 <file path=word/footer3.xml><?xml version="1.0" encoding="utf-8"?>
-<w:ftr xmlns:wpc="http://schemas.microsoft.com/office/word/2010/wordprocessingCanvas" xmlns:cx="http://schemas.microsoft.com/office/drawing/2014/chartex" xmlns:cx1="http://schemas.microsoft.com/office/drawing/2015/9/8/chartex" xmlns:cx2="http://schemas.microsoft.com/office/drawing/2015/10/21/chartex" xmlns:cx3="http://schemas.microsoft.com/office/drawing/2016/5/9/chartex" xmlns:cx4="http://schemas.microsoft.com/office/drawing/2016/5/10/chartex" xmlns:cx5="http://schemas.microsoft.com/office/drawing/2016/5/11/chartex" xmlns:cx6="http://schemas.microsoft.com/office/drawing/2016/5/12/chartex" xmlns:cx7="http://schemas.microsoft.com/office/drawing/2016/5/13/chartex" xmlns:cx8="http://schemas.microsoft.com/office/drawing/2016/5/14/chartex" xmlns:mc="http://schemas.openxmlformats.org/markup-compatibility/2006" xmlns:aink="http://schemas.microsoft.com/office/drawing/2016/ink" xmlns:am3d="http://schemas.microsoft.com/office/drawing/2017/model3d" xmlns:o="urn:schemas-microsoft-com:office:office" xmlns:r="http://schemas.openxmlformats.org/officeDocument/2006/relationships" xmlns:m="http://schemas.openxmlformats.org/officeDocument/2006/math" xmlns:v="urn:schemas-microsoft-com:vml" xmlns:wp14="http://schemas.microsoft.com/office/word/2010/wordprocessingDrawing" xmlns:wp="http://schemas.openxmlformats.org/drawingml/2006/wordprocessingDrawing" xmlns:w10="urn:schemas-microsoft-com:office:word" xmlns:w="http://schemas.openxmlformats.org/wordprocessingml/2006/main" xmlns:w14="http://schemas.microsoft.com/office/word/2010/wordml" xmlns:w15="http://schemas.microsoft.com/office/word/2012/wordml" xmlns:w16cid="http://schemas.microsoft.com/office/word/2016/wordml/cid" xmlns:w16se="http://schemas.microsoft.com/office/word/2015/wordml/symex" xmlns:wpg="http://schemas.microsoft.com/office/word/2010/wordprocessingGroup" xmlns:wpi="http://schemas.microsoft.com/office/word/2010/wordprocessingInk" xmlns:wne="http://schemas.microsoft.com/office/word/2006/wordml" xmlns:wps="http://schemas.microsoft.com/office/word/2010/wordprocessingShape" mc:Ignorable="w14 w15 w16se w16cid wp14">
+<w:ftr xmlns:wpc="http://schemas.microsoft.com/office/word/2010/wordprocessingCanvas" xmlns:cx="http://schemas.microsoft.com/office/drawing/2014/chartex" xmlns:cx1="http://schemas.microsoft.com/office/drawing/2015/9/8/chartex" xmlns:cx2="http://schemas.microsoft.com/office/drawing/2015/10/21/chartex" xmlns:cx3="http://schemas.microsoft.com/office/drawing/2016/5/9/chartex" xmlns:cx4="http://schemas.microsoft.com/office/drawing/2016/5/10/chartex" xmlns:cx5="http://schemas.microsoft.com/office/drawing/2016/5/11/chartex" xmlns:cx6="http://schemas.microsoft.com/office/drawing/2016/5/12/chartex" xmlns:cx7="http://schemas.microsoft.com/office/drawing/2016/5/13/chartex" xmlns:cx8="http://schemas.microsoft.com/office/drawing/2016/5/14/chartex" xmlns:mc="http://schemas.openxmlformats.org/markup-compatibility/2006" xmlns:aink="http://schemas.microsoft.com/office/drawing/2016/ink" xmlns:am3d="http://schemas.microsoft.com/office/drawing/2017/model3d" xmlns:o="urn:schemas-microsoft-com:office:office" xmlns:r="http://schemas.openxmlformats.org/officeDocument/2006/relationships" xmlns:m="http://schemas.openxmlformats.org/officeDocument/2006/math" xmlns:v="urn:schemas-microsoft-com:vml" xmlns:wp14="http://schemas.microsoft.com/office/word/2010/wordprocessingDrawing" xmlns:wp="http://schemas.openxmlformats.org/drawingml/2006/wordprocessingDrawing" xmlns:w10="urn:schemas-microsoft-com:office:word" xmlns:w="http://schemas.openxmlformats.org/wordprocessingml/2006/main" xmlns:w14="http://schemas.microsoft.com/office/word/2010/wordml" xmlns:w15="http://schemas.microsoft.com/office/word/2012/wordml" xmlns:w16cex="http://schemas.microsoft.com/office/word/2018/wordml/cex" xmlns:w16cid="http://schemas.microsoft.com/office/word/2016/wordml/cid" xmlns:w16="http://schemas.microsoft.com/office/word/2018/wordml" xmlns:w16se="http://schemas.microsoft.com/office/word/2015/wordml/symex" xmlns:wpg="http://schemas.microsoft.com/office/word/2010/wordprocessingGroup" xmlns:wpi="http://schemas.microsoft.com/office/word/2010/wordprocessingInk" xmlns:wne="http://schemas.microsoft.com/office/word/2006/wordml" xmlns:wps="http://schemas.microsoft.com/office/word/2010/wordprocessingShape" mc:Ignorable="w14 w15 w16se w16cid w16 w16cex wp14">
   <w:tbl>
     <w:tblPr>
       <w:tblStyle w:val="TableGrid"/>
@@ -5481,7 +6072,7 @@
 </file>
 
 <file path=word/footer4.xml><?xml version="1.0" encoding="utf-8"?>
-<w:ftr xmlns:wpc="http://schemas.microsoft.com/office/word/2010/wordprocessingCanvas" xmlns:cx="http://schemas.microsoft.com/office/drawing/2014/chartex" xmlns:cx1="http://schemas.microsoft.com/office/drawing/2015/9/8/chartex" xmlns:cx2="http://schemas.microsoft.com/office/drawing/2015/10/21/chartex" xmlns:cx3="http://schemas.microsoft.com/office/drawing/2016/5/9/chartex" xmlns:cx4="http://schemas.microsoft.com/office/drawing/2016/5/10/chartex" xmlns:cx5="http://schemas.microsoft.com/office/drawing/2016/5/11/chartex" xmlns:cx6="http://schemas.microsoft.com/office/drawing/2016/5/12/chartex" xmlns:cx7="http://schemas.microsoft.com/office/drawing/2016/5/13/chartex" xmlns:cx8="http://schemas.microsoft.com/office/drawing/2016/5/14/chartex" xmlns:mc="http://schemas.openxmlformats.org/markup-compatibility/2006" xmlns:aink="http://schemas.microsoft.com/office/drawing/2016/ink" xmlns:am3d="http://schemas.microsoft.com/office/drawing/2017/model3d" xmlns:o="urn:schemas-microsoft-com:office:office" xmlns:r="http://schemas.openxmlformats.org/officeDocument/2006/relationships" xmlns:m="http://schemas.openxmlformats.org/officeDocument/2006/math" xmlns:v="urn:schemas-microsoft-com:vml" xmlns:wp14="http://schemas.microsoft.com/office/word/2010/wordprocessingDrawing" xmlns:wp="http://schemas.openxmlformats.org/drawingml/2006/wordprocessingDrawing" xmlns:w10="urn:schemas-microsoft-com:office:word" xmlns:w="http://schemas.openxmlformats.org/wordprocessingml/2006/main" xmlns:w14="http://schemas.microsoft.com/office/word/2010/wordml" xmlns:w15="http://schemas.microsoft.com/office/word/2012/wordml" xmlns:w16cid="http://schemas.microsoft.com/office/word/2016/wordml/cid" xmlns:w16se="http://schemas.microsoft.com/office/word/2015/wordml/symex" xmlns:wpg="http://schemas.microsoft.com/office/word/2010/wordprocessingGroup" xmlns:wpi="http://schemas.microsoft.com/office/word/2010/wordprocessingInk" xmlns:wne="http://schemas.microsoft.com/office/word/2006/wordml" xmlns:wps="http://schemas.microsoft.com/office/word/2010/wordprocessingShape" mc:Ignorable="w14 w15 w16se w16cid wp14">
+<w:ftr xmlns:wpc="http://schemas.microsoft.com/office/word/2010/wordprocessingCanvas" xmlns:cx="http://schemas.microsoft.com/office/drawing/2014/chartex" xmlns:cx1="http://schemas.microsoft.com/office/drawing/2015/9/8/chartex" xmlns:cx2="http://schemas.microsoft.com/office/drawing/2015/10/21/chartex" xmlns:cx3="http://schemas.microsoft.com/office/drawing/2016/5/9/chartex" xmlns:cx4="http://schemas.microsoft.com/office/drawing/2016/5/10/chartex" xmlns:cx5="http://schemas.microsoft.com/office/drawing/2016/5/11/chartex" xmlns:cx6="http://schemas.microsoft.com/office/drawing/2016/5/12/chartex" xmlns:cx7="http://schemas.microsoft.com/office/drawing/2016/5/13/chartex" xmlns:cx8="http://schemas.microsoft.com/office/drawing/2016/5/14/chartex" xmlns:mc="http://schemas.openxmlformats.org/markup-compatibility/2006" xmlns:aink="http://schemas.microsoft.com/office/drawing/2016/ink" xmlns:am3d="http://schemas.microsoft.com/office/drawing/2017/model3d" xmlns:o="urn:schemas-microsoft-com:office:office" xmlns:r="http://schemas.openxmlformats.org/officeDocument/2006/relationships" xmlns:m="http://schemas.openxmlformats.org/officeDocument/2006/math" xmlns:v="urn:schemas-microsoft-com:vml" xmlns:wp14="http://schemas.microsoft.com/office/word/2010/wordprocessingDrawing" xmlns:wp="http://schemas.openxmlformats.org/drawingml/2006/wordprocessingDrawing" xmlns:w10="urn:schemas-microsoft-com:office:word" xmlns:w="http://schemas.openxmlformats.org/wordprocessingml/2006/main" xmlns:w14="http://schemas.microsoft.com/office/word/2010/wordml" xmlns:w15="http://schemas.microsoft.com/office/word/2012/wordml" xmlns:w16cex="http://schemas.microsoft.com/office/word/2018/wordml/cex" xmlns:w16cid="http://schemas.microsoft.com/office/word/2016/wordml/cid" xmlns:w16="http://schemas.microsoft.com/office/word/2018/wordml" xmlns:w16se="http://schemas.microsoft.com/office/word/2015/wordml/symex" xmlns:wpg="http://schemas.microsoft.com/office/word/2010/wordprocessingGroup" xmlns:wpi="http://schemas.microsoft.com/office/word/2010/wordprocessingInk" xmlns:wne="http://schemas.microsoft.com/office/word/2006/wordml" xmlns:wps="http://schemas.microsoft.com/office/word/2010/wordprocessingShape" mc:Ignorable="w14 w15 w16se w16cid w16 w16cex wp14">
   <w:tbl>
     <w:tblPr>
       <w:tblStyle w:val="TableGrid"/>
@@ -5643,7 +6234,7 @@
 </file>
 
 <file path=word/footnotes.xml><?xml version="1.0" encoding="utf-8"?>
-<w:footnotes xmlns:wpc="http://schemas.microsoft.com/office/word/2010/wordprocessingCanvas" xmlns:cx="http://schemas.microsoft.com/office/drawing/2014/chartex" xmlns:cx1="http://schemas.microsoft.com/office/drawing/2015/9/8/chartex" xmlns:cx2="http://schemas.microsoft.com/office/drawing/2015/10/21/chartex" xmlns:cx3="http://schemas.microsoft.com/office/drawing/2016/5/9/chartex" xmlns:cx4="http://schemas.microsoft.com/office/drawing/2016/5/10/chartex" xmlns:cx5="http://schemas.microsoft.com/office/drawing/2016/5/11/chartex" xmlns:cx6="http://schemas.microsoft.com/office/drawing/2016/5/12/chartex" xmlns:cx7="http://schemas.microsoft.com/office/drawing/2016/5/13/chartex" xmlns:cx8="http://schemas.microsoft.com/office/drawing/2016/5/14/chartex" xmlns:mc="http://schemas.openxmlformats.org/markup-compatibility/2006" xmlns:aink="http://schemas.microsoft.com/office/drawing/2016/ink" xmlns:am3d="http://schemas.microsoft.com/office/drawing/2017/model3d" xmlns:o="urn:schemas-microsoft-com:office:office" xmlns:r="http://schemas.openxmlformats.org/officeDocument/2006/relationships" xmlns:m="http://schemas.openxmlformats.org/officeDocument/2006/math" xmlns:v="urn:schemas-microsoft-com:vml" xmlns:wp14="http://schemas.microsoft.com/office/word/2010/wordprocessingDrawing" xmlns:wp="http://schemas.openxmlformats.org/drawingml/2006/wordprocessingDrawing" xmlns:w10="urn:schemas-microsoft-com:office:word" xmlns:w="http://schemas.openxmlformats.org/wordprocessingml/2006/main" xmlns:w14="http://schemas.microsoft.com/office/word/2010/wordml" xmlns:w15="http://schemas.microsoft.com/office/word/2012/wordml" xmlns:w16cid="http://schemas.microsoft.com/office/word/2016/wordml/cid" xmlns:w16se="http://schemas.microsoft.com/office/word/2015/wordml/symex" xmlns:wpg="http://schemas.microsoft.com/office/word/2010/wordprocessingGroup" xmlns:wpi="http://schemas.microsoft.com/office/word/2010/wordprocessingInk" xmlns:wne="http://schemas.microsoft.com/office/word/2006/wordml" xmlns:wps="http://schemas.microsoft.com/office/word/2010/wordprocessingShape" mc:Ignorable="w14 w15 w16se w16cid wp14">
+<w:footnotes xmlns:wpc="http://schemas.microsoft.com/office/word/2010/wordprocessingCanvas" xmlns:cx="http://schemas.microsoft.com/office/drawing/2014/chartex" xmlns:cx1="http://schemas.microsoft.com/office/drawing/2015/9/8/chartex" xmlns:cx2="http://schemas.microsoft.com/office/drawing/2015/10/21/chartex" xmlns:cx3="http://schemas.microsoft.com/office/drawing/2016/5/9/chartex" xmlns:cx4="http://schemas.microsoft.com/office/drawing/2016/5/10/chartex" xmlns:cx5="http://schemas.microsoft.com/office/drawing/2016/5/11/chartex" xmlns:cx6="http://schemas.microsoft.com/office/drawing/2016/5/12/chartex" xmlns:cx7="http://schemas.microsoft.com/office/drawing/2016/5/13/chartex" xmlns:cx8="http://schemas.microsoft.com/office/drawing/2016/5/14/chartex" xmlns:mc="http://schemas.openxmlformats.org/markup-compatibility/2006" xmlns:aink="http://schemas.microsoft.com/office/drawing/2016/ink" xmlns:am3d="http://schemas.microsoft.com/office/drawing/2017/model3d" xmlns:o="urn:schemas-microsoft-com:office:office" xmlns:r="http://schemas.openxmlformats.org/officeDocument/2006/relationships" xmlns:m="http://schemas.openxmlformats.org/officeDocument/2006/math" xmlns:v="urn:schemas-microsoft-com:vml" xmlns:wp14="http://schemas.microsoft.com/office/word/2010/wordprocessingDrawing" xmlns:wp="http://schemas.openxmlformats.org/drawingml/2006/wordprocessingDrawing" xmlns:w10="urn:schemas-microsoft-com:office:word" xmlns:w="http://schemas.openxmlformats.org/wordprocessingml/2006/main" xmlns:w14="http://schemas.microsoft.com/office/word/2010/wordml" xmlns:w15="http://schemas.microsoft.com/office/word/2012/wordml" xmlns:w16cex="http://schemas.microsoft.com/office/word/2018/wordml/cex" xmlns:w16cid="http://schemas.microsoft.com/office/word/2016/wordml/cid" xmlns:w16="http://schemas.microsoft.com/office/word/2018/wordml" xmlns:w16se="http://schemas.microsoft.com/office/word/2015/wordml/symex" xmlns:wpg="http://schemas.microsoft.com/office/word/2010/wordprocessingGroup" xmlns:wpi="http://schemas.microsoft.com/office/word/2010/wordprocessingInk" xmlns:wne="http://schemas.microsoft.com/office/word/2006/wordml" xmlns:wps="http://schemas.microsoft.com/office/word/2010/wordprocessingShape" mc:Ignorable="w14 w15 w16se w16cid w16 w16cex wp14">
   <w:footnote w:type="separator" w:id="-1">
     <w:p>
       <w:pPr>
@@ -5672,7 +6263,7 @@
 </file>
 
 <file path=word/header1.xml><?xml version="1.0" encoding="utf-8"?>
-<w:hdr xmlns:wpc="http://schemas.microsoft.com/office/word/2010/wordprocessingCanvas" xmlns:cx="http://schemas.microsoft.com/office/drawing/2014/chartex" xmlns:cx1="http://schemas.microsoft.com/office/drawing/2015/9/8/chartex" xmlns:cx2="http://schemas.microsoft.com/office/drawing/2015/10/21/chartex" xmlns:cx3="http://schemas.microsoft.com/office/drawing/2016/5/9/chartex" xmlns:cx4="http://schemas.microsoft.com/office/drawing/2016/5/10/chartex" xmlns:cx5="http://schemas.microsoft.com/office/drawing/2016/5/11/chartex" xmlns:cx6="http://schemas.microsoft.com/office/drawing/2016/5/12/chartex" xmlns:cx7="http://schemas.microsoft.com/office/drawing/2016/5/13/chartex" xmlns:cx8="http://schemas.microsoft.com/office/drawing/2016/5/14/chartex" xmlns:mc="http://schemas.openxmlformats.org/markup-compatibility/2006" xmlns:aink="http://schemas.microsoft.com/office/drawing/2016/ink" xmlns:am3d="http://schemas.microsoft.com/office/drawing/2017/model3d" xmlns:o="urn:schemas-microsoft-com:office:office" xmlns:r="http://schemas.openxmlformats.org/officeDocument/2006/relationships" xmlns:m="http://schemas.openxmlformats.org/officeDocument/2006/math" xmlns:v="urn:schemas-microsoft-com:vml" xmlns:wp14="http://schemas.microsoft.com/office/word/2010/wordprocessingDrawing" xmlns:wp="http://schemas.openxmlformats.org/drawingml/2006/wordprocessingDrawing" xmlns:w10="urn:schemas-microsoft-com:office:word" xmlns:w="http://schemas.openxmlformats.org/wordprocessingml/2006/main" xmlns:w14="http://schemas.microsoft.com/office/word/2010/wordml" xmlns:w15="http://schemas.microsoft.com/office/word/2012/wordml" xmlns:w16cid="http://schemas.microsoft.com/office/word/2016/wordml/cid" xmlns:w16se="http://schemas.microsoft.com/office/word/2015/wordml/symex" xmlns:wpg="http://schemas.microsoft.com/office/word/2010/wordprocessingGroup" xmlns:wpi="http://schemas.microsoft.com/office/word/2010/wordprocessingInk" xmlns:wne="http://schemas.microsoft.com/office/word/2006/wordml" xmlns:wps="http://schemas.microsoft.com/office/word/2010/wordprocessingShape" mc:Ignorable="w14 w15 w16se w16cid wp14">
+<w:hdr xmlns:wpc="http://schemas.microsoft.com/office/word/2010/wordprocessingCanvas" xmlns:cx="http://schemas.microsoft.com/office/drawing/2014/chartex" xmlns:cx1="http://schemas.microsoft.com/office/drawing/2015/9/8/chartex" xmlns:cx2="http://schemas.microsoft.com/office/drawing/2015/10/21/chartex" xmlns:cx3="http://schemas.microsoft.com/office/drawing/2016/5/9/chartex" xmlns:cx4="http://schemas.microsoft.com/office/drawing/2016/5/10/chartex" xmlns:cx5="http://schemas.microsoft.com/office/drawing/2016/5/11/chartex" xmlns:cx6="http://schemas.microsoft.com/office/drawing/2016/5/12/chartex" xmlns:cx7="http://schemas.microsoft.com/office/drawing/2016/5/13/chartex" xmlns:cx8="http://schemas.microsoft.com/office/drawing/2016/5/14/chartex" xmlns:mc="http://schemas.openxmlformats.org/markup-compatibility/2006" xmlns:aink="http://schemas.microsoft.com/office/drawing/2016/ink" xmlns:am3d="http://schemas.microsoft.com/office/drawing/2017/model3d" xmlns:o="urn:schemas-microsoft-com:office:office" xmlns:r="http://schemas.openxmlformats.org/officeDocument/2006/relationships" xmlns:m="http://schemas.openxmlformats.org/officeDocument/2006/math" xmlns:v="urn:schemas-microsoft-com:vml" xmlns:wp14="http://schemas.microsoft.com/office/word/2010/wordprocessingDrawing" xmlns:wp="http://schemas.openxmlformats.org/drawingml/2006/wordprocessingDrawing" xmlns:w10="urn:schemas-microsoft-com:office:word" xmlns:w="http://schemas.openxmlformats.org/wordprocessingml/2006/main" xmlns:w14="http://schemas.microsoft.com/office/word/2010/wordml" xmlns:w15="http://schemas.microsoft.com/office/word/2012/wordml" xmlns:w16cex="http://schemas.microsoft.com/office/word/2018/wordml/cex" xmlns:w16cid="http://schemas.microsoft.com/office/word/2016/wordml/cid" xmlns:w16="http://schemas.microsoft.com/office/word/2018/wordml" xmlns:w16se="http://schemas.microsoft.com/office/word/2015/wordml/symex" xmlns:wpg="http://schemas.microsoft.com/office/word/2010/wordprocessingGroup" xmlns:wpi="http://schemas.microsoft.com/office/word/2010/wordprocessingInk" xmlns:wne="http://schemas.microsoft.com/office/word/2006/wordml" xmlns:wps="http://schemas.microsoft.com/office/word/2010/wordprocessingShape" mc:Ignorable="w14 w15 w16se w16cid w16 w16cex wp14">
   <w:p>
     <w:pPr>
       <w:pStyle w:val="Header"/>
@@ -5751,7 +6342,7 @@
 </file>
 
 <file path=word/header2.xml><?xml version="1.0" encoding="utf-8"?>
-<w:hdr xmlns:wpc="http://schemas.microsoft.com/office/word/2010/wordprocessingCanvas" xmlns:cx="http://schemas.microsoft.com/office/drawing/2014/chartex" xmlns:cx1="http://schemas.microsoft.com/office/drawing/2015/9/8/chartex" xmlns:cx2="http://schemas.microsoft.com/office/drawing/2015/10/21/chartex" xmlns:cx3="http://schemas.microsoft.com/office/drawing/2016/5/9/chartex" xmlns:cx4="http://schemas.microsoft.com/office/drawing/2016/5/10/chartex" xmlns:cx5="http://schemas.microsoft.com/office/drawing/2016/5/11/chartex" xmlns:cx6="http://schemas.microsoft.com/office/drawing/2016/5/12/chartex" xmlns:cx7="http://schemas.microsoft.com/office/drawing/2016/5/13/chartex" xmlns:cx8="http://schemas.microsoft.com/office/drawing/2016/5/14/chartex" xmlns:mc="http://schemas.openxmlformats.org/markup-compatibility/2006" xmlns:aink="http://schemas.microsoft.com/office/drawing/2016/ink" xmlns:am3d="http://schemas.microsoft.com/office/drawing/2017/model3d" xmlns:o="urn:schemas-microsoft-com:office:office" xmlns:r="http://schemas.openxmlformats.org/officeDocument/2006/relationships" xmlns:m="http://schemas.openxmlformats.org/officeDocument/2006/math" xmlns:v="urn:schemas-microsoft-com:vml" xmlns:wp14="http://schemas.microsoft.com/office/word/2010/wordprocessingDrawing" xmlns:wp="http://schemas.openxmlformats.org/drawingml/2006/wordprocessingDrawing" xmlns:w10="urn:schemas-microsoft-com:office:word" xmlns:w="http://schemas.openxmlformats.org/wordprocessingml/2006/main" xmlns:w14="http://schemas.microsoft.com/office/word/2010/wordml" xmlns:w15="http://schemas.microsoft.com/office/word/2012/wordml" xmlns:w16cid="http://schemas.microsoft.com/office/word/2016/wordml/cid" xmlns:w16se="http://schemas.microsoft.com/office/word/2015/wordml/symex" xmlns:wpg="http://schemas.microsoft.com/office/word/2010/wordprocessingGroup" xmlns:wpi="http://schemas.microsoft.com/office/word/2010/wordprocessingInk" xmlns:wne="http://schemas.microsoft.com/office/word/2006/wordml" xmlns:wps="http://schemas.microsoft.com/office/word/2010/wordprocessingShape" mc:Ignorable="w14 w15 w16se w16cid wp14">
+<w:hdr xmlns:wpc="http://schemas.microsoft.com/office/word/2010/wordprocessingCanvas" xmlns:cx="http://schemas.microsoft.com/office/drawing/2014/chartex" xmlns:cx1="http://schemas.microsoft.com/office/drawing/2015/9/8/chartex" xmlns:cx2="http://schemas.microsoft.com/office/drawing/2015/10/21/chartex" xmlns:cx3="http://schemas.microsoft.com/office/drawing/2016/5/9/chartex" xmlns:cx4="http://schemas.microsoft.com/office/drawing/2016/5/10/chartex" xmlns:cx5="http://schemas.microsoft.com/office/drawing/2016/5/11/chartex" xmlns:cx6="http://schemas.microsoft.com/office/drawing/2016/5/12/chartex" xmlns:cx7="http://schemas.microsoft.com/office/drawing/2016/5/13/chartex" xmlns:cx8="http://schemas.microsoft.com/office/drawing/2016/5/14/chartex" xmlns:mc="http://schemas.openxmlformats.org/markup-compatibility/2006" xmlns:aink="http://schemas.microsoft.com/office/drawing/2016/ink" xmlns:am3d="http://schemas.microsoft.com/office/drawing/2017/model3d" xmlns:o="urn:schemas-microsoft-com:office:office" xmlns:r="http://schemas.openxmlformats.org/officeDocument/2006/relationships" xmlns:m="http://schemas.openxmlformats.org/officeDocument/2006/math" xmlns:v="urn:schemas-microsoft-com:vml" xmlns:wp14="http://schemas.microsoft.com/office/word/2010/wordprocessingDrawing" xmlns:wp="http://schemas.openxmlformats.org/drawingml/2006/wordprocessingDrawing" xmlns:w10="urn:schemas-microsoft-com:office:word" xmlns:w="http://schemas.openxmlformats.org/wordprocessingml/2006/main" xmlns:w14="http://schemas.microsoft.com/office/word/2010/wordml" xmlns:w15="http://schemas.microsoft.com/office/word/2012/wordml" xmlns:w16cex="http://schemas.microsoft.com/office/word/2018/wordml/cex" xmlns:w16cid="http://schemas.microsoft.com/office/word/2016/wordml/cid" xmlns:w16="http://schemas.microsoft.com/office/word/2018/wordml" xmlns:w16se="http://schemas.microsoft.com/office/word/2015/wordml/symex" xmlns:wpg="http://schemas.microsoft.com/office/word/2010/wordprocessingGroup" xmlns:wpi="http://schemas.microsoft.com/office/word/2010/wordprocessingInk" xmlns:wne="http://schemas.microsoft.com/office/word/2006/wordml" xmlns:wps="http://schemas.microsoft.com/office/word/2010/wordprocessingShape" mc:Ignorable="w14 w15 w16se w16cid w16 w16cex wp14">
   <w:p>
     <w:pPr>
       <w:pStyle w:val="Header"/>
@@ -5761,7 +6352,7 @@
 </file>
 
 <file path=word/header3.xml><?xml version="1.0" encoding="utf-8"?>
-<w:hdr xmlns:wpc="http://schemas.microsoft.com/office/word/2010/wordprocessingCanvas" xmlns:cx="http://schemas.microsoft.com/office/drawing/2014/chartex" xmlns:cx1="http://schemas.microsoft.com/office/drawing/2015/9/8/chartex" xmlns:cx2="http://schemas.microsoft.com/office/drawing/2015/10/21/chartex" xmlns:cx3="http://schemas.microsoft.com/office/drawing/2016/5/9/chartex" xmlns:cx4="http://schemas.microsoft.com/office/drawing/2016/5/10/chartex" xmlns:cx5="http://schemas.microsoft.com/office/drawing/2016/5/11/chartex" xmlns:cx6="http://schemas.microsoft.com/office/drawing/2016/5/12/chartex" xmlns:cx7="http://schemas.microsoft.com/office/drawing/2016/5/13/chartex" xmlns:cx8="http://schemas.microsoft.com/office/drawing/2016/5/14/chartex" xmlns:mc="http://schemas.openxmlformats.org/markup-compatibility/2006" xmlns:aink="http://schemas.microsoft.com/office/drawing/2016/ink" xmlns:am3d="http://schemas.microsoft.com/office/drawing/2017/model3d" xmlns:o="urn:schemas-microsoft-com:office:office" xmlns:r="http://schemas.openxmlformats.org/officeDocument/2006/relationships" xmlns:m="http://schemas.openxmlformats.org/officeDocument/2006/math" xmlns:v="urn:schemas-microsoft-com:vml" xmlns:wp14="http://schemas.microsoft.com/office/word/2010/wordprocessingDrawing" xmlns:wp="http://schemas.openxmlformats.org/drawingml/2006/wordprocessingDrawing" xmlns:w10="urn:schemas-microsoft-com:office:word" xmlns:w="http://schemas.openxmlformats.org/wordprocessingml/2006/main" xmlns:w14="http://schemas.microsoft.com/office/word/2010/wordml" xmlns:w15="http://schemas.microsoft.com/office/word/2012/wordml" xmlns:w16cid="http://schemas.microsoft.com/office/word/2016/wordml/cid" xmlns:w16se="http://schemas.microsoft.com/office/word/2015/wordml/symex" xmlns:wpg="http://schemas.microsoft.com/office/word/2010/wordprocessingGroup" xmlns:wpi="http://schemas.microsoft.com/office/word/2010/wordprocessingInk" xmlns:wne="http://schemas.microsoft.com/office/word/2006/wordml" xmlns:wps="http://schemas.microsoft.com/office/word/2010/wordprocessingShape" mc:Ignorable="w14 w15 w16se w16cid wp14">
+<w:hdr xmlns:wpc="http://schemas.microsoft.com/office/word/2010/wordprocessingCanvas" xmlns:cx="http://schemas.microsoft.com/office/drawing/2014/chartex" xmlns:cx1="http://schemas.microsoft.com/office/drawing/2015/9/8/chartex" xmlns:cx2="http://schemas.microsoft.com/office/drawing/2015/10/21/chartex" xmlns:cx3="http://schemas.microsoft.com/office/drawing/2016/5/9/chartex" xmlns:cx4="http://schemas.microsoft.com/office/drawing/2016/5/10/chartex" xmlns:cx5="http://schemas.microsoft.com/office/drawing/2016/5/11/chartex" xmlns:cx6="http://schemas.microsoft.com/office/drawing/2016/5/12/chartex" xmlns:cx7="http://schemas.microsoft.com/office/drawing/2016/5/13/chartex" xmlns:cx8="http://schemas.microsoft.com/office/drawing/2016/5/14/chartex" xmlns:mc="http://schemas.openxmlformats.org/markup-compatibility/2006" xmlns:aink="http://schemas.microsoft.com/office/drawing/2016/ink" xmlns:am3d="http://schemas.microsoft.com/office/drawing/2017/model3d" xmlns:o="urn:schemas-microsoft-com:office:office" xmlns:r="http://schemas.openxmlformats.org/officeDocument/2006/relationships" xmlns:m="http://schemas.openxmlformats.org/officeDocument/2006/math" xmlns:v="urn:schemas-microsoft-com:vml" xmlns:wp14="http://schemas.microsoft.com/office/word/2010/wordprocessingDrawing" xmlns:wp="http://schemas.openxmlformats.org/drawingml/2006/wordprocessingDrawing" xmlns:w10="urn:schemas-microsoft-com:office:word" xmlns:w="http://schemas.openxmlformats.org/wordprocessingml/2006/main" xmlns:w14="http://schemas.microsoft.com/office/word/2010/wordml" xmlns:w15="http://schemas.microsoft.com/office/word/2012/wordml" xmlns:w16cex="http://schemas.microsoft.com/office/word/2018/wordml/cex" xmlns:w16cid="http://schemas.microsoft.com/office/word/2016/wordml/cid" xmlns:w16="http://schemas.microsoft.com/office/word/2018/wordml" xmlns:w16se="http://schemas.microsoft.com/office/word/2015/wordml/symex" xmlns:wpg="http://schemas.microsoft.com/office/word/2010/wordprocessingGroup" xmlns:wpi="http://schemas.microsoft.com/office/word/2010/wordprocessingInk" xmlns:wne="http://schemas.microsoft.com/office/word/2006/wordml" xmlns:wps="http://schemas.microsoft.com/office/word/2010/wordprocessingShape" mc:Ignorable="w14 w15 w16se w16cid w16 w16cex wp14">
   <w:p>
     <w:pPr>
       <w:pStyle w:val="Header"/>
@@ -5772,7 +6363,7 @@
 </file>
 
 <file path=word/header4.xml><?xml version="1.0" encoding="utf-8"?>
-<w:hdr xmlns:wpc="http://schemas.microsoft.com/office/word/2010/wordprocessingCanvas" xmlns:cx="http://schemas.microsoft.com/office/drawing/2014/chartex" xmlns:cx1="http://schemas.microsoft.com/office/drawing/2015/9/8/chartex" xmlns:cx2="http://schemas.microsoft.com/office/drawing/2015/10/21/chartex" xmlns:cx3="http://schemas.microsoft.com/office/drawing/2016/5/9/chartex" xmlns:cx4="http://schemas.microsoft.com/office/drawing/2016/5/10/chartex" xmlns:cx5="http://schemas.microsoft.com/office/drawing/2016/5/11/chartex" xmlns:cx6="http://schemas.microsoft.com/office/drawing/2016/5/12/chartex" xmlns:cx7="http://schemas.microsoft.com/office/drawing/2016/5/13/chartex" xmlns:cx8="http://schemas.microsoft.com/office/drawing/2016/5/14/chartex" xmlns:mc="http://schemas.openxmlformats.org/markup-compatibility/2006" xmlns:aink="http://schemas.microsoft.com/office/drawing/2016/ink" xmlns:am3d="http://schemas.microsoft.com/office/drawing/2017/model3d" xmlns:o="urn:schemas-microsoft-com:office:office" xmlns:r="http://schemas.openxmlformats.org/officeDocument/2006/relationships" xmlns:m="http://schemas.openxmlformats.org/officeDocument/2006/math" xmlns:v="urn:schemas-microsoft-com:vml" xmlns:wp14="http://schemas.microsoft.com/office/word/2010/wordprocessingDrawing" xmlns:wp="http://schemas.openxmlformats.org/drawingml/2006/wordprocessingDrawing" xmlns:w10="urn:schemas-microsoft-com:office:word" xmlns:w="http://schemas.openxmlformats.org/wordprocessingml/2006/main" xmlns:w14="http://schemas.microsoft.com/office/word/2010/wordml" xmlns:w15="http://schemas.microsoft.com/office/word/2012/wordml" xmlns:w16cid="http://schemas.microsoft.com/office/word/2016/wordml/cid" xmlns:w16se="http://schemas.microsoft.com/office/word/2015/wordml/symex" xmlns:wpg="http://schemas.microsoft.com/office/word/2010/wordprocessingGroup" xmlns:wpi="http://schemas.microsoft.com/office/word/2010/wordprocessingInk" xmlns:wne="http://schemas.microsoft.com/office/word/2006/wordml" xmlns:wps="http://schemas.microsoft.com/office/word/2010/wordprocessingShape" mc:Ignorable="w14 w15 w16se w16cid wp14">
+<w:hdr xmlns:wpc="http://schemas.microsoft.com/office/word/2010/wordprocessingCanvas" xmlns:cx="http://schemas.microsoft.com/office/drawing/2014/chartex" xmlns:cx1="http://schemas.microsoft.com/office/drawing/2015/9/8/chartex" xmlns:cx2="http://schemas.microsoft.com/office/drawing/2015/10/21/chartex" xmlns:cx3="http://schemas.microsoft.com/office/drawing/2016/5/9/chartex" xmlns:cx4="http://schemas.microsoft.com/office/drawing/2016/5/10/chartex" xmlns:cx5="http://schemas.microsoft.com/office/drawing/2016/5/11/chartex" xmlns:cx6="http://schemas.microsoft.com/office/drawing/2016/5/12/chartex" xmlns:cx7="http://schemas.microsoft.com/office/drawing/2016/5/13/chartex" xmlns:cx8="http://schemas.microsoft.com/office/drawing/2016/5/14/chartex" xmlns:mc="http://schemas.openxmlformats.org/markup-compatibility/2006" xmlns:aink="http://schemas.microsoft.com/office/drawing/2016/ink" xmlns:am3d="http://schemas.microsoft.com/office/drawing/2017/model3d" xmlns:o="urn:schemas-microsoft-com:office:office" xmlns:r="http://schemas.openxmlformats.org/officeDocument/2006/relationships" xmlns:m="http://schemas.openxmlformats.org/officeDocument/2006/math" xmlns:v="urn:schemas-microsoft-com:vml" xmlns:wp14="http://schemas.microsoft.com/office/word/2010/wordprocessingDrawing" xmlns:wp="http://schemas.openxmlformats.org/drawingml/2006/wordprocessingDrawing" xmlns:w10="urn:schemas-microsoft-com:office:word" xmlns:w="http://schemas.openxmlformats.org/wordprocessingml/2006/main" xmlns:w14="http://schemas.microsoft.com/office/word/2010/wordml" xmlns:w15="http://schemas.microsoft.com/office/word/2012/wordml" xmlns:w16cex="http://schemas.microsoft.com/office/word/2018/wordml/cex" xmlns:w16cid="http://schemas.microsoft.com/office/word/2016/wordml/cid" xmlns:w16="http://schemas.microsoft.com/office/word/2018/wordml" xmlns:w16se="http://schemas.microsoft.com/office/word/2015/wordml/symex" xmlns:wpg="http://schemas.microsoft.com/office/word/2010/wordprocessingGroup" xmlns:wpi="http://schemas.microsoft.com/office/word/2010/wordprocessingInk" xmlns:wne="http://schemas.microsoft.com/office/word/2006/wordml" xmlns:wps="http://schemas.microsoft.com/office/word/2010/wordprocessingShape" mc:Ignorable="w14 w15 w16se w16cid w16 w16cex wp14">
   <w:p>
     <w:pPr>
       <w:pStyle w:val="SAGEHeader"/>
@@ -5812,7 +6403,7 @@
 </file>
 
 <file path=word/header5.xml><?xml version="1.0" encoding="utf-8"?>
-<w:hdr xmlns:wpc="http://schemas.microsoft.com/office/word/2010/wordprocessingCanvas" xmlns:cx="http://schemas.microsoft.com/office/drawing/2014/chartex" xmlns:cx1="http://schemas.microsoft.com/office/drawing/2015/9/8/chartex" xmlns:cx2="http://schemas.microsoft.com/office/drawing/2015/10/21/chartex" xmlns:cx3="http://schemas.microsoft.com/office/drawing/2016/5/9/chartex" xmlns:cx4="http://schemas.microsoft.com/office/drawing/2016/5/10/chartex" xmlns:cx5="http://schemas.microsoft.com/office/drawing/2016/5/11/chartex" xmlns:cx6="http://schemas.microsoft.com/office/drawing/2016/5/12/chartex" xmlns:cx7="http://schemas.microsoft.com/office/drawing/2016/5/13/chartex" xmlns:cx8="http://schemas.microsoft.com/office/drawing/2016/5/14/chartex" xmlns:mc="http://schemas.openxmlformats.org/markup-compatibility/2006" xmlns:aink="http://schemas.microsoft.com/office/drawing/2016/ink" xmlns:am3d="http://schemas.microsoft.com/office/drawing/2017/model3d" xmlns:o="urn:schemas-microsoft-com:office:office" xmlns:r="http://schemas.openxmlformats.org/officeDocument/2006/relationships" xmlns:m="http://schemas.openxmlformats.org/officeDocument/2006/math" xmlns:v="urn:schemas-microsoft-com:vml" xmlns:wp14="http://schemas.microsoft.com/office/word/2010/wordprocessingDrawing" xmlns:wp="http://schemas.openxmlformats.org/drawingml/2006/wordprocessingDrawing" xmlns:w10="urn:schemas-microsoft-com:office:word" xmlns:w="http://schemas.openxmlformats.org/wordprocessingml/2006/main" xmlns:w14="http://schemas.microsoft.com/office/word/2010/wordml" xmlns:w15="http://schemas.microsoft.com/office/word/2012/wordml" xmlns:w16cid="http://schemas.microsoft.com/office/word/2016/wordml/cid" xmlns:w16se="http://schemas.microsoft.com/office/word/2015/wordml/symex" xmlns:wpg="http://schemas.microsoft.com/office/word/2010/wordprocessingGroup" xmlns:wpi="http://schemas.microsoft.com/office/word/2010/wordprocessingInk" xmlns:wne="http://schemas.microsoft.com/office/word/2006/wordml" xmlns:wps="http://schemas.microsoft.com/office/word/2010/wordprocessingShape" mc:Ignorable="w14 w15 w16se w16cid wp14">
+<w:hdr xmlns:wpc="http://schemas.microsoft.com/office/word/2010/wordprocessingCanvas" xmlns:cx="http://schemas.microsoft.com/office/drawing/2014/chartex" xmlns:cx1="http://schemas.microsoft.com/office/drawing/2015/9/8/chartex" xmlns:cx2="http://schemas.microsoft.com/office/drawing/2015/10/21/chartex" xmlns:cx3="http://schemas.microsoft.com/office/drawing/2016/5/9/chartex" xmlns:cx4="http://schemas.microsoft.com/office/drawing/2016/5/10/chartex" xmlns:cx5="http://schemas.microsoft.com/office/drawing/2016/5/11/chartex" xmlns:cx6="http://schemas.microsoft.com/office/drawing/2016/5/12/chartex" xmlns:cx7="http://schemas.microsoft.com/office/drawing/2016/5/13/chartex" xmlns:cx8="http://schemas.microsoft.com/office/drawing/2016/5/14/chartex" xmlns:mc="http://schemas.openxmlformats.org/markup-compatibility/2006" xmlns:aink="http://schemas.microsoft.com/office/drawing/2016/ink" xmlns:am3d="http://schemas.microsoft.com/office/drawing/2017/model3d" xmlns:o="urn:schemas-microsoft-com:office:office" xmlns:r="http://schemas.openxmlformats.org/officeDocument/2006/relationships" xmlns:m="http://schemas.openxmlformats.org/officeDocument/2006/math" xmlns:v="urn:schemas-microsoft-com:vml" xmlns:wp14="http://schemas.microsoft.com/office/word/2010/wordprocessingDrawing" xmlns:wp="http://schemas.openxmlformats.org/drawingml/2006/wordprocessingDrawing" xmlns:w10="urn:schemas-microsoft-com:office:word" xmlns:w="http://schemas.openxmlformats.org/wordprocessingml/2006/main" xmlns:w14="http://schemas.microsoft.com/office/word/2010/wordml" xmlns:w15="http://schemas.microsoft.com/office/word/2012/wordml" xmlns:w16cex="http://schemas.microsoft.com/office/word/2018/wordml/cex" xmlns:w16cid="http://schemas.microsoft.com/office/word/2016/wordml/cid" xmlns:w16="http://schemas.microsoft.com/office/word/2018/wordml" xmlns:w16se="http://schemas.microsoft.com/office/word/2015/wordml/symex" xmlns:wpg="http://schemas.microsoft.com/office/word/2010/wordprocessingGroup" xmlns:wpi="http://schemas.microsoft.com/office/word/2010/wordprocessingInk" xmlns:wne="http://schemas.microsoft.com/office/word/2006/wordml" xmlns:wps="http://schemas.microsoft.com/office/word/2010/wordprocessingShape" mc:Ignorable="w14 w15 w16se w16cid w16 w16cex wp14">
   <w:p>
     <w:pPr>
       <w:pStyle w:val="Header"/>
@@ -5822,7 +6413,7 @@
 </file>
 
 <file path=word/header6.xml><?xml version="1.0" encoding="utf-8"?>
-<w:hdr xmlns:wpc="http://schemas.microsoft.com/office/word/2010/wordprocessingCanvas" xmlns:cx="http://schemas.microsoft.com/office/drawing/2014/chartex" xmlns:cx1="http://schemas.microsoft.com/office/drawing/2015/9/8/chartex" xmlns:cx2="http://schemas.microsoft.com/office/drawing/2015/10/21/chartex" xmlns:cx3="http://schemas.microsoft.com/office/drawing/2016/5/9/chartex" xmlns:cx4="http://schemas.microsoft.com/office/drawing/2016/5/10/chartex" xmlns:cx5="http://schemas.microsoft.com/office/drawing/2016/5/11/chartex" xmlns:cx6="http://schemas.microsoft.com/office/drawing/2016/5/12/chartex" xmlns:cx7="http://schemas.microsoft.com/office/drawing/2016/5/13/chartex" xmlns:cx8="http://schemas.microsoft.com/office/drawing/2016/5/14/chartex" xmlns:mc="http://schemas.openxmlformats.org/markup-compatibility/2006" xmlns:aink="http://schemas.microsoft.com/office/drawing/2016/ink" xmlns:am3d="http://schemas.microsoft.com/office/drawing/2017/model3d" xmlns:o="urn:schemas-microsoft-com:office:office" xmlns:r="http://schemas.openxmlformats.org/officeDocument/2006/relationships" xmlns:m="http://schemas.openxmlformats.org/officeDocument/2006/math" xmlns:v="urn:schemas-microsoft-com:vml" xmlns:wp14="http://schemas.microsoft.com/office/word/2010/wordprocessingDrawing" xmlns:wp="http://schemas.openxmlformats.org/drawingml/2006/wordprocessingDrawing" xmlns:w10="urn:schemas-microsoft-com:office:word" xmlns:w="http://schemas.openxmlformats.org/wordprocessingml/2006/main" xmlns:w14="http://schemas.microsoft.com/office/word/2010/wordml" xmlns:w15="http://schemas.microsoft.com/office/word/2012/wordml" xmlns:w16cid="http://schemas.microsoft.com/office/word/2016/wordml/cid" xmlns:w16se="http://schemas.microsoft.com/office/word/2015/wordml/symex" xmlns:wpg="http://schemas.microsoft.com/office/word/2010/wordprocessingGroup" xmlns:wpi="http://schemas.microsoft.com/office/word/2010/wordprocessingInk" xmlns:wne="http://schemas.microsoft.com/office/word/2006/wordml" xmlns:wps="http://schemas.microsoft.com/office/word/2010/wordprocessingShape" mc:Ignorable="w14 w15 w16se w16cid wp14">
+<w:hdr xmlns:wpc="http://schemas.microsoft.com/office/word/2010/wordprocessingCanvas" xmlns:cx="http://schemas.microsoft.com/office/drawing/2014/chartex" xmlns:cx1="http://schemas.microsoft.com/office/drawing/2015/9/8/chartex" xmlns:cx2="http://schemas.microsoft.com/office/drawing/2015/10/21/chartex" xmlns:cx3="http://schemas.microsoft.com/office/drawing/2016/5/9/chartex" xmlns:cx4="http://schemas.microsoft.com/office/drawing/2016/5/10/chartex" xmlns:cx5="http://schemas.microsoft.com/office/drawing/2016/5/11/chartex" xmlns:cx6="http://schemas.microsoft.com/office/drawing/2016/5/12/chartex" xmlns:cx7="http://schemas.microsoft.com/office/drawing/2016/5/13/chartex" xmlns:cx8="http://schemas.microsoft.com/office/drawing/2016/5/14/chartex" xmlns:mc="http://schemas.openxmlformats.org/markup-compatibility/2006" xmlns:aink="http://schemas.microsoft.com/office/drawing/2016/ink" xmlns:am3d="http://schemas.microsoft.com/office/drawing/2017/model3d" xmlns:o="urn:schemas-microsoft-com:office:office" xmlns:r="http://schemas.openxmlformats.org/officeDocument/2006/relationships" xmlns:m="http://schemas.openxmlformats.org/officeDocument/2006/math" xmlns:v="urn:schemas-microsoft-com:vml" xmlns:wp14="http://schemas.microsoft.com/office/word/2010/wordprocessingDrawing" xmlns:wp="http://schemas.openxmlformats.org/drawingml/2006/wordprocessingDrawing" xmlns:w10="urn:schemas-microsoft-com:office:word" xmlns:w="http://schemas.openxmlformats.org/wordprocessingml/2006/main" xmlns:w14="http://schemas.microsoft.com/office/word/2010/wordml" xmlns:w15="http://schemas.microsoft.com/office/word/2012/wordml" xmlns:w16cex="http://schemas.microsoft.com/office/word/2018/wordml/cex" xmlns:w16cid="http://schemas.microsoft.com/office/word/2016/wordml/cid" xmlns:w16="http://schemas.microsoft.com/office/word/2018/wordml" xmlns:w16se="http://schemas.microsoft.com/office/word/2015/wordml/symex" xmlns:wpg="http://schemas.microsoft.com/office/word/2010/wordprocessingGroup" xmlns:wpi="http://schemas.microsoft.com/office/word/2010/wordprocessingInk" xmlns:wne="http://schemas.microsoft.com/office/word/2006/wordml" xmlns:wps="http://schemas.microsoft.com/office/word/2010/wordprocessingShape" mc:Ignorable="w14 w15 w16se w16cid w16 w16cex wp14">
   <w:p>
     <w:pPr>
       <w:pStyle w:val="Header"/>
@@ -5832,7 +6423,7 @@
 </file>
 
 <file path=word/numbering.xml><?xml version="1.0" encoding="utf-8"?>
-<w:numbering xmlns:wpc="http://schemas.microsoft.com/office/word/2010/wordprocessingCanvas" xmlns:cx="http://schemas.microsoft.com/office/drawing/2014/chartex" xmlns:cx1="http://schemas.microsoft.com/office/drawing/2015/9/8/chartex" xmlns:cx2="http://schemas.microsoft.com/office/drawing/2015/10/21/chartex" xmlns:cx3="http://schemas.microsoft.com/office/drawing/2016/5/9/chartex" xmlns:cx4="http://schemas.microsoft.com/office/drawing/2016/5/10/chartex" xmlns:cx5="http://schemas.microsoft.com/office/drawing/2016/5/11/chartex" xmlns:cx6="http://schemas.microsoft.com/office/drawing/2016/5/12/chartex" xmlns:cx7="http://schemas.microsoft.com/office/drawing/2016/5/13/chartex" xmlns:cx8="http://schemas.microsoft.com/office/drawing/2016/5/14/chartex" xmlns:mc="http://schemas.openxmlformats.org/markup-compatibility/2006" xmlns:aink="http://schemas.microsoft.com/office/drawing/2016/ink" xmlns:am3d="http://schemas.microsoft.com/office/drawing/2017/model3d" xmlns:o="urn:schemas-microsoft-com:office:office" xmlns:r="http://schemas.openxmlformats.org/officeDocument/2006/relationships" xmlns:m="http://schemas.openxmlformats.org/officeDocument/2006/math" xmlns:v="urn:schemas-microsoft-com:vml" xmlns:wp14="http://schemas.microsoft.com/office/word/2010/wordprocessingDrawing" xmlns:wp="http://schemas.openxmlformats.org/drawingml/2006/wordprocessingDrawing" xmlns:w10="urn:schemas-microsoft-com:office:word" xmlns:w="http://schemas.openxmlformats.org/wordprocessingml/2006/main" xmlns:w14="http://schemas.microsoft.com/office/word/2010/wordml" xmlns:w15="http://schemas.microsoft.com/office/word/2012/wordml" xmlns:w16cid="http://schemas.microsoft.com/office/word/2016/wordml/cid" xmlns:w16se="http://schemas.microsoft.com/office/word/2015/wordml/symex" xmlns:wpg="http://schemas.microsoft.com/office/word/2010/wordprocessingGroup" xmlns:wpi="http://schemas.microsoft.com/office/word/2010/wordprocessingInk" xmlns:wne="http://schemas.microsoft.com/office/word/2006/wordml" xmlns:wps="http://schemas.microsoft.com/office/word/2010/wordprocessingShape" mc:Ignorable="w14 w15 w16se w16cid wp14">
+<w:numbering xmlns:wpc="http://schemas.microsoft.com/office/word/2010/wordprocessingCanvas" xmlns:cx="http://schemas.microsoft.com/office/drawing/2014/chartex" xmlns:cx1="http://schemas.microsoft.com/office/drawing/2015/9/8/chartex" xmlns:cx2="http://schemas.microsoft.com/office/drawing/2015/10/21/chartex" xmlns:cx3="http://schemas.microsoft.com/office/drawing/2016/5/9/chartex" xmlns:cx4="http://schemas.microsoft.com/office/drawing/2016/5/10/chartex" xmlns:cx5="http://schemas.microsoft.com/office/drawing/2016/5/11/chartex" xmlns:cx6="http://schemas.microsoft.com/office/drawing/2016/5/12/chartex" xmlns:cx7="http://schemas.microsoft.com/office/drawing/2016/5/13/chartex" xmlns:cx8="http://schemas.microsoft.com/office/drawing/2016/5/14/chartex" xmlns:mc="http://schemas.openxmlformats.org/markup-compatibility/2006" xmlns:aink="http://schemas.microsoft.com/office/drawing/2016/ink" xmlns:am3d="http://schemas.microsoft.com/office/drawing/2017/model3d" xmlns:o="urn:schemas-microsoft-com:office:office" xmlns:r="http://schemas.openxmlformats.org/officeDocument/2006/relationships" xmlns:m="http://schemas.openxmlformats.org/officeDocument/2006/math" xmlns:v="urn:schemas-microsoft-com:vml" xmlns:wp14="http://schemas.microsoft.com/office/word/2010/wordprocessingDrawing" xmlns:wp="http://schemas.openxmlformats.org/drawingml/2006/wordprocessingDrawing" xmlns:w10="urn:schemas-microsoft-com:office:word" xmlns:w="http://schemas.openxmlformats.org/wordprocessingml/2006/main" xmlns:w14="http://schemas.microsoft.com/office/word/2010/wordml" xmlns:w15="http://schemas.microsoft.com/office/word/2012/wordml" xmlns:w16cex="http://schemas.microsoft.com/office/word/2018/wordml/cex" xmlns:w16cid="http://schemas.microsoft.com/office/word/2016/wordml/cid" xmlns:w16="http://schemas.microsoft.com/office/word/2018/wordml" xmlns:w16se="http://schemas.microsoft.com/office/word/2015/wordml/symex" xmlns:wpg="http://schemas.microsoft.com/office/word/2010/wordprocessingGroup" xmlns:wpi="http://schemas.microsoft.com/office/word/2010/wordprocessingInk" xmlns:wne="http://schemas.microsoft.com/office/word/2006/wordml" xmlns:wps="http://schemas.microsoft.com/office/word/2010/wordprocessingShape" mc:Ignorable="w14 w15 w16se w16cid w16 w16cex wp14">
   <w:numPicBullet w:numPicBulletId="0">
     <w:pict>
       <v:shapetype id="_x0000_t75" coordsize="21600,21600" o:spt="75" o:preferrelative="t" path="m@4@5l@4@11@9@11@9@5xe" filled="f" stroked="f">
@@ -5854,7 +6445,7 @@
         <v:path o:extrusionok="f" gradientshapeok="t" o:connecttype="rect"/>
         <o:lock v:ext="edit" aspectratio="t"/>
       </v:shapetype>
-      <v:shape id="_x0000_i1361" type="#_x0000_t75" style="width:20.25pt;height:20.25pt" o:bullet="t">
+      <v:shape id="_x0000_i1035" type="#_x0000_t75" style="width:20.4pt;height:20.4pt" o:bullet="t">
         <v:imagedata r:id="rId1" o:title="clip_image001"/>
       </v:shape>
     </w:pict>
@@ -9440,7 +10031,7 @@
 </file>
 
 <file path=word/styles.xml><?xml version="1.0" encoding="utf-8"?>
-<w:styles xmlns:mc="http://schemas.openxmlformats.org/markup-compatibility/2006" xmlns:r="http://schemas.openxmlformats.org/officeDocument/2006/relationships" xmlns:w="http://schemas.openxmlformats.org/wordprocessingml/2006/main" xmlns:w14="http://schemas.microsoft.com/office/word/2010/wordml" xmlns:w15="http://schemas.microsoft.com/office/word/2012/wordml" xmlns:w16cid="http://schemas.microsoft.com/office/word/2016/wordml/cid" xmlns:w16se="http://schemas.microsoft.com/office/word/2015/wordml/symex" mc:Ignorable="w14 w15 w16se w16cid">
+<w:styles xmlns:mc="http://schemas.openxmlformats.org/markup-compatibility/2006" xmlns:r="http://schemas.openxmlformats.org/officeDocument/2006/relationships" xmlns:w="http://schemas.openxmlformats.org/wordprocessingml/2006/main" xmlns:w14="http://schemas.microsoft.com/office/word/2010/wordml" xmlns:w15="http://schemas.microsoft.com/office/word/2012/wordml" xmlns:w16cex="http://schemas.microsoft.com/office/word/2018/wordml/cex" xmlns:w16cid="http://schemas.microsoft.com/office/word/2016/wordml/cid" xmlns:w16="http://schemas.microsoft.com/office/word/2018/wordml" xmlns:w16se="http://schemas.microsoft.com/office/word/2015/wordml/symex" mc:Ignorable="w14 w15 w16se w16cid w16 w16cex">
   <w:docDefaults>
     <w:rPrDefault>
       <w:rPr>

</xml_diff>

<commit_message>
[V1U:B-112423] Documentation updates for B-112423 - PageByKey performance enhancement and B-112491 - Grid finder simplification
</commit_message>
<xml_diff>
--- a/docs/development/Sage300SDK_GridServerInterface.docx
+++ b/docs/development/Sage300SDK_GridServerInterface.docx
@@ -1,6 +1,6 @@
 
 <file path=word/document.xml><?xml version="1.0" encoding="utf-8"?>
-<w:document xmlns:wpc="http://schemas.microsoft.com/office/word/2010/wordprocessingCanvas" xmlns:cx="http://schemas.microsoft.com/office/drawing/2014/chartex" xmlns:cx1="http://schemas.microsoft.com/office/drawing/2015/9/8/chartex" xmlns:cx2="http://schemas.microsoft.com/office/drawing/2015/10/21/chartex" xmlns:cx3="http://schemas.microsoft.com/office/drawing/2016/5/9/chartex" xmlns:cx4="http://schemas.microsoft.com/office/drawing/2016/5/10/chartex" xmlns:cx5="http://schemas.microsoft.com/office/drawing/2016/5/11/chartex" xmlns:cx6="http://schemas.microsoft.com/office/drawing/2016/5/12/chartex" xmlns:cx7="http://schemas.microsoft.com/office/drawing/2016/5/13/chartex" xmlns:cx8="http://schemas.microsoft.com/office/drawing/2016/5/14/chartex" xmlns:mc="http://schemas.openxmlformats.org/markup-compatibility/2006" xmlns:aink="http://schemas.microsoft.com/office/drawing/2016/ink" xmlns:am3d="http://schemas.microsoft.com/office/drawing/2017/model3d" xmlns:o="urn:schemas-microsoft-com:office:office" xmlns:r="http://schemas.openxmlformats.org/officeDocument/2006/relationships" xmlns:m="http://schemas.openxmlformats.org/officeDocument/2006/math" xmlns:v="urn:schemas-microsoft-com:vml" xmlns:wp14="http://schemas.microsoft.com/office/word/2010/wordprocessingDrawing" xmlns:wp="http://schemas.openxmlformats.org/drawingml/2006/wordprocessingDrawing" xmlns:w10="urn:schemas-microsoft-com:office:word" xmlns:w="http://schemas.openxmlformats.org/wordprocessingml/2006/main" xmlns:w14="http://schemas.microsoft.com/office/word/2010/wordml" xmlns:w15="http://schemas.microsoft.com/office/word/2012/wordml" xmlns:w16cex="http://schemas.microsoft.com/office/word/2018/wordml/cex" xmlns:w16cid="http://schemas.microsoft.com/office/word/2016/wordml/cid" xmlns:w16="http://schemas.microsoft.com/office/word/2018/wordml" xmlns:w16se="http://schemas.microsoft.com/office/word/2015/wordml/symex" xmlns:wpg="http://schemas.microsoft.com/office/word/2010/wordprocessingGroup" xmlns:wpi="http://schemas.microsoft.com/office/word/2010/wordprocessingInk" xmlns:wne="http://schemas.microsoft.com/office/word/2006/wordml" xmlns:wps="http://schemas.microsoft.com/office/word/2010/wordprocessingShape" mc:Ignorable="w14 w15 w16se w16cid w16 w16cex wp14">
+<w:document xmlns:wpc="http://schemas.microsoft.com/office/word/2010/wordprocessingCanvas" xmlns:cx="http://schemas.microsoft.com/office/drawing/2014/chartex" xmlns:cx1="http://schemas.microsoft.com/office/drawing/2015/9/8/chartex" xmlns:cx2="http://schemas.microsoft.com/office/drawing/2015/10/21/chartex" xmlns:cx3="http://schemas.microsoft.com/office/drawing/2016/5/9/chartex" xmlns:cx4="http://schemas.microsoft.com/office/drawing/2016/5/10/chartex" xmlns:cx5="http://schemas.microsoft.com/office/drawing/2016/5/11/chartex" xmlns:cx6="http://schemas.microsoft.com/office/drawing/2016/5/12/chartex" xmlns:cx7="http://schemas.microsoft.com/office/drawing/2016/5/13/chartex" xmlns:cx8="http://schemas.microsoft.com/office/drawing/2016/5/14/chartex" xmlns:mc="http://schemas.openxmlformats.org/markup-compatibility/2006" xmlns:aink="http://schemas.microsoft.com/office/drawing/2016/ink" xmlns:am3d="http://schemas.microsoft.com/office/drawing/2017/model3d" xmlns:o="urn:schemas-microsoft-com:office:office" xmlns:r="http://schemas.openxmlformats.org/officeDocument/2006/relationships" xmlns:m="http://schemas.openxmlformats.org/officeDocument/2006/math" xmlns:v="urn:schemas-microsoft-com:vml" xmlns:wp14="http://schemas.microsoft.com/office/word/2010/wordprocessingDrawing" xmlns:wp="http://schemas.openxmlformats.org/drawingml/2006/wordprocessingDrawing" xmlns:w10="urn:schemas-microsoft-com:office:word" xmlns:w="http://schemas.openxmlformats.org/wordprocessingml/2006/main" xmlns:w14="http://schemas.microsoft.com/office/word/2010/wordml" xmlns:w15="http://schemas.microsoft.com/office/word/2012/wordml" xmlns:w16cex="http://schemas.microsoft.com/office/word/2018/wordml/cex" xmlns:w16cid="http://schemas.microsoft.com/office/word/2016/wordml/cid" xmlns:w16="http://schemas.microsoft.com/office/word/2018/wordml" xmlns:w16sdtdh="http://schemas.microsoft.com/office/word/2020/wordml/sdtdatahash" xmlns:w16se="http://schemas.microsoft.com/office/word/2015/wordml/symex" xmlns:wpg="http://schemas.microsoft.com/office/word/2010/wordprocessingGroup" xmlns:wpi="http://schemas.microsoft.com/office/word/2010/wordprocessingInk" xmlns:wne="http://schemas.microsoft.com/office/word/2006/wordml" xmlns:wps="http://schemas.microsoft.com/office/word/2010/wordprocessingShape" mc:Ignorable="w14 w15 w16se w16cid w16 w16cex w16sdtdh wp14">
   <w:body>
     <w:p>
       <w:pPr>
@@ -1065,9 +1065,13 @@
           <w:numId w:val="4"/>
         </w:numPr>
       </w:pPr>
+      <w:proofErr w:type="spellStart"/>
+      <w:proofErr w:type="gramStart"/>
       <w:r>
         <w:t>sg.viewList</w:t>
       </w:r>
+      <w:proofErr w:type="spellEnd"/>
+      <w:proofErr w:type="gramEnd"/>
     </w:p>
     <w:p>
       <w:pPr>
@@ -1080,6 +1084,7 @@
       <w:r>
         <w:t xml:space="preserve">Counterpart to the desktop’s </w:t>
       </w:r>
+      <w:proofErr w:type="spellStart"/>
       <w:r>
         <w:rPr>
           <w:b/>
@@ -1087,6 +1092,7 @@
         </w:rPr>
         <w:t>AccpacViewList</w:t>
       </w:r>
+      <w:proofErr w:type="spellEnd"/>
     </w:p>
     <w:p>
       <w:pPr>
@@ -1097,8 +1103,13 @@
         </w:numPr>
       </w:pPr>
       <w:r>
-        <w:t>Introduced in 2019.2</w:t>
+        <w:t xml:space="preserve">Introduced in </w:t>
       </w:r>
+      <w:proofErr w:type="gramStart"/>
+      <w:r>
+        <w:t>2019.2</w:t>
+      </w:r>
+      <w:proofErr w:type="gramEnd"/>
     </w:p>
     <w:p>
       <w:pPr>
@@ -1106,8 +1117,13 @@
         <w:ind w:left="576"/>
       </w:pPr>
       <w:r>
-        <w:t>The only grid to support server-side customization</w:t>
+        <w:t xml:space="preserve">The only grid to support server-side </w:t>
       </w:r>
+      <w:proofErr w:type="gramStart"/>
+      <w:r>
+        <w:t>customization</w:t>
+      </w:r>
+      <w:proofErr w:type="gramEnd"/>
     </w:p>
     <w:p>
       <w:pPr>
@@ -1128,9 +1144,13 @@
           <w:numId w:val="4"/>
         </w:numPr>
       </w:pPr>
+      <w:proofErr w:type="spellStart"/>
+      <w:proofErr w:type="gramStart"/>
       <w:r>
         <w:t>sg.optionalFieldControl</w:t>
       </w:r>
+      <w:proofErr w:type="spellEnd"/>
+      <w:proofErr w:type="gramEnd"/>
     </w:p>
     <w:p>
       <w:pPr>
@@ -1143,6 +1163,7 @@
       <w:r>
         <w:t xml:space="preserve">Counterpart to the desktop’s </w:t>
       </w:r>
+      <w:proofErr w:type="spellStart"/>
       <w:r>
         <w:rPr>
           <w:b/>
@@ -1150,6 +1171,7 @@
         </w:rPr>
         <w:t>OFCtrl</w:t>
       </w:r>
+      <w:proofErr w:type="spellEnd"/>
     </w:p>
     <w:p>
       <w:pPr>
@@ -1160,8 +1182,13 @@
         </w:numPr>
       </w:pPr>
       <w:r>
-        <w:t>Introduced in 2019.2</w:t>
+        <w:t xml:space="preserve">Introduced in </w:t>
       </w:r>
+      <w:proofErr w:type="gramStart"/>
+      <w:r>
+        <w:t>2019.2</w:t>
+      </w:r>
+      <w:proofErr w:type="gramEnd"/>
     </w:p>
     <w:p>
       <w:pPr>
@@ -1188,9 +1215,13 @@
           <w:numId w:val="4"/>
         </w:numPr>
       </w:pPr>
+      <w:proofErr w:type="spellStart"/>
+      <w:proofErr w:type="gramStart"/>
       <w:r>
         <w:t>sg.gridControl</w:t>
       </w:r>
+      <w:proofErr w:type="spellEnd"/>
+      <w:proofErr w:type="gramEnd"/>
     </w:p>
     <w:p>
       <w:pPr>
@@ -1203,6 +1234,7 @@
       <w:r>
         <w:t xml:space="preserve">Counterpart to the desktop’s </w:t>
       </w:r>
+      <w:proofErr w:type="spellStart"/>
       <w:r>
         <w:rPr>
           <w:b/>
@@ -1210,6 +1242,7 @@
         </w:rPr>
         <w:t>AccpacGrid</w:t>
       </w:r>
+      <w:proofErr w:type="spellEnd"/>
     </w:p>
     <w:p>
       <w:pPr>
@@ -1220,7 +1253,15 @@
         </w:numPr>
       </w:pPr>
       <w:r>
-        <w:t>Supports a virtual table (i.e. Tax Authorities)</w:t>
+        <w:t>Supports a virtual table (</w:t>
+      </w:r>
+      <w:proofErr w:type="gramStart"/>
+      <w:r>
+        <w:t>i.e.</w:t>
+      </w:r>
+      <w:proofErr w:type="gramEnd"/>
+      <w:r>
+        <w:t xml:space="preserve"> Tax Authorities)</w:t>
       </w:r>
     </w:p>
     <w:p>
@@ -1229,8 +1270,13 @@
         <w:ind w:left="576"/>
       </w:pPr>
       <w:r>
-        <w:t>Not yet implemented</w:t>
+        <w:t xml:space="preserve">Not yet </w:t>
       </w:r>
+      <w:proofErr w:type="gramStart"/>
+      <w:r>
+        <w:t>implemented</w:t>
+      </w:r>
+      <w:proofErr w:type="gramEnd"/>
     </w:p>
     <w:p>
       <w:pPr>
@@ -1266,6 +1312,7 @@
       <w:r>
         <w:t xml:space="preserve">By default, server requests for the grid are routed to </w:t>
       </w:r>
+      <w:proofErr w:type="spellStart"/>
       <w:r>
         <w:rPr>
           <w:b/>
@@ -1274,6 +1321,7 @@
         </w:rPr>
         <w:t>GridDataServiceController</w:t>
       </w:r>
+      <w:proofErr w:type="spellEnd"/>
       <w:r>
         <w:rPr>
           <w:color w:val="0070C0"/>
@@ -1317,6 +1365,7 @@
       <w:r>
         <w:t xml:space="preserve">Create a controller inherited from </w:t>
       </w:r>
+      <w:proofErr w:type="spellStart"/>
       <w:r>
         <w:rPr>
           <w:b/>
@@ -1325,6 +1374,7 @@
         </w:rPr>
         <w:t>GridDataServiceController</w:t>
       </w:r>
+      <w:proofErr w:type="spellEnd"/>
       <w:r>
         <w:rPr>
           <w:color w:val="0070C0"/>
@@ -1332,11 +1382,20 @@
         <w:t xml:space="preserve"> </w:t>
       </w:r>
       <w:r>
-        <w:t xml:space="preserve">(i.e. </w:t>
+        <w:t>(</w:t>
+      </w:r>
+      <w:proofErr w:type="gramStart"/>
+      <w:r>
+        <w:t>i.e.</w:t>
+      </w:r>
+      <w:proofErr w:type="gramEnd"/>
+      <w:r>
+        <w:t xml:space="preserve"> </w:t>
       </w:r>
       <w:r>
         <w:br/>
       </w:r>
+      <w:proofErr w:type="spellStart"/>
       <w:r>
         <w:rPr>
           <w:b/>
@@ -1345,6 +1404,7 @@
         </w:rPr>
         <w:t>MyGridDataServiceController</w:t>
       </w:r>
+      <w:proofErr w:type="spellEnd"/>
       <w:r>
         <w:t>.)</w:t>
       </w:r>
@@ -1368,8 +1428,13 @@
         </w:numPr>
       </w:pPr>
       <w:r>
-        <w:t>Override the default CRUD operation as needed for the customization</w:t>
+        <w:t xml:space="preserve">Override the default CRUD operation as needed for the </w:t>
       </w:r>
+      <w:proofErr w:type="gramStart"/>
+      <w:r>
+        <w:t>customization</w:t>
+      </w:r>
+      <w:proofErr w:type="gramEnd"/>
     </w:p>
     <w:p>
       <w:pPr>
@@ -1392,6 +1457,7 @@
       <w:r>
         <w:t xml:space="preserve">Register </w:t>
       </w:r>
+      <w:proofErr w:type="spellStart"/>
       <w:r>
         <w:rPr>
           <w:b/>
@@ -1400,6 +1466,7 @@
         </w:rPr>
         <w:t>MyGridDataServiceController</w:t>
       </w:r>
+      <w:proofErr w:type="spellEnd"/>
       <w:r>
         <w:rPr>
           <w:color w:val="0070C0"/>
@@ -1416,8 +1483,13 @@
         <w:t>rd</w:t>
       </w:r>
       <w:r>
-        <w:t xml:space="preserve"> party bootstrapper</w:t>
+        <w:t xml:space="preserve"> party </w:t>
       </w:r>
+      <w:proofErr w:type="gramStart"/>
+      <w:r>
+        <w:t>bootstrapper</w:t>
+      </w:r>
+      <w:proofErr w:type="gramEnd"/>
     </w:p>
     <w:p>
       <w:pPr>
@@ -1440,6 +1512,7 @@
       <w:r>
         <w:t xml:space="preserve">Define the </w:t>
       </w:r>
+      <w:proofErr w:type="spellStart"/>
       <w:r>
         <w:rPr>
           <w:b/>
@@ -1447,6 +1520,7 @@
         </w:rPr>
         <w:t>GridDataServiceController</w:t>
       </w:r>
+      <w:proofErr w:type="spellEnd"/>
       <w:r>
         <w:rPr>
           <w:color w:val="0070C0"/>
@@ -1454,8 +1528,17 @@
         <w:t xml:space="preserve"> </w:t>
       </w:r>
       <w:r>
-        <w:t xml:space="preserve">property in the grid’s json configuration file (i.e. </w:t>
+        <w:t>property in the grid’s json configuration file (</w:t>
       </w:r>
+      <w:proofErr w:type="gramStart"/>
+      <w:r>
+        <w:t>i.e.</w:t>
+      </w:r>
+      <w:proofErr w:type="gramEnd"/>
+      <w:r>
+        <w:t xml:space="preserve"> </w:t>
+      </w:r>
+      <w:proofErr w:type="spellStart"/>
       <w:r>
         <w:rPr>
           <w:b/>
@@ -1464,9 +1547,11 @@
         </w:rPr>
         <w:t>GridDataServiceController</w:t>
       </w:r>
+      <w:proofErr w:type="spellEnd"/>
       <w:r>
         <w:t xml:space="preserve">: </w:t>
       </w:r>
+      <w:proofErr w:type="spellStart"/>
       <w:r>
         <w:rPr>
           <w:b/>
@@ -1475,6 +1560,7 @@
         </w:rPr>
         <w:t>MyGridDataServiceController</w:t>
       </w:r>
+      <w:proofErr w:type="spellEnd"/>
       <w:r>
         <w:t>)</w:t>
       </w:r>
@@ -1751,6 +1837,7 @@
                 <w:b/>
               </w:rPr>
             </w:pPr>
+            <w:proofErr w:type="spellStart"/>
             <w:r>
               <w:rPr>
                 <w:b/>
@@ -1758,6 +1845,7 @@
               </w:rPr>
               <w:t>MoveTo</w:t>
             </w:r>
+            <w:proofErr w:type="spellEnd"/>
           </w:p>
         </w:tc>
         <w:tc>
@@ -1824,6 +1912,7 @@
                 <w:color w:val="0070C0"/>
               </w:rPr>
             </w:pPr>
+            <w:proofErr w:type="spellStart"/>
             <w:r>
               <w:rPr>
                 <w:b/>
@@ -1831,6 +1920,7 @@
               </w:rPr>
               <w:t>RefreshCurrentRecord</w:t>
             </w:r>
+            <w:proofErr w:type="spellEnd"/>
           </w:p>
         </w:tc>
         <w:tc>
@@ -1870,9 +1960,9 @@
         <w:tblLook w:val="04A0" w:firstRow="1" w:lastRow="0" w:firstColumn="1" w:lastColumn="0" w:noHBand="0" w:noVBand="1"/>
       </w:tblPr>
       <w:tblGrid>
-        <w:gridCol w:w="1785"/>
-        <w:gridCol w:w="2001"/>
-        <w:gridCol w:w="5422"/>
+        <w:gridCol w:w="1747"/>
+        <w:gridCol w:w="2368"/>
+        <w:gridCol w:w="5093"/>
       </w:tblGrid>
       <w:tr>
         <w:tc>
@@ -1890,6 +1980,8 @@
                 <w:szCs w:val="28"/>
               </w:rPr>
             </w:pPr>
+            <w:proofErr w:type="spellStart"/>
+            <w:proofErr w:type="gramStart"/>
             <w:r>
               <w:rPr>
                 <w:b/>
@@ -1900,6 +1992,7 @@
               </w:rPr>
               <w:t>ActionResult</w:t>
             </w:r>
+            <w:proofErr w:type="spellEnd"/>
             <w:r>
               <w:rPr>
                 <w:color w:val="0070C0"/>
@@ -1924,6 +2017,7 @@
               </w:rPr>
               <w:t>Read</w:t>
             </w:r>
+            <w:proofErr w:type="gramEnd"/>
             <w:r>
               <w:rPr>
                 <w:sz w:val="28"/>
@@ -1949,6 +2043,7 @@
               </w:rPr>
               <w:t xml:space="preserve"> </w:t>
             </w:r>
+            <w:proofErr w:type="spellStart"/>
             <w:r>
               <w:rPr>
                 <w:b/>
@@ -1958,6 +2053,7 @@
               </w:rPr>
               <w:t>viewID</w:t>
             </w:r>
+            <w:proofErr w:type="spellEnd"/>
             <w:r>
               <w:rPr>
                 <w:sz w:val="28"/>
@@ -2077,8 +2173,19 @@
                 <w:sz w:val="28"/>
                 <w:szCs w:val="28"/>
               </w:rPr>
-              <w:t xml:space="preserve">string </w:t>
-            </w:r>
+              <w:t>bool</w:t>
+            </w:r>
+            <w:r>
+              <w:rPr>
+                <w:b/>
+                <w:i/>
+                <w:color w:val="0070C0"/>
+                <w:sz w:val="28"/>
+                <w:szCs w:val="28"/>
+              </w:rPr>
+              <w:t xml:space="preserve"> </w:t>
+            </w:r>
+            <w:proofErr w:type="spellStart"/>
             <w:r>
               <w:rPr>
                 <w:b/>
@@ -2086,7 +2193,181 @@
                 <w:sz w:val="28"/>
                 <w:szCs w:val="28"/>
               </w:rPr>
-              <w:t>gridJsonFilePath</w:t>
+              <w:t>pageByKey</w:t>
+            </w:r>
+            <w:proofErr w:type="spellEnd"/>
+            <w:r>
+              <w:rPr>
+                <w:b/>
+                <w:i/>
+                <w:sz w:val="28"/>
+                <w:szCs w:val="28"/>
+              </w:rPr>
+              <w:t xml:space="preserve"> = false, </w:t>
+            </w:r>
+            <w:proofErr w:type="spellStart"/>
+            <w:r>
+              <w:rPr>
+                <w:b/>
+                <w:i/>
+                <w:color w:val="0070C0"/>
+                <w:sz w:val="28"/>
+                <w:szCs w:val="28"/>
+              </w:rPr>
+              <w:t>GridPageType</w:t>
+            </w:r>
+            <w:proofErr w:type="spellEnd"/>
+            <w:r>
+              <w:rPr>
+                <w:b/>
+                <w:i/>
+                <w:color w:val="0070C0"/>
+                <w:sz w:val="28"/>
+                <w:szCs w:val="28"/>
+              </w:rPr>
+              <w:t xml:space="preserve"> </w:t>
+            </w:r>
+            <w:proofErr w:type="spellStart"/>
+            <w:r>
+              <w:rPr>
+                <w:b/>
+                <w:i/>
+                <w:sz w:val="28"/>
+                <w:szCs w:val="28"/>
+              </w:rPr>
+              <w:t>pageType</w:t>
+            </w:r>
+            <w:proofErr w:type="spellEnd"/>
+            <w:r>
+              <w:rPr>
+                <w:b/>
+                <w:i/>
+                <w:sz w:val="28"/>
+                <w:szCs w:val="28"/>
+              </w:rPr>
+              <w:t xml:space="preserve"> = </w:t>
+            </w:r>
+            <w:proofErr w:type="spellStart"/>
+            <w:r>
+              <w:rPr>
+                <w:b/>
+                <w:i/>
+                <w:sz w:val="28"/>
+                <w:szCs w:val="28"/>
+              </w:rPr>
+              <w:t>GridPageType.FirstPage</w:t>
+            </w:r>
+            <w:proofErr w:type="spellEnd"/>
+            <w:r>
+              <w:rPr>
+                <w:b/>
+                <w:i/>
+                <w:sz w:val="28"/>
+                <w:szCs w:val="28"/>
+              </w:rPr>
+              <w:t xml:space="preserve">, </w:t>
+            </w:r>
+            <w:proofErr w:type="spellStart"/>
+            <w:r>
+              <w:rPr>
+                <w:b/>
+                <w:i/>
+                <w:color w:val="0070C0"/>
+                <w:sz w:val="28"/>
+                <w:szCs w:val="28"/>
+              </w:rPr>
+              <w:t>IDictionary</w:t>
+            </w:r>
+            <w:proofErr w:type="spellEnd"/>
+            <w:r>
+              <w:rPr>
+                <w:b/>
+                <w:i/>
+                <w:color w:val="0070C0"/>
+                <w:sz w:val="28"/>
+                <w:szCs w:val="28"/>
+              </w:rPr>
+              <w:t>&lt;string, string&gt;</w:t>
+            </w:r>
+            <w:r>
+              <w:rPr>
+                <w:b/>
+                <w:i/>
+                <w:sz w:val="28"/>
+                <w:szCs w:val="28"/>
+              </w:rPr>
+              <w:t xml:space="preserve"> record = null, </w:t>
+            </w:r>
+            <w:r>
+              <w:rPr>
+                <w:b/>
+                <w:i/>
+                <w:color w:val="0070C0"/>
+                <w:sz w:val="28"/>
+                <w:szCs w:val="28"/>
+              </w:rPr>
+              <w:t xml:space="preserve">bool </w:t>
+            </w:r>
+            <w:proofErr w:type="spellStart"/>
+            <w:r>
+              <w:rPr>
+                <w:b/>
+                <w:i/>
+                <w:sz w:val="28"/>
+                <w:szCs w:val="28"/>
+              </w:rPr>
+              <w:t>columnsFromConfig</w:t>
+            </w:r>
+            <w:proofErr w:type="spellEnd"/>
+            <w:r>
+              <w:rPr>
+                <w:b/>
+                <w:i/>
+                <w:sz w:val="28"/>
+                <w:szCs w:val="28"/>
+              </w:rPr>
+              <w:t xml:space="preserve"> = false, </w:t>
+            </w:r>
+            <w:r>
+              <w:rPr>
+                <w:b/>
+                <w:i/>
+                <w:color w:val="0070C0"/>
+                <w:sz w:val="28"/>
+                <w:szCs w:val="28"/>
+              </w:rPr>
+              <w:t>List&lt;</w:t>
+            </w:r>
+            <w:proofErr w:type="spellStart"/>
+            <w:r>
+              <w:rPr>
+                <w:b/>
+                <w:i/>
+                <w:color w:val="0070C0"/>
+                <w:sz w:val="28"/>
+                <w:szCs w:val="28"/>
+              </w:rPr>
+              <w:t>ColumnDefinition</w:t>
+            </w:r>
+            <w:proofErr w:type="spellEnd"/>
+            <w:r>
+              <w:rPr>
+                <w:b/>
+                <w:i/>
+                <w:color w:val="0070C0"/>
+                <w:sz w:val="28"/>
+                <w:szCs w:val="28"/>
+              </w:rPr>
+              <w:t xml:space="preserve">&gt; </w:t>
+            </w:r>
+            <w:r>
+              <w:rPr>
+                <w:b/>
+                <w:i/>
+                <w:sz w:val="28"/>
+                <w:szCs w:val="28"/>
+              </w:rPr>
+              <w:t>columns = null</w:t>
             </w:r>
             <w:r>
               <w:rPr>
@@ -2171,6 +2452,7 @@
                 <w:color w:val="auto"/>
               </w:rPr>
             </w:pPr>
+            <w:proofErr w:type="spellStart"/>
             <w:r>
               <w:rPr>
                 <w:b/>
@@ -2179,6 +2461,7 @@
               </w:rPr>
               <w:t>viewID</w:t>
             </w:r>
+            <w:proofErr w:type="spellEnd"/>
           </w:p>
         </w:tc>
         <w:tc>
@@ -2190,7 +2473,15 @@
               <w:pStyle w:val="SAGEBodyText"/>
             </w:pPr>
             <w:r>
-              <w:t>The guid to the ACCPAC business entity</w:t>
+              <w:t xml:space="preserve">The </w:t>
+            </w:r>
+            <w:proofErr w:type="spellStart"/>
+            <w:r>
+              <w:t>guid</w:t>
+            </w:r>
+            <w:proofErr w:type="spellEnd"/>
+            <w:r>
+              <w:t xml:space="preserve"> to the ACCPAC business entity</w:t>
             </w:r>
           </w:p>
         </w:tc>
@@ -2393,14 +2684,16 @@
                 <w:color w:val="auto"/>
               </w:rPr>
             </w:pPr>
+            <w:proofErr w:type="spellStart"/>
             <w:r>
               <w:rPr>
                 <w:b/>
                 <w:i/>
                 <w:color w:val="auto"/>
               </w:rPr>
-              <w:t>gridJsonFilePath</w:t>
-            </w:r>
+              <w:t>pageByKey</w:t>
+            </w:r>
+            <w:proofErr w:type="spellEnd"/>
           </w:p>
         </w:tc>
         <w:tc>
@@ -2418,13 +2711,18 @@
               <w:t xml:space="preserve"> parameter</w:t>
             </w:r>
             <w:r>
-              <w:t>, t</w:t>
-            </w:r>
-            <w:r>
-              <w:t>he g</w:t>
-            </w:r>
-            <w:r>
-              <w:t>rid Json definition file path</w:t>
+              <w:t xml:space="preserve">, </w:t>
+            </w:r>
+            <w:r>
+              <w:t xml:space="preserve">whether using </w:t>
+            </w:r>
+            <w:proofErr w:type="spellStart"/>
+            <w:r>
+              <w:t>PageByKey</w:t>
+            </w:r>
+            <w:proofErr w:type="spellEnd"/>
+            <w:r>
+              <w:t xml:space="preserve"> setting</w:t>
             </w:r>
           </w:p>
         </w:tc>
@@ -2443,6 +2741,261 @@
                 <w:color w:val="7030A0"/>
               </w:rPr>
             </w:pPr>
+          </w:p>
+        </w:tc>
+        <w:tc>
+          <w:tcPr>
+            <w:tcW w:w="1890" w:type="dxa"/>
+          </w:tcPr>
+          <w:p>
+            <w:pPr>
+              <w:pStyle w:val="SAGETitleDate"/>
+              <w:jc w:val="center"/>
+              <w:rPr>
+                <w:b/>
+                <w:i/>
+                <w:color w:val="auto"/>
+              </w:rPr>
+            </w:pPr>
+            <w:proofErr w:type="spellStart"/>
+            <w:r>
+              <w:rPr>
+                <w:b/>
+                <w:i/>
+                <w:color w:val="auto"/>
+              </w:rPr>
+              <w:t>pageType</w:t>
+            </w:r>
+            <w:proofErr w:type="spellEnd"/>
+          </w:p>
+        </w:tc>
+        <w:tc>
+          <w:tcPr>
+            <w:tcW w:w="5523" w:type="dxa"/>
+          </w:tcPr>
+          <w:p>
+            <w:pPr>
+              <w:pStyle w:val="SAGEBodyText"/>
+            </w:pPr>
+            <w:r>
+              <w:t xml:space="preserve">Optional parameter, determines </w:t>
+            </w:r>
+            <w:r>
+              <w:t xml:space="preserve">fetch direction when using </w:t>
+            </w:r>
+            <w:proofErr w:type="spellStart"/>
+            <w:r>
+              <w:t>PageByKey</w:t>
+            </w:r>
+            <w:proofErr w:type="spellEnd"/>
+            <w:r>
+              <w:t xml:space="preserve"> setting</w:t>
+            </w:r>
+          </w:p>
+        </w:tc>
+      </w:tr>
+      <w:tr>
+        <w:tc>
+          <w:tcPr>
+            <w:tcW w:w="1795" w:type="dxa"/>
+          </w:tcPr>
+          <w:p>
+            <w:pPr>
+              <w:pStyle w:val="SAGETitleDate"/>
+              <w:jc w:val="center"/>
+              <w:rPr>
+                <w:b/>
+                <w:color w:val="7030A0"/>
+              </w:rPr>
+            </w:pPr>
+          </w:p>
+        </w:tc>
+        <w:tc>
+          <w:tcPr>
+            <w:tcW w:w="1890" w:type="dxa"/>
+          </w:tcPr>
+          <w:p>
+            <w:pPr>
+              <w:pStyle w:val="SAGETitleDate"/>
+              <w:jc w:val="center"/>
+              <w:rPr>
+                <w:b/>
+                <w:i/>
+                <w:color w:val="auto"/>
+              </w:rPr>
+            </w:pPr>
+            <w:r>
+              <w:rPr>
+                <w:b/>
+                <w:i/>
+                <w:color w:val="auto"/>
+              </w:rPr>
+              <w:t>record</w:t>
+            </w:r>
+          </w:p>
+        </w:tc>
+        <w:tc>
+          <w:tcPr>
+            <w:tcW w:w="5523" w:type="dxa"/>
+          </w:tcPr>
+          <w:p>
+            <w:pPr>
+              <w:pStyle w:val="SAGEBodyText"/>
+            </w:pPr>
+            <w:r>
+              <w:t xml:space="preserve">Optional parameter, determines starting record when using </w:t>
+            </w:r>
+            <w:proofErr w:type="spellStart"/>
+            <w:r>
+              <w:t>PageByKey</w:t>
+            </w:r>
+            <w:proofErr w:type="spellEnd"/>
+            <w:r>
+              <w:t xml:space="preserve"> setting</w:t>
+            </w:r>
+          </w:p>
+        </w:tc>
+      </w:tr>
+      <w:tr>
+        <w:tc>
+          <w:tcPr>
+            <w:tcW w:w="1795" w:type="dxa"/>
+          </w:tcPr>
+          <w:p>
+            <w:pPr>
+              <w:pStyle w:val="SAGETitleDate"/>
+              <w:jc w:val="center"/>
+              <w:rPr>
+                <w:b/>
+                <w:color w:val="7030A0"/>
+              </w:rPr>
+            </w:pPr>
+          </w:p>
+        </w:tc>
+        <w:tc>
+          <w:tcPr>
+            <w:tcW w:w="1890" w:type="dxa"/>
+          </w:tcPr>
+          <w:p>
+            <w:pPr>
+              <w:pStyle w:val="SAGETitleDate"/>
+              <w:jc w:val="center"/>
+              <w:rPr>
+                <w:b/>
+                <w:i/>
+                <w:color w:val="auto"/>
+              </w:rPr>
+            </w:pPr>
+            <w:proofErr w:type="spellStart"/>
+            <w:r>
+              <w:rPr>
+                <w:b/>
+                <w:i/>
+                <w:color w:val="auto"/>
+              </w:rPr>
+              <w:t>columnsFromConfig</w:t>
+            </w:r>
+            <w:proofErr w:type="spellEnd"/>
+          </w:p>
+        </w:tc>
+        <w:tc>
+          <w:tcPr>
+            <w:tcW w:w="5523" w:type="dxa"/>
+          </w:tcPr>
+          <w:p>
+            <w:pPr>
+              <w:pStyle w:val="SAGEBodyText"/>
+            </w:pPr>
+            <w:r>
+              <w:t xml:space="preserve">Optional parameter, whether using </w:t>
+            </w:r>
+            <w:proofErr w:type="spellStart"/>
+            <w:r>
+              <w:t>ColumnsFromConfig</w:t>
+            </w:r>
+            <w:proofErr w:type="spellEnd"/>
+            <w:r>
+              <w:t xml:space="preserve"> setting</w:t>
+            </w:r>
+          </w:p>
+        </w:tc>
+      </w:tr>
+      <w:tr>
+        <w:tc>
+          <w:tcPr>
+            <w:tcW w:w="1795" w:type="dxa"/>
+          </w:tcPr>
+          <w:p>
+            <w:pPr>
+              <w:pStyle w:val="SAGETitleDate"/>
+              <w:jc w:val="center"/>
+              <w:rPr>
+                <w:b/>
+                <w:color w:val="7030A0"/>
+              </w:rPr>
+            </w:pPr>
+          </w:p>
+        </w:tc>
+        <w:tc>
+          <w:tcPr>
+            <w:tcW w:w="1890" w:type="dxa"/>
+          </w:tcPr>
+          <w:p>
+            <w:pPr>
+              <w:pStyle w:val="SAGETitleDate"/>
+              <w:jc w:val="center"/>
+              <w:rPr>
+                <w:b/>
+                <w:i/>
+                <w:color w:val="auto"/>
+              </w:rPr>
+            </w:pPr>
+            <w:r>
+              <w:rPr>
+                <w:b/>
+                <w:i/>
+                <w:color w:val="auto"/>
+              </w:rPr>
+              <w:t>columns</w:t>
+            </w:r>
+          </w:p>
+        </w:tc>
+        <w:tc>
+          <w:tcPr>
+            <w:tcW w:w="5523" w:type="dxa"/>
+          </w:tcPr>
+          <w:p>
+            <w:pPr>
+              <w:pStyle w:val="SAGEBodyText"/>
+            </w:pPr>
+            <w:r>
+              <w:t xml:space="preserve">Optional parameter, list of columns defined in grid config used by </w:t>
+            </w:r>
+            <w:proofErr w:type="spellStart"/>
+            <w:r>
+              <w:t>ColumnsFromConfig</w:t>
+            </w:r>
+            <w:proofErr w:type="spellEnd"/>
+            <w:r>
+              <w:t xml:space="preserve"> setting</w:t>
+            </w:r>
+          </w:p>
+        </w:tc>
+      </w:tr>
+      <w:tr>
+        <w:tc>
+          <w:tcPr>
+            <w:tcW w:w="1795" w:type="dxa"/>
+          </w:tcPr>
+          <w:p>
+            <w:pPr>
+              <w:pStyle w:val="SAGETitleDate"/>
+              <w:jc w:val="center"/>
+              <w:rPr>
+                <w:b/>
+                <w:color w:val="7030A0"/>
+              </w:rPr>
+            </w:pPr>
             <w:r>
               <w:rPr>
                 <w:b/>
@@ -2477,7 +3030,15 @@
             </w:r>
             <w:r>
               <w:tab/>
-              <w:t xml:space="preserve"> Total number of records in this payload</w:t>
+              <w:t xml:space="preserve"> </w:t>
+            </w:r>
+            <w:proofErr w:type="spellStart"/>
+            <w:r>
+              <w:t>Total</w:t>
+            </w:r>
+            <w:proofErr w:type="spellEnd"/>
+            <w:r>
+              <w:t xml:space="preserve"> number of records in this payload</w:t>
             </w:r>
             <w:r>
               <w:br/>
@@ -2486,9 +3047,6 @@
           <w:p>
             <w:pPr>
               <w:pStyle w:val="SAGEBodyText"/>
-              <w:rPr>
-                <w:i/>
-              </w:rPr>
             </w:pPr>
             <w:r>
               <w:rPr>
@@ -2500,6 +3058,7 @@
               <w:tab/>
               <w:t xml:space="preserve"> An array of dictionaries for the records fetched from the business entity. Each dictionary contains all the fields in the ACCPAC business entity and their corresponding values. In addition, the dictionary must contain a constructed key named </w:t>
             </w:r>
+            <w:proofErr w:type="spellStart"/>
             <w:r>
               <w:rPr>
                 <w:b/>
@@ -2507,8 +3066,105 @@
               </w:rPr>
               <w:t>KendoGridAccpacViewPrimaryKey</w:t>
             </w:r>
-            <w:r>
-              <w:t xml:space="preserve"> which contains a hashed string value from the primary key fields of the records</w:t>
+            <w:proofErr w:type="spellEnd"/>
+            <w:r>
+              <w:t xml:space="preserve"> which contains a hashed string value from the primary key fields of the </w:t>
+            </w:r>
+            <w:proofErr w:type="gramStart"/>
+            <w:r>
+              <w:t>records</w:t>
+            </w:r>
+            <w:proofErr w:type="gramEnd"/>
+          </w:p>
+          <w:p>
+            <w:pPr>
+              <w:pStyle w:val="SAGEBodyText"/>
+            </w:pPr>
+          </w:p>
+          <w:p>
+            <w:pPr>
+              <w:pStyle w:val="SAGEBodyText"/>
+            </w:pPr>
+            <w:proofErr w:type="spellStart"/>
+            <w:proofErr w:type="gramStart"/>
+            <w:r>
+              <w:rPr>
+                <w:b/>
+                <w:bCs/>
+              </w:rPr>
+              <w:t>IsFirstPage</w:t>
+            </w:r>
+            <w:proofErr w:type="spellEnd"/>
+            <w:r>
+              <w:rPr>
+                <w:b/>
+                <w:bCs/>
+              </w:rPr>
+              <w:t xml:space="preserve">  </w:t>
+            </w:r>
+            <w:r>
+              <w:t>Is</w:t>
+            </w:r>
+            <w:proofErr w:type="gramEnd"/>
+            <w:r>
+              <w:t xml:space="preserve"> current page the first page. Used by </w:t>
+            </w:r>
+            <w:proofErr w:type="spellStart"/>
+            <w:r>
+              <w:t>PageByKey</w:t>
+            </w:r>
+            <w:proofErr w:type="spellEnd"/>
+            <w:r>
+              <w:t xml:space="preserve"> setting to enable/disable paging buttons after page </w:t>
+            </w:r>
+            <w:proofErr w:type="gramStart"/>
+            <w:r>
+              <w:t>loads</w:t>
+            </w:r>
+            <w:proofErr w:type="gramEnd"/>
+          </w:p>
+          <w:p>
+            <w:pPr>
+              <w:pStyle w:val="SAGEBodyText"/>
+              <w:rPr>
+                <w:b/>
+                <w:bCs/>
+              </w:rPr>
+            </w:pPr>
+            <w:proofErr w:type="spellStart"/>
+            <w:proofErr w:type="gramStart"/>
+            <w:r>
+              <w:rPr>
+                <w:b/>
+                <w:bCs/>
+              </w:rPr>
+              <w:t>IsLastPage</w:t>
+            </w:r>
+            <w:proofErr w:type="spellEnd"/>
+            <w:r>
+              <w:rPr>
+                <w:b/>
+                <w:bCs/>
+              </w:rPr>
+              <w:t xml:space="preserve">  </w:t>
+            </w:r>
+            <w:r>
+              <w:t>Is</w:t>
+            </w:r>
+            <w:proofErr w:type="gramEnd"/>
+            <w:r>
+              <w:t xml:space="preserve"> current page the last page. </w:t>
+            </w:r>
+            <w:r>
+              <w:t xml:space="preserve">Used by </w:t>
+            </w:r>
+            <w:proofErr w:type="spellStart"/>
+            <w:r>
+              <w:t>PageByKey</w:t>
+            </w:r>
+            <w:proofErr w:type="spellEnd"/>
+            <w:r>
+              <w:t xml:space="preserve"> setting to enable/disable paging buttons after page loads</w:t>
             </w:r>
           </w:p>
         </w:tc>
@@ -2599,6 +3255,8 @@
                 <w:szCs w:val="28"/>
               </w:rPr>
             </w:pPr>
+            <w:proofErr w:type="spellStart"/>
+            <w:proofErr w:type="gramStart"/>
             <w:r>
               <w:rPr>
                 <w:b/>
@@ -2609,6 +3267,7 @@
               </w:rPr>
               <w:t>ActionResult</w:t>
             </w:r>
+            <w:proofErr w:type="spellEnd"/>
             <w:r>
               <w:rPr>
                 <w:color w:val="0070C0"/>
@@ -2633,6 +3292,7 @@
               </w:rPr>
               <w:t>Create</w:t>
             </w:r>
+            <w:proofErr w:type="gramEnd"/>
             <w:r>
               <w:rPr>
                 <w:sz w:val="28"/>
@@ -2658,6 +3318,7 @@
               </w:rPr>
               <w:t xml:space="preserve"> </w:t>
             </w:r>
+            <w:proofErr w:type="spellStart"/>
             <w:r>
               <w:rPr>
                 <w:b/>
@@ -2667,6 +3328,7 @@
               </w:rPr>
               <w:t>viewID</w:t>
             </w:r>
+            <w:proofErr w:type="spellEnd"/>
             <w:r>
               <w:rPr>
                 <w:sz w:val="28"/>
@@ -2674,6 +3336,7 @@
               </w:rPr>
               <w:t xml:space="preserve">, </w:t>
             </w:r>
+            <w:proofErr w:type="spellStart"/>
             <w:r>
               <w:rPr>
                 <w:b/>
@@ -2684,6 +3347,7 @@
               </w:rPr>
               <w:t>IDictionary</w:t>
             </w:r>
+            <w:proofErr w:type="spellEnd"/>
             <w:r>
               <w:rPr>
                 <w:i/>
@@ -2820,6 +3484,7 @@
                 <w:color w:val="auto"/>
               </w:rPr>
             </w:pPr>
+            <w:proofErr w:type="spellStart"/>
             <w:r>
               <w:rPr>
                 <w:b/>
@@ -2828,6 +3493,7 @@
               </w:rPr>
               <w:t>viewID</w:t>
             </w:r>
+            <w:proofErr w:type="spellEnd"/>
           </w:p>
         </w:tc>
         <w:tc>
@@ -2839,7 +3505,15 @@
               <w:pStyle w:val="SAGEBodyText"/>
             </w:pPr>
             <w:r>
-              <w:t>The guid to the ACCPAC business entity</w:t>
+              <w:t xml:space="preserve">The </w:t>
+            </w:r>
+            <w:proofErr w:type="spellStart"/>
+            <w:r>
+              <w:t>guid</w:t>
+            </w:r>
+            <w:proofErr w:type="spellEnd"/>
+            <w:r>
+              <w:t xml:space="preserve"> to the ACCPAC business entity</w:t>
             </w:r>
           </w:p>
         </w:tc>
@@ -2960,6 +3634,7 @@
               <w:tab/>
               <w:t xml:space="preserve"> A dictionary containing the fields in the ACCPAC business entity and the corresponding values. In addition, the dictionary must contain a constructed key named </w:t>
             </w:r>
+            <w:proofErr w:type="spellStart"/>
             <w:r>
               <w:rPr>
                 <w:b/>
@@ -2967,6 +3642,7 @@
               </w:rPr>
               <w:t>KendoGridAccpacViewPrimaryKey</w:t>
             </w:r>
+            <w:proofErr w:type="spellEnd"/>
             <w:r>
               <w:rPr>
                 <w:color w:val="0070C0"/>
@@ -2981,12 +3657,14 @@
             <w:pPr>
               <w:pStyle w:val="SAGEBodyText"/>
             </w:pPr>
+            <w:proofErr w:type="spellStart"/>
             <w:r>
               <w:rPr>
                 <w:b/>
               </w:rPr>
               <w:t>UserMessage</w:t>
             </w:r>
+            <w:proofErr w:type="spellEnd"/>
             <w:r>
               <w:t xml:space="preserve"> Contains the message(s) returned from the business entity</w:t>
             </w:r>
@@ -3074,6 +3752,8 @@
                 <w:szCs w:val="28"/>
               </w:rPr>
             </w:pPr>
+            <w:proofErr w:type="spellStart"/>
+            <w:proofErr w:type="gramStart"/>
             <w:r>
               <w:rPr>
                 <w:b/>
@@ -3084,6 +3764,7 @@
               </w:rPr>
               <w:t>ActionResult</w:t>
             </w:r>
+            <w:proofErr w:type="spellEnd"/>
             <w:r>
               <w:rPr>
                 <w:color w:val="0070C0"/>
@@ -3108,6 +3789,7 @@
               </w:rPr>
               <w:t>Insert</w:t>
             </w:r>
+            <w:proofErr w:type="gramEnd"/>
             <w:r>
               <w:rPr>
                 <w:sz w:val="28"/>
@@ -3133,6 +3815,7 @@
               </w:rPr>
               <w:t xml:space="preserve"> </w:t>
             </w:r>
+            <w:proofErr w:type="spellStart"/>
             <w:r>
               <w:rPr>
                 <w:b/>
@@ -3142,6 +3825,7 @@
               </w:rPr>
               <w:t>viewID</w:t>
             </w:r>
+            <w:proofErr w:type="spellEnd"/>
             <w:r>
               <w:rPr>
                 <w:sz w:val="28"/>
@@ -3149,6 +3833,7 @@
               </w:rPr>
               <w:t xml:space="preserve">, </w:t>
             </w:r>
+            <w:proofErr w:type="spellStart"/>
             <w:r>
               <w:rPr>
                 <w:b/>
@@ -3159,6 +3844,7 @@
               </w:rPr>
               <w:t>IDictionary</w:t>
             </w:r>
+            <w:proofErr w:type="spellEnd"/>
             <w:r>
               <w:rPr>
                 <w:i/>
@@ -3295,6 +3981,7 @@
                 <w:color w:val="auto"/>
               </w:rPr>
             </w:pPr>
+            <w:proofErr w:type="spellStart"/>
             <w:r>
               <w:rPr>
                 <w:b/>
@@ -3303,6 +3990,7 @@
               </w:rPr>
               <w:t>viewID</w:t>
             </w:r>
+            <w:proofErr w:type="spellEnd"/>
           </w:p>
         </w:tc>
         <w:tc>
@@ -3314,7 +4002,15 @@
               <w:pStyle w:val="SAGEBodyText"/>
             </w:pPr>
             <w:r>
-              <w:t>The guid to the ACCPAC business entity</w:t>
+              <w:t xml:space="preserve">The </w:t>
+            </w:r>
+            <w:proofErr w:type="spellStart"/>
+            <w:r>
+              <w:t>guid</w:t>
+            </w:r>
+            <w:proofErr w:type="spellEnd"/>
+            <w:r>
+              <w:t xml:space="preserve"> to the ACCPAC business entity</w:t>
             </w:r>
           </w:p>
         </w:tc>
@@ -3435,6 +4131,7 @@
               <w:tab/>
               <w:t xml:space="preserve"> A dictionary containing the fields in the ACCPAC business entity and the corresponding values. In addition, the dictionary must contain a constructed key named </w:t>
             </w:r>
+            <w:proofErr w:type="spellStart"/>
             <w:r>
               <w:rPr>
                 <w:b/>
@@ -3442,6 +4139,7 @@
               </w:rPr>
               <w:t>KendoGridAccpacViewPrimaryKey</w:t>
             </w:r>
+            <w:proofErr w:type="spellEnd"/>
             <w:r>
               <w:rPr>
                 <w:color w:val="0070C0"/>
@@ -3456,13 +4154,14 @@
             <w:pPr>
               <w:pStyle w:val="SAGEBodyText"/>
             </w:pPr>
+            <w:proofErr w:type="spellStart"/>
             <w:r>
               <w:rPr>
                 <w:b/>
               </w:rPr>
-              <w:lastRenderedPageBreak/>
               <w:t>UserMessage</w:t>
             </w:r>
+            <w:proofErr w:type="spellEnd"/>
             <w:r>
               <w:t xml:space="preserve"> Contains the message(s) returned from the business entity</w:t>
             </w:r>
@@ -3488,7 +4187,6 @@
                 <w:b/>
                 <w:color w:val="7030A0"/>
               </w:rPr>
-              <w:lastRenderedPageBreak/>
               <w:t>Example</w:t>
             </w:r>
           </w:p>
@@ -3551,6 +4249,8 @@
                 <w:szCs w:val="28"/>
               </w:rPr>
             </w:pPr>
+            <w:proofErr w:type="spellStart"/>
+            <w:proofErr w:type="gramStart"/>
             <w:r>
               <w:rPr>
                 <w:b/>
@@ -3561,6 +4261,7 @@
               </w:rPr>
               <w:t>ActionResult</w:t>
             </w:r>
+            <w:proofErr w:type="spellEnd"/>
             <w:r>
               <w:rPr>
                 <w:color w:val="0070C0"/>
@@ -3585,6 +4286,7 @@
               </w:rPr>
               <w:t>Update</w:t>
             </w:r>
+            <w:proofErr w:type="gramEnd"/>
             <w:r>
               <w:rPr>
                 <w:sz w:val="28"/>
@@ -3610,6 +4312,7 @@
               </w:rPr>
               <w:t xml:space="preserve"> </w:t>
             </w:r>
+            <w:proofErr w:type="spellStart"/>
             <w:r>
               <w:rPr>
                 <w:b/>
@@ -3619,6 +4322,7 @@
               </w:rPr>
               <w:t>viewID</w:t>
             </w:r>
+            <w:proofErr w:type="spellEnd"/>
             <w:r>
               <w:rPr>
                 <w:sz w:val="28"/>
@@ -3626,6 +4330,7 @@
               </w:rPr>
               <w:t xml:space="preserve">, </w:t>
             </w:r>
+            <w:proofErr w:type="spellStart"/>
             <w:r>
               <w:rPr>
                 <w:b/>
@@ -3636,6 +4341,7 @@
               </w:rPr>
               <w:t>IDictionary</w:t>
             </w:r>
+            <w:proofErr w:type="spellEnd"/>
             <w:r>
               <w:rPr>
                 <w:i/>
@@ -3772,6 +4478,7 @@
                 <w:color w:val="auto"/>
               </w:rPr>
             </w:pPr>
+            <w:proofErr w:type="spellStart"/>
             <w:r>
               <w:rPr>
                 <w:b/>
@@ -3780,6 +4487,7 @@
               </w:rPr>
               <w:t>viewID</w:t>
             </w:r>
+            <w:proofErr w:type="spellEnd"/>
           </w:p>
         </w:tc>
         <w:tc>
@@ -3791,7 +4499,15 @@
               <w:pStyle w:val="SAGEBodyText"/>
             </w:pPr>
             <w:r>
-              <w:t>The guid to the ACCPAC business entity</w:t>
+              <w:t xml:space="preserve">The </w:t>
+            </w:r>
+            <w:proofErr w:type="spellStart"/>
+            <w:r>
+              <w:t>guid</w:t>
+            </w:r>
+            <w:proofErr w:type="spellEnd"/>
+            <w:r>
+              <w:t xml:space="preserve"> to the ACCPAC business entity</w:t>
             </w:r>
           </w:p>
         </w:tc>
@@ -3972,6 +4688,8 @@
                 <w:szCs w:val="28"/>
               </w:rPr>
             </w:pPr>
+            <w:proofErr w:type="spellStart"/>
+            <w:proofErr w:type="gramStart"/>
             <w:r>
               <w:rPr>
                 <w:b/>
@@ -3982,6 +4700,7 @@
               </w:rPr>
               <w:t>ActionResult</w:t>
             </w:r>
+            <w:proofErr w:type="spellEnd"/>
             <w:r>
               <w:rPr>
                 <w:color w:val="0070C0"/>
@@ -4006,6 +4725,7 @@
               </w:rPr>
               <w:t>Refresh</w:t>
             </w:r>
+            <w:proofErr w:type="gramEnd"/>
             <w:r>
               <w:rPr>
                 <w:sz w:val="28"/>
@@ -4031,6 +4751,7 @@
               </w:rPr>
               <w:t xml:space="preserve"> </w:t>
             </w:r>
+            <w:proofErr w:type="spellStart"/>
             <w:r>
               <w:rPr>
                 <w:b/>
@@ -4040,6 +4761,7 @@
               </w:rPr>
               <w:t>viewID</w:t>
             </w:r>
+            <w:proofErr w:type="spellEnd"/>
             <w:r>
               <w:rPr>
                 <w:sz w:val="28"/>
@@ -4047,6 +4769,7 @@
               </w:rPr>
               <w:t xml:space="preserve">, </w:t>
             </w:r>
+            <w:proofErr w:type="spellStart"/>
             <w:r>
               <w:rPr>
                 <w:b/>
@@ -4057,6 +4780,7 @@
               </w:rPr>
               <w:t>IDictionary</w:t>
             </w:r>
+            <w:proofErr w:type="spellEnd"/>
             <w:r>
               <w:rPr>
                 <w:i/>
@@ -4136,8 +4860,19 @@
                 <w:sz w:val="28"/>
                 <w:szCs w:val="28"/>
               </w:rPr>
-              <w:t>fieldname, bool isNewRecord</w:t>
-            </w:r>
+              <w:t xml:space="preserve">fieldname, bool </w:t>
+            </w:r>
+            <w:proofErr w:type="spellStart"/>
+            <w:r>
+              <w:rPr>
+                <w:b/>
+                <w:i/>
+                <w:sz w:val="28"/>
+                <w:szCs w:val="28"/>
+              </w:rPr>
+              <w:t>isNewRecord</w:t>
+            </w:r>
+            <w:proofErr w:type="spellEnd"/>
             <w:r>
               <w:rPr>
                 <w:sz w:val="28"/>
@@ -4167,6 +4902,7 @@
                 <w:b/>
                 <w:color w:val="7030A0"/>
               </w:rPr>
+              <w:lastRenderedPageBreak/>
               <w:t>Description</w:t>
             </w:r>
           </w:p>
@@ -4221,6 +4957,7 @@
                 <w:color w:val="auto"/>
               </w:rPr>
             </w:pPr>
+            <w:proofErr w:type="spellStart"/>
             <w:r>
               <w:rPr>
                 <w:b/>
@@ -4229,6 +4966,7 @@
               </w:rPr>
               <w:t>viewID</w:t>
             </w:r>
+            <w:proofErr w:type="spellEnd"/>
           </w:p>
         </w:tc>
         <w:tc>
@@ -4240,7 +4978,15 @@
               <w:pStyle w:val="SAGEBodyText"/>
             </w:pPr>
             <w:r>
-              <w:t>The guid to the ACCPAC business entity</w:t>
+              <w:t xml:space="preserve">The </w:t>
+            </w:r>
+            <w:proofErr w:type="spellStart"/>
+            <w:r>
+              <w:t>guid</w:t>
+            </w:r>
+            <w:proofErr w:type="spellEnd"/>
+            <w:r>
+              <w:t xml:space="preserve"> to the ACCPAC business entity</w:t>
             </w:r>
           </w:p>
         </w:tc>
@@ -4332,6 +5078,7 @@
                 <w:color w:val="auto"/>
               </w:rPr>
             </w:pPr>
+            <w:proofErr w:type="spellStart"/>
             <w:r>
               <w:rPr>
                 <w:b/>
@@ -4340,6 +5087,7 @@
               </w:rPr>
               <w:t>fieldName</w:t>
             </w:r>
+            <w:proofErr w:type="spellEnd"/>
           </w:p>
         </w:tc>
         <w:tc>
@@ -4386,6 +5134,7 @@
                 <w:color w:val="auto"/>
               </w:rPr>
             </w:pPr>
+            <w:proofErr w:type="spellStart"/>
             <w:r>
               <w:rPr>
                 <w:b/>
@@ -4394,6 +5143,7 @@
               </w:rPr>
               <w:t>isNewRecord</w:t>
             </w:r>
+            <w:proofErr w:type="spellEnd"/>
           </w:p>
         </w:tc>
         <w:tc>
@@ -4460,6 +5210,7 @@
               <w:tab/>
               <w:t xml:space="preserve"> A dictionary containing the fields in the ACCPAC business entity and the corresponding values. In addition, the dictionary must contain a constructed key named </w:t>
             </w:r>
+            <w:proofErr w:type="spellStart"/>
             <w:r>
               <w:rPr>
                 <w:b/>
@@ -4467,6 +5218,7 @@
               </w:rPr>
               <w:t>KendoGridAccpacViewPrimaryKey</w:t>
             </w:r>
+            <w:proofErr w:type="spellEnd"/>
             <w:r>
               <w:rPr>
                 <w:color w:val="0070C0"/>
@@ -4481,12 +5233,14 @@
             <w:pPr>
               <w:pStyle w:val="SAGEBodyText"/>
             </w:pPr>
+            <w:proofErr w:type="spellStart"/>
             <w:r>
               <w:rPr>
                 <w:b/>
               </w:rPr>
               <w:t>UserMessage</w:t>
             </w:r>
+            <w:proofErr w:type="spellEnd"/>
             <w:r>
               <w:t xml:space="preserve"> Contains the message(s) returned from the business entity</w:t>
             </w:r>
@@ -4537,10 +5291,12 @@
         <w:pStyle w:val="SAGEHeading2"/>
       </w:pPr>
       <w:bookmarkStart w:id="8" w:name="_Toc66692927"/>
+      <w:proofErr w:type="spellStart"/>
       <w:r>
         <w:t>MoveTo</w:t>
       </w:r>
       <w:bookmarkEnd w:id="8"/>
+      <w:proofErr w:type="spellEnd"/>
     </w:p>
     <w:tbl>
       <w:tblPr>
@@ -4569,6 +5325,8 @@
                 <w:szCs w:val="28"/>
               </w:rPr>
             </w:pPr>
+            <w:proofErr w:type="spellStart"/>
+            <w:proofErr w:type="gramStart"/>
             <w:r>
               <w:rPr>
                 <w:b/>
@@ -4577,9 +5335,9 @@
                 <w:sz w:val="28"/>
                 <w:szCs w:val="28"/>
               </w:rPr>
-              <w:lastRenderedPageBreak/>
               <w:t>ActionResult</w:t>
             </w:r>
+            <w:proofErr w:type="spellEnd"/>
             <w:r>
               <w:rPr>
                 <w:color w:val="0070C0"/>
@@ -4595,6 +5353,7 @@
               </w:rPr>
               <w:t xml:space="preserve"> </w:t>
             </w:r>
+            <w:proofErr w:type="spellStart"/>
             <w:r>
               <w:rPr>
                 <w:b/>
@@ -4604,6 +5363,8 @@
               </w:rPr>
               <w:t>MoveTo</w:t>
             </w:r>
+            <w:proofErr w:type="spellEnd"/>
+            <w:proofErr w:type="gramEnd"/>
             <w:r>
               <w:rPr>
                 <w:sz w:val="28"/>
@@ -4629,6 +5390,7 @@
               </w:rPr>
               <w:t xml:space="preserve"> </w:t>
             </w:r>
+            <w:proofErr w:type="spellStart"/>
             <w:r>
               <w:rPr>
                 <w:b/>
@@ -4638,6 +5400,7 @@
               </w:rPr>
               <w:t>viewID</w:t>
             </w:r>
+            <w:proofErr w:type="spellEnd"/>
             <w:r>
               <w:rPr>
                 <w:sz w:val="28"/>
@@ -4645,6 +5408,7 @@
               </w:rPr>
               <w:t xml:space="preserve">, </w:t>
             </w:r>
+            <w:proofErr w:type="spellStart"/>
             <w:r>
               <w:rPr>
                 <w:b/>
@@ -4655,6 +5419,7 @@
               </w:rPr>
               <w:t>IDictionary</w:t>
             </w:r>
+            <w:proofErr w:type="spellEnd"/>
             <w:r>
               <w:rPr>
                 <w:i/>
@@ -4791,6 +5556,7 @@
                 <w:color w:val="auto"/>
               </w:rPr>
             </w:pPr>
+            <w:proofErr w:type="spellStart"/>
             <w:r>
               <w:rPr>
                 <w:b/>
@@ -4799,6 +5565,7 @@
               </w:rPr>
               <w:t>viewID</w:t>
             </w:r>
+            <w:proofErr w:type="spellEnd"/>
           </w:p>
         </w:tc>
         <w:tc>
@@ -4810,7 +5577,15 @@
               <w:pStyle w:val="SAGEBodyText"/>
             </w:pPr>
             <w:r>
-              <w:t>The guid to the ACCPAC business entity</w:t>
+              <w:t xml:space="preserve">The </w:t>
+            </w:r>
+            <w:proofErr w:type="spellStart"/>
+            <w:r>
+              <w:t>guid</w:t>
+            </w:r>
+            <w:proofErr w:type="spellEnd"/>
+            <w:r>
+              <w:t xml:space="preserve"> to the ACCPAC business entity</w:t>
             </w:r>
           </w:p>
         </w:tc>
@@ -4922,6 +5697,7 @@
               <w:tab/>
               <w:t xml:space="preserve"> A dictionary containing the fields in the ACCPAC business entity and the corresponding values. In addition, the dictionary must contain a constructed key named </w:t>
             </w:r>
+            <w:proofErr w:type="spellStart"/>
             <w:r>
               <w:rPr>
                 <w:b/>
@@ -4929,6 +5705,7 @@
               </w:rPr>
               <w:t>KendoGridAccpacViewPrimaryKey</w:t>
             </w:r>
+            <w:proofErr w:type="spellEnd"/>
             <w:r>
               <w:rPr>
                 <w:color w:val="0070C0"/>
@@ -4943,12 +5720,14 @@
             <w:pPr>
               <w:pStyle w:val="SAGEBodyText"/>
             </w:pPr>
+            <w:proofErr w:type="spellStart"/>
             <w:r>
               <w:rPr>
                 <w:b/>
               </w:rPr>
               <w:t>UserMessage</w:t>
             </w:r>
+            <w:proofErr w:type="spellEnd"/>
             <w:r>
               <w:t xml:space="preserve"> Contains the message(s) returned from the business entity</w:t>
             </w:r>
@@ -5036,6 +5815,8 @@
                 <w:szCs w:val="28"/>
               </w:rPr>
             </w:pPr>
+            <w:proofErr w:type="spellStart"/>
+            <w:proofErr w:type="gramStart"/>
             <w:r>
               <w:rPr>
                 <w:b/>
@@ -5046,6 +5827,7 @@
               </w:rPr>
               <w:t>ActionResult</w:t>
             </w:r>
+            <w:proofErr w:type="spellEnd"/>
             <w:r>
               <w:rPr>
                 <w:color w:val="0070C0"/>
@@ -5070,6 +5852,7 @@
               </w:rPr>
               <w:t>Delete</w:t>
             </w:r>
+            <w:proofErr w:type="gramEnd"/>
             <w:r>
               <w:rPr>
                 <w:sz w:val="28"/>
@@ -5095,6 +5878,7 @@
               </w:rPr>
               <w:t xml:space="preserve"> </w:t>
             </w:r>
+            <w:proofErr w:type="spellStart"/>
             <w:r>
               <w:rPr>
                 <w:b/>
@@ -5104,6 +5888,7 @@
               </w:rPr>
               <w:t>viewID</w:t>
             </w:r>
+            <w:proofErr w:type="spellEnd"/>
             <w:r>
               <w:rPr>
                 <w:sz w:val="28"/>
@@ -5111,6 +5896,7 @@
               </w:rPr>
               <w:t xml:space="preserve">, </w:t>
             </w:r>
+            <w:proofErr w:type="spellStart"/>
             <w:r>
               <w:rPr>
                 <w:b/>
@@ -5121,6 +5907,7 @@
               </w:rPr>
               <w:t>IDictionary</w:t>
             </w:r>
+            <w:proofErr w:type="spellEnd"/>
             <w:r>
               <w:rPr>
                 <w:i/>
@@ -5257,6 +6044,7 @@
                 <w:color w:val="auto"/>
               </w:rPr>
             </w:pPr>
+            <w:proofErr w:type="spellStart"/>
             <w:r>
               <w:rPr>
                 <w:b/>
@@ -5265,6 +6053,7 @@
               </w:rPr>
               <w:t>viewID</w:t>
             </w:r>
+            <w:proofErr w:type="spellEnd"/>
           </w:p>
         </w:tc>
         <w:tc>
@@ -5276,7 +6065,15 @@
               <w:pStyle w:val="SAGEBodyText"/>
             </w:pPr>
             <w:r>
-              <w:t>The guid to the ACCPAC business entity</w:t>
+              <w:t xml:space="preserve">The </w:t>
+            </w:r>
+            <w:proofErr w:type="spellStart"/>
+            <w:r>
+              <w:t>guid</w:t>
+            </w:r>
+            <w:proofErr w:type="spellEnd"/>
+            <w:r>
+              <w:t xml:space="preserve"> to the ACCPAC business entity</w:t>
             </w:r>
           </w:p>
         </w:tc>
@@ -5425,13 +6222,12 @@
         <w:pStyle w:val="SAGEHeading2"/>
       </w:pPr>
       <w:bookmarkStart w:id="10" w:name="_Toc66692929"/>
+      <w:proofErr w:type="spellStart"/>
       <w:r>
-        <w:t>Refresh</w:t>
-      </w:r>
-      <w:r>
-        <w:t>CurrentRecord</w:t>
+        <w:t>RefreshCurrentRecord</w:t>
       </w:r>
       <w:bookmarkEnd w:id="10"/>
+      <w:proofErr w:type="spellEnd"/>
     </w:p>
     <w:tbl>
       <w:tblPr>
@@ -5460,6 +6256,8 @@
                 <w:szCs w:val="28"/>
               </w:rPr>
             </w:pPr>
+            <w:proofErr w:type="spellStart"/>
+            <w:proofErr w:type="gramStart"/>
             <w:r>
               <w:rPr>
                 <w:b/>
@@ -5470,6 +6268,7 @@
               </w:rPr>
               <w:t>ActionResult</w:t>
             </w:r>
+            <w:proofErr w:type="spellEnd"/>
             <w:r>
               <w:rPr>
                 <w:color w:val="0070C0"/>
@@ -5485,6 +6284,7 @@
               </w:rPr>
               <w:t xml:space="preserve"> </w:t>
             </w:r>
+            <w:proofErr w:type="spellStart"/>
             <w:r>
               <w:rPr>
                 <w:b/>
@@ -5492,17 +6292,10 @@
                 <w:sz w:val="28"/>
                 <w:szCs w:val="28"/>
               </w:rPr>
-              <w:t>Refresh</w:t>
-            </w:r>
-            <w:r>
-              <w:rPr>
-                <w:b/>
-                <w:i/>
-                <w:sz w:val="28"/>
-                <w:szCs w:val="28"/>
-              </w:rPr>
-              <w:t>CurrentRecord</w:t>
-            </w:r>
+              <w:t>RefreshCurrentRecord</w:t>
+            </w:r>
+            <w:proofErr w:type="spellEnd"/>
+            <w:proofErr w:type="gramEnd"/>
             <w:r>
               <w:rPr>
                 <w:sz w:val="28"/>
@@ -5528,6 +6321,7 @@
               </w:rPr>
               <w:t xml:space="preserve"> </w:t>
             </w:r>
+            <w:proofErr w:type="spellStart"/>
             <w:r>
               <w:rPr>
                 <w:b/>
@@ -5537,6 +6331,7 @@
               </w:rPr>
               <w:t>viewID</w:t>
             </w:r>
+            <w:proofErr w:type="spellEnd"/>
             <w:r>
               <w:rPr>
                 <w:b/>
@@ -5622,6 +6417,7 @@
                 <w:color w:val="auto"/>
               </w:rPr>
             </w:pPr>
+            <w:proofErr w:type="spellStart"/>
             <w:r>
               <w:rPr>
                 <w:b/>
@@ -5630,6 +6426,7 @@
               </w:rPr>
               <w:t>viewID</w:t>
             </w:r>
+            <w:proofErr w:type="spellEnd"/>
           </w:p>
         </w:tc>
         <w:tc>
@@ -5641,7 +6438,15 @@
               <w:pStyle w:val="SAGEBodyText"/>
             </w:pPr>
             <w:r>
-              <w:t>The guid to the ACCPAC business entity</w:t>
+              <w:t xml:space="preserve">The </w:t>
+            </w:r>
+            <w:proofErr w:type="spellStart"/>
+            <w:r>
+              <w:t>guid</w:t>
+            </w:r>
+            <w:proofErr w:type="spellEnd"/>
+            <w:r>
+              <w:t xml:space="preserve"> to the ACCPAC business entity</w:t>
             </w:r>
           </w:p>
         </w:tc>
@@ -5753,7 +6558,7 @@
 </file>
 
 <file path=word/endnotes.xml><?xml version="1.0" encoding="utf-8"?>
-<w:endnotes xmlns:wpc="http://schemas.microsoft.com/office/word/2010/wordprocessingCanvas" xmlns:cx="http://schemas.microsoft.com/office/drawing/2014/chartex" xmlns:cx1="http://schemas.microsoft.com/office/drawing/2015/9/8/chartex" xmlns:cx2="http://schemas.microsoft.com/office/drawing/2015/10/21/chartex" xmlns:cx3="http://schemas.microsoft.com/office/drawing/2016/5/9/chartex" xmlns:cx4="http://schemas.microsoft.com/office/drawing/2016/5/10/chartex" xmlns:cx5="http://schemas.microsoft.com/office/drawing/2016/5/11/chartex" xmlns:cx6="http://schemas.microsoft.com/office/drawing/2016/5/12/chartex" xmlns:cx7="http://schemas.microsoft.com/office/drawing/2016/5/13/chartex" xmlns:cx8="http://schemas.microsoft.com/office/drawing/2016/5/14/chartex" xmlns:mc="http://schemas.openxmlformats.org/markup-compatibility/2006" xmlns:aink="http://schemas.microsoft.com/office/drawing/2016/ink" xmlns:am3d="http://schemas.microsoft.com/office/drawing/2017/model3d" xmlns:o="urn:schemas-microsoft-com:office:office" xmlns:r="http://schemas.openxmlformats.org/officeDocument/2006/relationships" xmlns:m="http://schemas.openxmlformats.org/officeDocument/2006/math" xmlns:v="urn:schemas-microsoft-com:vml" xmlns:wp14="http://schemas.microsoft.com/office/word/2010/wordprocessingDrawing" xmlns:wp="http://schemas.openxmlformats.org/drawingml/2006/wordprocessingDrawing" xmlns:w10="urn:schemas-microsoft-com:office:word" xmlns:w="http://schemas.openxmlformats.org/wordprocessingml/2006/main" xmlns:w14="http://schemas.microsoft.com/office/word/2010/wordml" xmlns:w15="http://schemas.microsoft.com/office/word/2012/wordml" xmlns:w16cex="http://schemas.microsoft.com/office/word/2018/wordml/cex" xmlns:w16cid="http://schemas.microsoft.com/office/word/2016/wordml/cid" xmlns:w16="http://schemas.microsoft.com/office/word/2018/wordml" xmlns:w16se="http://schemas.microsoft.com/office/word/2015/wordml/symex" xmlns:wpg="http://schemas.microsoft.com/office/word/2010/wordprocessingGroup" xmlns:wpi="http://schemas.microsoft.com/office/word/2010/wordprocessingInk" xmlns:wne="http://schemas.microsoft.com/office/word/2006/wordml" xmlns:wps="http://schemas.microsoft.com/office/word/2010/wordprocessingShape" mc:Ignorable="w14 w15 w16se w16cid w16 w16cex wp14">
+<w:endnotes xmlns:wpc="http://schemas.microsoft.com/office/word/2010/wordprocessingCanvas" xmlns:cx="http://schemas.microsoft.com/office/drawing/2014/chartex" xmlns:cx1="http://schemas.microsoft.com/office/drawing/2015/9/8/chartex" xmlns:cx2="http://schemas.microsoft.com/office/drawing/2015/10/21/chartex" xmlns:cx3="http://schemas.microsoft.com/office/drawing/2016/5/9/chartex" xmlns:cx4="http://schemas.microsoft.com/office/drawing/2016/5/10/chartex" xmlns:cx5="http://schemas.microsoft.com/office/drawing/2016/5/11/chartex" xmlns:cx6="http://schemas.microsoft.com/office/drawing/2016/5/12/chartex" xmlns:cx7="http://schemas.microsoft.com/office/drawing/2016/5/13/chartex" xmlns:cx8="http://schemas.microsoft.com/office/drawing/2016/5/14/chartex" xmlns:mc="http://schemas.openxmlformats.org/markup-compatibility/2006" xmlns:aink="http://schemas.microsoft.com/office/drawing/2016/ink" xmlns:am3d="http://schemas.microsoft.com/office/drawing/2017/model3d" xmlns:o="urn:schemas-microsoft-com:office:office" xmlns:r="http://schemas.openxmlformats.org/officeDocument/2006/relationships" xmlns:m="http://schemas.openxmlformats.org/officeDocument/2006/math" xmlns:v="urn:schemas-microsoft-com:vml" xmlns:wp14="http://schemas.microsoft.com/office/word/2010/wordprocessingDrawing" xmlns:wp="http://schemas.openxmlformats.org/drawingml/2006/wordprocessingDrawing" xmlns:w10="urn:schemas-microsoft-com:office:word" xmlns:w="http://schemas.openxmlformats.org/wordprocessingml/2006/main" xmlns:w14="http://schemas.microsoft.com/office/word/2010/wordml" xmlns:w15="http://schemas.microsoft.com/office/word/2012/wordml" xmlns:w16cex="http://schemas.microsoft.com/office/word/2018/wordml/cex" xmlns:w16cid="http://schemas.microsoft.com/office/word/2016/wordml/cid" xmlns:w16="http://schemas.microsoft.com/office/word/2018/wordml" xmlns:w16sdtdh="http://schemas.microsoft.com/office/word/2020/wordml/sdtdatahash" xmlns:w16se="http://schemas.microsoft.com/office/word/2015/wordml/symex" xmlns:wpg="http://schemas.microsoft.com/office/word/2010/wordprocessingGroup" xmlns:wpi="http://schemas.microsoft.com/office/word/2010/wordprocessingInk" xmlns:wne="http://schemas.microsoft.com/office/word/2006/wordml" xmlns:wps="http://schemas.microsoft.com/office/word/2010/wordprocessingShape" mc:Ignorable="w14 w15 w16se w16cid w16 w16cex w16sdtdh wp14">
   <w:endnote w:type="separator" w:id="-1">
     <w:p>
       <w:pPr>
@@ -5780,7 +6585,7 @@
 </file>
 
 <file path=word/footer1.xml><?xml version="1.0" encoding="utf-8"?>
-<w:ftr xmlns:wpc="http://schemas.microsoft.com/office/word/2010/wordprocessingCanvas" xmlns:cx="http://schemas.microsoft.com/office/drawing/2014/chartex" xmlns:cx1="http://schemas.microsoft.com/office/drawing/2015/9/8/chartex" xmlns:cx2="http://schemas.microsoft.com/office/drawing/2015/10/21/chartex" xmlns:cx3="http://schemas.microsoft.com/office/drawing/2016/5/9/chartex" xmlns:cx4="http://schemas.microsoft.com/office/drawing/2016/5/10/chartex" xmlns:cx5="http://schemas.microsoft.com/office/drawing/2016/5/11/chartex" xmlns:cx6="http://schemas.microsoft.com/office/drawing/2016/5/12/chartex" xmlns:cx7="http://schemas.microsoft.com/office/drawing/2016/5/13/chartex" xmlns:cx8="http://schemas.microsoft.com/office/drawing/2016/5/14/chartex" xmlns:mc="http://schemas.openxmlformats.org/markup-compatibility/2006" xmlns:aink="http://schemas.microsoft.com/office/drawing/2016/ink" xmlns:am3d="http://schemas.microsoft.com/office/drawing/2017/model3d" xmlns:o="urn:schemas-microsoft-com:office:office" xmlns:r="http://schemas.openxmlformats.org/officeDocument/2006/relationships" xmlns:m="http://schemas.openxmlformats.org/officeDocument/2006/math" xmlns:v="urn:schemas-microsoft-com:vml" xmlns:wp14="http://schemas.microsoft.com/office/word/2010/wordprocessingDrawing" xmlns:wp="http://schemas.openxmlformats.org/drawingml/2006/wordprocessingDrawing" xmlns:w10="urn:schemas-microsoft-com:office:word" xmlns:w="http://schemas.openxmlformats.org/wordprocessingml/2006/main" xmlns:w14="http://schemas.microsoft.com/office/word/2010/wordml" xmlns:w15="http://schemas.microsoft.com/office/word/2012/wordml" xmlns:w16cex="http://schemas.microsoft.com/office/word/2018/wordml/cex" xmlns:w16cid="http://schemas.microsoft.com/office/word/2016/wordml/cid" xmlns:w16="http://schemas.microsoft.com/office/word/2018/wordml" xmlns:w16se="http://schemas.microsoft.com/office/word/2015/wordml/symex" xmlns:wpg="http://schemas.microsoft.com/office/word/2010/wordprocessingGroup" xmlns:wpi="http://schemas.microsoft.com/office/word/2010/wordprocessingInk" xmlns:wne="http://schemas.microsoft.com/office/word/2006/wordml" xmlns:wps="http://schemas.microsoft.com/office/word/2010/wordprocessingShape" mc:Ignorable="w14 w15 w16se w16cid w16 w16cex wp14">
+<w:ftr xmlns:wpc="http://schemas.microsoft.com/office/word/2010/wordprocessingCanvas" xmlns:cx="http://schemas.microsoft.com/office/drawing/2014/chartex" xmlns:cx1="http://schemas.microsoft.com/office/drawing/2015/9/8/chartex" xmlns:cx2="http://schemas.microsoft.com/office/drawing/2015/10/21/chartex" xmlns:cx3="http://schemas.microsoft.com/office/drawing/2016/5/9/chartex" xmlns:cx4="http://schemas.microsoft.com/office/drawing/2016/5/10/chartex" xmlns:cx5="http://schemas.microsoft.com/office/drawing/2016/5/11/chartex" xmlns:cx6="http://schemas.microsoft.com/office/drawing/2016/5/12/chartex" xmlns:cx7="http://schemas.microsoft.com/office/drawing/2016/5/13/chartex" xmlns:cx8="http://schemas.microsoft.com/office/drawing/2016/5/14/chartex" xmlns:mc="http://schemas.openxmlformats.org/markup-compatibility/2006" xmlns:aink="http://schemas.microsoft.com/office/drawing/2016/ink" xmlns:am3d="http://schemas.microsoft.com/office/drawing/2017/model3d" xmlns:o="urn:schemas-microsoft-com:office:office" xmlns:r="http://schemas.openxmlformats.org/officeDocument/2006/relationships" xmlns:m="http://schemas.openxmlformats.org/officeDocument/2006/math" xmlns:v="urn:schemas-microsoft-com:vml" xmlns:wp14="http://schemas.microsoft.com/office/word/2010/wordprocessingDrawing" xmlns:wp="http://schemas.openxmlformats.org/drawingml/2006/wordprocessingDrawing" xmlns:w10="urn:schemas-microsoft-com:office:word" xmlns:w="http://schemas.openxmlformats.org/wordprocessingml/2006/main" xmlns:w14="http://schemas.microsoft.com/office/word/2010/wordml" xmlns:w15="http://schemas.microsoft.com/office/word/2012/wordml" xmlns:w16cex="http://schemas.microsoft.com/office/word/2018/wordml/cex" xmlns:w16cid="http://schemas.microsoft.com/office/word/2016/wordml/cid" xmlns:w16="http://schemas.microsoft.com/office/word/2018/wordml" xmlns:w16sdtdh="http://schemas.microsoft.com/office/word/2020/wordml/sdtdatahash" xmlns:w16se="http://schemas.microsoft.com/office/word/2015/wordml/symex" xmlns:wpg="http://schemas.microsoft.com/office/word/2010/wordprocessingGroup" xmlns:wpi="http://schemas.microsoft.com/office/word/2010/wordprocessingInk" xmlns:wne="http://schemas.microsoft.com/office/word/2006/wordml" xmlns:wps="http://schemas.microsoft.com/office/word/2010/wordprocessingShape" mc:Ignorable="w14 w15 w16se w16cid w16 w16cex w16sdtdh wp14">
   <w:p>
     <w:pPr>
       <w:pStyle w:val="SAGEFooter"/>
@@ -5892,7 +6697,7 @@
 </file>
 
 <file path=word/footer2.xml><?xml version="1.0" encoding="utf-8"?>
-<w:ftr xmlns:wpc="http://schemas.microsoft.com/office/word/2010/wordprocessingCanvas" xmlns:cx="http://schemas.microsoft.com/office/drawing/2014/chartex" xmlns:cx1="http://schemas.microsoft.com/office/drawing/2015/9/8/chartex" xmlns:cx2="http://schemas.microsoft.com/office/drawing/2015/10/21/chartex" xmlns:cx3="http://schemas.microsoft.com/office/drawing/2016/5/9/chartex" xmlns:cx4="http://schemas.microsoft.com/office/drawing/2016/5/10/chartex" xmlns:cx5="http://schemas.microsoft.com/office/drawing/2016/5/11/chartex" xmlns:cx6="http://schemas.microsoft.com/office/drawing/2016/5/12/chartex" xmlns:cx7="http://schemas.microsoft.com/office/drawing/2016/5/13/chartex" xmlns:cx8="http://schemas.microsoft.com/office/drawing/2016/5/14/chartex" xmlns:mc="http://schemas.openxmlformats.org/markup-compatibility/2006" xmlns:aink="http://schemas.microsoft.com/office/drawing/2016/ink" xmlns:am3d="http://schemas.microsoft.com/office/drawing/2017/model3d" xmlns:o="urn:schemas-microsoft-com:office:office" xmlns:r="http://schemas.openxmlformats.org/officeDocument/2006/relationships" xmlns:m="http://schemas.openxmlformats.org/officeDocument/2006/math" xmlns:v="urn:schemas-microsoft-com:vml" xmlns:wp14="http://schemas.microsoft.com/office/word/2010/wordprocessingDrawing" xmlns:wp="http://schemas.openxmlformats.org/drawingml/2006/wordprocessingDrawing" xmlns:w10="urn:schemas-microsoft-com:office:word" xmlns:w="http://schemas.openxmlformats.org/wordprocessingml/2006/main" xmlns:w14="http://schemas.microsoft.com/office/word/2010/wordml" xmlns:w15="http://schemas.microsoft.com/office/word/2012/wordml" xmlns:w16cex="http://schemas.microsoft.com/office/word/2018/wordml/cex" xmlns:w16cid="http://schemas.microsoft.com/office/word/2016/wordml/cid" xmlns:w16="http://schemas.microsoft.com/office/word/2018/wordml" xmlns:w16se="http://schemas.microsoft.com/office/word/2015/wordml/symex" xmlns:wpg="http://schemas.microsoft.com/office/word/2010/wordprocessingGroup" xmlns:wpi="http://schemas.microsoft.com/office/word/2010/wordprocessingInk" xmlns:wne="http://schemas.microsoft.com/office/word/2006/wordml" xmlns:wps="http://schemas.microsoft.com/office/word/2010/wordprocessingShape" mc:Ignorable="w14 w15 w16se w16cid w16 w16cex wp14">
+<w:ftr xmlns:wpc="http://schemas.microsoft.com/office/word/2010/wordprocessingCanvas" xmlns:cx="http://schemas.microsoft.com/office/drawing/2014/chartex" xmlns:cx1="http://schemas.microsoft.com/office/drawing/2015/9/8/chartex" xmlns:cx2="http://schemas.microsoft.com/office/drawing/2015/10/21/chartex" xmlns:cx3="http://schemas.microsoft.com/office/drawing/2016/5/9/chartex" xmlns:cx4="http://schemas.microsoft.com/office/drawing/2016/5/10/chartex" xmlns:cx5="http://schemas.microsoft.com/office/drawing/2016/5/11/chartex" xmlns:cx6="http://schemas.microsoft.com/office/drawing/2016/5/12/chartex" xmlns:cx7="http://schemas.microsoft.com/office/drawing/2016/5/13/chartex" xmlns:cx8="http://schemas.microsoft.com/office/drawing/2016/5/14/chartex" xmlns:mc="http://schemas.openxmlformats.org/markup-compatibility/2006" xmlns:aink="http://schemas.microsoft.com/office/drawing/2016/ink" xmlns:am3d="http://schemas.microsoft.com/office/drawing/2017/model3d" xmlns:o="urn:schemas-microsoft-com:office:office" xmlns:r="http://schemas.openxmlformats.org/officeDocument/2006/relationships" xmlns:m="http://schemas.openxmlformats.org/officeDocument/2006/math" xmlns:v="urn:schemas-microsoft-com:vml" xmlns:wp14="http://schemas.microsoft.com/office/word/2010/wordprocessingDrawing" xmlns:wp="http://schemas.openxmlformats.org/drawingml/2006/wordprocessingDrawing" xmlns:w10="urn:schemas-microsoft-com:office:word" xmlns:w="http://schemas.openxmlformats.org/wordprocessingml/2006/main" xmlns:w14="http://schemas.microsoft.com/office/word/2010/wordml" xmlns:w15="http://schemas.microsoft.com/office/word/2012/wordml" xmlns:w16cex="http://schemas.microsoft.com/office/word/2018/wordml/cex" xmlns:w16cid="http://schemas.microsoft.com/office/word/2016/wordml/cid" xmlns:w16="http://schemas.microsoft.com/office/word/2018/wordml" xmlns:w16sdtdh="http://schemas.microsoft.com/office/word/2020/wordml/sdtdatahash" xmlns:w16se="http://schemas.microsoft.com/office/word/2015/wordml/symex" xmlns:wpg="http://schemas.microsoft.com/office/word/2010/wordprocessingGroup" xmlns:wpi="http://schemas.microsoft.com/office/word/2010/wordprocessingInk" xmlns:wne="http://schemas.microsoft.com/office/word/2006/wordml" xmlns:wps="http://schemas.microsoft.com/office/word/2010/wordprocessingShape" mc:Ignorable="w14 w15 w16se w16cid w16 w16cex w16sdtdh wp14">
   <w:p>
     <w:pPr>
       <w:pStyle w:val="Footer"/>
@@ -5903,7 +6708,7 @@
 </file>
 
 <file path=word/footer3.xml><?xml version="1.0" encoding="utf-8"?>
-<w:ftr xmlns:wpc="http://schemas.microsoft.com/office/word/2010/wordprocessingCanvas" xmlns:cx="http://schemas.microsoft.com/office/drawing/2014/chartex" xmlns:cx1="http://schemas.microsoft.com/office/drawing/2015/9/8/chartex" xmlns:cx2="http://schemas.microsoft.com/office/drawing/2015/10/21/chartex" xmlns:cx3="http://schemas.microsoft.com/office/drawing/2016/5/9/chartex" xmlns:cx4="http://schemas.microsoft.com/office/drawing/2016/5/10/chartex" xmlns:cx5="http://schemas.microsoft.com/office/drawing/2016/5/11/chartex" xmlns:cx6="http://schemas.microsoft.com/office/drawing/2016/5/12/chartex" xmlns:cx7="http://schemas.microsoft.com/office/drawing/2016/5/13/chartex" xmlns:cx8="http://schemas.microsoft.com/office/drawing/2016/5/14/chartex" xmlns:mc="http://schemas.openxmlformats.org/markup-compatibility/2006" xmlns:aink="http://schemas.microsoft.com/office/drawing/2016/ink" xmlns:am3d="http://schemas.microsoft.com/office/drawing/2017/model3d" xmlns:o="urn:schemas-microsoft-com:office:office" xmlns:r="http://schemas.openxmlformats.org/officeDocument/2006/relationships" xmlns:m="http://schemas.openxmlformats.org/officeDocument/2006/math" xmlns:v="urn:schemas-microsoft-com:vml" xmlns:wp14="http://schemas.microsoft.com/office/word/2010/wordprocessingDrawing" xmlns:wp="http://schemas.openxmlformats.org/drawingml/2006/wordprocessingDrawing" xmlns:w10="urn:schemas-microsoft-com:office:word" xmlns:w="http://schemas.openxmlformats.org/wordprocessingml/2006/main" xmlns:w14="http://schemas.microsoft.com/office/word/2010/wordml" xmlns:w15="http://schemas.microsoft.com/office/word/2012/wordml" xmlns:w16cex="http://schemas.microsoft.com/office/word/2018/wordml/cex" xmlns:w16cid="http://schemas.microsoft.com/office/word/2016/wordml/cid" xmlns:w16="http://schemas.microsoft.com/office/word/2018/wordml" xmlns:w16se="http://schemas.microsoft.com/office/word/2015/wordml/symex" xmlns:wpg="http://schemas.microsoft.com/office/word/2010/wordprocessingGroup" xmlns:wpi="http://schemas.microsoft.com/office/word/2010/wordprocessingInk" xmlns:wne="http://schemas.microsoft.com/office/word/2006/wordml" xmlns:wps="http://schemas.microsoft.com/office/word/2010/wordprocessingShape" mc:Ignorable="w14 w15 w16se w16cid w16 w16cex wp14">
+<w:ftr xmlns:wpc="http://schemas.microsoft.com/office/word/2010/wordprocessingCanvas" xmlns:cx="http://schemas.microsoft.com/office/drawing/2014/chartex" xmlns:cx1="http://schemas.microsoft.com/office/drawing/2015/9/8/chartex" xmlns:cx2="http://schemas.microsoft.com/office/drawing/2015/10/21/chartex" xmlns:cx3="http://schemas.microsoft.com/office/drawing/2016/5/9/chartex" xmlns:cx4="http://schemas.microsoft.com/office/drawing/2016/5/10/chartex" xmlns:cx5="http://schemas.microsoft.com/office/drawing/2016/5/11/chartex" xmlns:cx6="http://schemas.microsoft.com/office/drawing/2016/5/12/chartex" xmlns:cx7="http://schemas.microsoft.com/office/drawing/2016/5/13/chartex" xmlns:cx8="http://schemas.microsoft.com/office/drawing/2016/5/14/chartex" xmlns:mc="http://schemas.openxmlformats.org/markup-compatibility/2006" xmlns:aink="http://schemas.microsoft.com/office/drawing/2016/ink" xmlns:am3d="http://schemas.microsoft.com/office/drawing/2017/model3d" xmlns:o="urn:schemas-microsoft-com:office:office" xmlns:r="http://schemas.openxmlformats.org/officeDocument/2006/relationships" xmlns:m="http://schemas.openxmlformats.org/officeDocument/2006/math" xmlns:v="urn:schemas-microsoft-com:vml" xmlns:wp14="http://schemas.microsoft.com/office/word/2010/wordprocessingDrawing" xmlns:wp="http://schemas.openxmlformats.org/drawingml/2006/wordprocessingDrawing" xmlns:w10="urn:schemas-microsoft-com:office:word" xmlns:w="http://schemas.openxmlformats.org/wordprocessingml/2006/main" xmlns:w14="http://schemas.microsoft.com/office/word/2010/wordml" xmlns:w15="http://schemas.microsoft.com/office/word/2012/wordml" xmlns:w16cex="http://schemas.microsoft.com/office/word/2018/wordml/cex" xmlns:w16cid="http://schemas.microsoft.com/office/word/2016/wordml/cid" xmlns:w16="http://schemas.microsoft.com/office/word/2018/wordml" xmlns:w16sdtdh="http://schemas.microsoft.com/office/word/2020/wordml/sdtdatahash" xmlns:w16se="http://schemas.microsoft.com/office/word/2015/wordml/symex" xmlns:wpg="http://schemas.microsoft.com/office/word/2010/wordprocessingGroup" xmlns:wpi="http://schemas.microsoft.com/office/word/2010/wordprocessingInk" xmlns:wne="http://schemas.microsoft.com/office/word/2006/wordml" xmlns:wps="http://schemas.microsoft.com/office/word/2010/wordprocessingShape" mc:Ignorable="w14 w15 w16se w16cid w16 w16cex w16sdtdh wp14">
   <w:tbl>
     <w:tblPr>
       <w:tblStyle w:val="TableGrid"/>
@@ -6072,7 +6877,7 @@
 </file>
 
 <file path=word/footer4.xml><?xml version="1.0" encoding="utf-8"?>
-<w:ftr xmlns:wpc="http://schemas.microsoft.com/office/word/2010/wordprocessingCanvas" xmlns:cx="http://schemas.microsoft.com/office/drawing/2014/chartex" xmlns:cx1="http://schemas.microsoft.com/office/drawing/2015/9/8/chartex" xmlns:cx2="http://schemas.microsoft.com/office/drawing/2015/10/21/chartex" xmlns:cx3="http://schemas.microsoft.com/office/drawing/2016/5/9/chartex" xmlns:cx4="http://schemas.microsoft.com/office/drawing/2016/5/10/chartex" xmlns:cx5="http://schemas.microsoft.com/office/drawing/2016/5/11/chartex" xmlns:cx6="http://schemas.microsoft.com/office/drawing/2016/5/12/chartex" xmlns:cx7="http://schemas.microsoft.com/office/drawing/2016/5/13/chartex" xmlns:cx8="http://schemas.microsoft.com/office/drawing/2016/5/14/chartex" xmlns:mc="http://schemas.openxmlformats.org/markup-compatibility/2006" xmlns:aink="http://schemas.microsoft.com/office/drawing/2016/ink" xmlns:am3d="http://schemas.microsoft.com/office/drawing/2017/model3d" xmlns:o="urn:schemas-microsoft-com:office:office" xmlns:r="http://schemas.openxmlformats.org/officeDocument/2006/relationships" xmlns:m="http://schemas.openxmlformats.org/officeDocument/2006/math" xmlns:v="urn:schemas-microsoft-com:vml" xmlns:wp14="http://schemas.microsoft.com/office/word/2010/wordprocessingDrawing" xmlns:wp="http://schemas.openxmlformats.org/drawingml/2006/wordprocessingDrawing" xmlns:w10="urn:schemas-microsoft-com:office:word" xmlns:w="http://schemas.openxmlformats.org/wordprocessingml/2006/main" xmlns:w14="http://schemas.microsoft.com/office/word/2010/wordml" xmlns:w15="http://schemas.microsoft.com/office/word/2012/wordml" xmlns:w16cex="http://schemas.microsoft.com/office/word/2018/wordml/cex" xmlns:w16cid="http://schemas.microsoft.com/office/word/2016/wordml/cid" xmlns:w16="http://schemas.microsoft.com/office/word/2018/wordml" xmlns:w16se="http://schemas.microsoft.com/office/word/2015/wordml/symex" xmlns:wpg="http://schemas.microsoft.com/office/word/2010/wordprocessingGroup" xmlns:wpi="http://schemas.microsoft.com/office/word/2010/wordprocessingInk" xmlns:wne="http://schemas.microsoft.com/office/word/2006/wordml" xmlns:wps="http://schemas.microsoft.com/office/word/2010/wordprocessingShape" mc:Ignorable="w14 w15 w16se w16cid w16 w16cex wp14">
+<w:ftr xmlns:wpc="http://schemas.microsoft.com/office/word/2010/wordprocessingCanvas" xmlns:cx="http://schemas.microsoft.com/office/drawing/2014/chartex" xmlns:cx1="http://schemas.microsoft.com/office/drawing/2015/9/8/chartex" xmlns:cx2="http://schemas.microsoft.com/office/drawing/2015/10/21/chartex" xmlns:cx3="http://schemas.microsoft.com/office/drawing/2016/5/9/chartex" xmlns:cx4="http://schemas.microsoft.com/office/drawing/2016/5/10/chartex" xmlns:cx5="http://schemas.microsoft.com/office/drawing/2016/5/11/chartex" xmlns:cx6="http://schemas.microsoft.com/office/drawing/2016/5/12/chartex" xmlns:cx7="http://schemas.microsoft.com/office/drawing/2016/5/13/chartex" xmlns:cx8="http://schemas.microsoft.com/office/drawing/2016/5/14/chartex" xmlns:mc="http://schemas.openxmlformats.org/markup-compatibility/2006" xmlns:aink="http://schemas.microsoft.com/office/drawing/2016/ink" xmlns:am3d="http://schemas.microsoft.com/office/drawing/2017/model3d" xmlns:o="urn:schemas-microsoft-com:office:office" xmlns:r="http://schemas.openxmlformats.org/officeDocument/2006/relationships" xmlns:m="http://schemas.openxmlformats.org/officeDocument/2006/math" xmlns:v="urn:schemas-microsoft-com:vml" xmlns:wp14="http://schemas.microsoft.com/office/word/2010/wordprocessingDrawing" xmlns:wp="http://schemas.openxmlformats.org/drawingml/2006/wordprocessingDrawing" xmlns:w10="urn:schemas-microsoft-com:office:word" xmlns:w="http://schemas.openxmlformats.org/wordprocessingml/2006/main" xmlns:w14="http://schemas.microsoft.com/office/word/2010/wordml" xmlns:w15="http://schemas.microsoft.com/office/word/2012/wordml" xmlns:w16cex="http://schemas.microsoft.com/office/word/2018/wordml/cex" xmlns:w16cid="http://schemas.microsoft.com/office/word/2016/wordml/cid" xmlns:w16="http://schemas.microsoft.com/office/word/2018/wordml" xmlns:w16sdtdh="http://schemas.microsoft.com/office/word/2020/wordml/sdtdatahash" xmlns:w16se="http://schemas.microsoft.com/office/word/2015/wordml/symex" xmlns:wpg="http://schemas.microsoft.com/office/word/2010/wordprocessingGroup" xmlns:wpi="http://schemas.microsoft.com/office/word/2010/wordprocessingInk" xmlns:wne="http://schemas.microsoft.com/office/word/2006/wordml" xmlns:wps="http://schemas.microsoft.com/office/word/2010/wordprocessingShape" mc:Ignorable="w14 w15 w16se w16cid w16 w16cex w16sdtdh wp14">
   <w:tbl>
     <w:tblPr>
       <w:tblStyle w:val="TableGrid"/>
@@ -6234,7 +7039,7 @@
 </file>
 
 <file path=word/footnotes.xml><?xml version="1.0" encoding="utf-8"?>
-<w:footnotes xmlns:wpc="http://schemas.microsoft.com/office/word/2010/wordprocessingCanvas" xmlns:cx="http://schemas.microsoft.com/office/drawing/2014/chartex" xmlns:cx1="http://schemas.microsoft.com/office/drawing/2015/9/8/chartex" xmlns:cx2="http://schemas.microsoft.com/office/drawing/2015/10/21/chartex" xmlns:cx3="http://schemas.microsoft.com/office/drawing/2016/5/9/chartex" xmlns:cx4="http://schemas.microsoft.com/office/drawing/2016/5/10/chartex" xmlns:cx5="http://schemas.microsoft.com/office/drawing/2016/5/11/chartex" xmlns:cx6="http://schemas.microsoft.com/office/drawing/2016/5/12/chartex" xmlns:cx7="http://schemas.microsoft.com/office/drawing/2016/5/13/chartex" xmlns:cx8="http://schemas.microsoft.com/office/drawing/2016/5/14/chartex" xmlns:mc="http://schemas.openxmlformats.org/markup-compatibility/2006" xmlns:aink="http://schemas.microsoft.com/office/drawing/2016/ink" xmlns:am3d="http://schemas.microsoft.com/office/drawing/2017/model3d" xmlns:o="urn:schemas-microsoft-com:office:office" xmlns:r="http://schemas.openxmlformats.org/officeDocument/2006/relationships" xmlns:m="http://schemas.openxmlformats.org/officeDocument/2006/math" xmlns:v="urn:schemas-microsoft-com:vml" xmlns:wp14="http://schemas.microsoft.com/office/word/2010/wordprocessingDrawing" xmlns:wp="http://schemas.openxmlformats.org/drawingml/2006/wordprocessingDrawing" xmlns:w10="urn:schemas-microsoft-com:office:word" xmlns:w="http://schemas.openxmlformats.org/wordprocessingml/2006/main" xmlns:w14="http://schemas.microsoft.com/office/word/2010/wordml" xmlns:w15="http://schemas.microsoft.com/office/word/2012/wordml" xmlns:w16cex="http://schemas.microsoft.com/office/word/2018/wordml/cex" xmlns:w16cid="http://schemas.microsoft.com/office/word/2016/wordml/cid" xmlns:w16="http://schemas.microsoft.com/office/word/2018/wordml" xmlns:w16se="http://schemas.microsoft.com/office/word/2015/wordml/symex" xmlns:wpg="http://schemas.microsoft.com/office/word/2010/wordprocessingGroup" xmlns:wpi="http://schemas.microsoft.com/office/word/2010/wordprocessingInk" xmlns:wne="http://schemas.microsoft.com/office/word/2006/wordml" xmlns:wps="http://schemas.microsoft.com/office/word/2010/wordprocessingShape" mc:Ignorable="w14 w15 w16se w16cid w16 w16cex wp14">
+<w:footnotes xmlns:wpc="http://schemas.microsoft.com/office/word/2010/wordprocessingCanvas" xmlns:cx="http://schemas.microsoft.com/office/drawing/2014/chartex" xmlns:cx1="http://schemas.microsoft.com/office/drawing/2015/9/8/chartex" xmlns:cx2="http://schemas.microsoft.com/office/drawing/2015/10/21/chartex" xmlns:cx3="http://schemas.microsoft.com/office/drawing/2016/5/9/chartex" xmlns:cx4="http://schemas.microsoft.com/office/drawing/2016/5/10/chartex" xmlns:cx5="http://schemas.microsoft.com/office/drawing/2016/5/11/chartex" xmlns:cx6="http://schemas.microsoft.com/office/drawing/2016/5/12/chartex" xmlns:cx7="http://schemas.microsoft.com/office/drawing/2016/5/13/chartex" xmlns:cx8="http://schemas.microsoft.com/office/drawing/2016/5/14/chartex" xmlns:mc="http://schemas.openxmlformats.org/markup-compatibility/2006" xmlns:aink="http://schemas.microsoft.com/office/drawing/2016/ink" xmlns:am3d="http://schemas.microsoft.com/office/drawing/2017/model3d" xmlns:o="urn:schemas-microsoft-com:office:office" xmlns:r="http://schemas.openxmlformats.org/officeDocument/2006/relationships" xmlns:m="http://schemas.openxmlformats.org/officeDocument/2006/math" xmlns:v="urn:schemas-microsoft-com:vml" xmlns:wp14="http://schemas.microsoft.com/office/word/2010/wordprocessingDrawing" xmlns:wp="http://schemas.openxmlformats.org/drawingml/2006/wordprocessingDrawing" xmlns:w10="urn:schemas-microsoft-com:office:word" xmlns:w="http://schemas.openxmlformats.org/wordprocessingml/2006/main" xmlns:w14="http://schemas.microsoft.com/office/word/2010/wordml" xmlns:w15="http://schemas.microsoft.com/office/word/2012/wordml" xmlns:w16cex="http://schemas.microsoft.com/office/word/2018/wordml/cex" xmlns:w16cid="http://schemas.microsoft.com/office/word/2016/wordml/cid" xmlns:w16="http://schemas.microsoft.com/office/word/2018/wordml" xmlns:w16sdtdh="http://schemas.microsoft.com/office/word/2020/wordml/sdtdatahash" xmlns:w16se="http://schemas.microsoft.com/office/word/2015/wordml/symex" xmlns:wpg="http://schemas.microsoft.com/office/word/2010/wordprocessingGroup" xmlns:wpi="http://schemas.microsoft.com/office/word/2010/wordprocessingInk" xmlns:wne="http://schemas.microsoft.com/office/word/2006/wordml" xmlns:wps="http://schemas.microsoft.com/office/word/2010/wordprocessingShape" mc:Ignorable="w14 w15 w16se w16cid w16 w16cex w16sdtdh wp14">
   <w:footnote w:type="separator" w:id="-1">
     <w:p>
       <w:pPr>
@@ -6263,7 +7068,7 @@
 </file>
 
 <file path=word/header1.xml><?xml version="1.0" encoding="utf-8"?>
-<w:hdr xmlns:wpc="http://schemas.microsoft.com/office/word/2010/wordprocessingCanvas" xmlns:cx="http://schemas.microsoft.com/office/drawing/2014/chartex" xmlns:cx1="http://schemas.microsoft.com/office/drawing/2015/9/8/chartex" xmlns:cx2="http://schemas.microsoft.com/office/drawing/2015/10/21/chartex" xmlns:cx3="http://schemas.microsoft.com/office/drawing/2016/5/9/chartex" xmlns:cx4="http://schemas.microsoft.com/office/drawing/2016/5/10/chartex" xmlns:cx5="http://schemas.microsoft.com/office/drawing/2016/5/11/chartex" xmlns:cx6="http://schemas.microsoft.com/office/drawing/2016/5/12/chartex" xmlns:cx7="http://schemas.microsoft.com/office/drawing/2016/5/13/chartex" xmlns:cx8="http://schemas.microsoft.com/office/drawing/2016/5/14/chartex" xmlns:mc="http://schemas.openxmlformats.org/markup-compatibility/2006" xmlns:aink="http://schemas.microsoft.com/office/drawing/2016/ink" xmlns:am3d="http://schemas.microsoft.com/office/drawing/2017/model3d" xmlns:o="urn:schemas-microsoft-com:office:office" xmlns:r="http://schemas.openxmlformats.org/officeDocument/2006/relationships" xmlns:m="http://schemas.openxmlformats.org/officeDocument/2006/math" xmlns:v="urn:schemas-microsoft-com:vml" xmlns:wp14="http://schemas.microsoft.com/office/word/2010/wordprocessingDrawing" xmlns:wp="http://schemas.openxmlformats.org/drawingml/2006/wordprocessingDrawing" xmlns:w10="urn:schemas-microsoft-com:office:word" xmlns:w="http://schemas.openxmlformats.org/wordprocessingml/2006/main" xmlns:w14="http://schemas.microsoft.com/office/word/2010/wordml" xmlns:w15="http://schemas.microsoft.com/office/word/2012/wordml" xmlns:w16cex="http://schemas.microsoft.com/office/word/2018/wordml/cex" xmlns:w16cid="http://schemas.microsoft.com/office/word/2016/wordml/cid" xmlns:w16="http://schemas.microsoft.com/office/word/2018/wordml" xmlns:w16se="http://schemas.microsoft.com/office/word/2015/wordml/symex" xmlns:wpg="http://schemas.microsoft.com/office/word/2010/wordprocessingGroup" xmlns:wpi="http://schemas.microsoft.com/office/word/2010/wordprocessingInk" xmlns:wne="http://schemas.microsoft.com/office/word/2006/wordml" xmlns:wps="http://schemas.microsoft.com/office/word/2010/wordprocessingShape" mc:Ignorable="w14 w15 w16se w16cid w16 w16cex wp14">
+<w:hdr xmlns:wpc="http://schemas.microsoft.com/office/word/2010/wordprocessingCanvas" xmlns:cx="http://schemas.microsoft.com/office/drawing/2014/chartex" xmlns:cx1="http://schemas.microsoft.com/office/drawing/2015/9/8/chartex" xmlns:cx2="http://schemas.microsoft.com/office/drawing/2015/10/21/chartex" xmlns:cx3="http://schemas.microsoft.com/office/drawing/2016/5/9/chartex" xmlns:cx4="http://schemas.microsoft.com/office/drawing/2016/5/10/chartex" xmlns:cx5="http://schemas.microsoft.com/office/drawing/2016/5/11/chartex" xmlns:cx6="http://schemas.microsoft.com/office/drawing/2016/5/12/chartex" xmlns:cx7="http://schemas.microsoft.com/office/drawing/2016/5/13/chartex" xmlns:cx8="http://schemas.microsoft.com/office/drawing/2016/5/14/chartex" xmlns:mc="http://schemas.openxmlformats.org/markup-compatibility/2006" xmlns:aink="http://schemas.microsoft.com/office/drawing/2016/ink" xmlns:am3d="http://schemas.microsoft.com/office/drawing/2017/model3d" xmlns:o="urn:schemas-microsoft-com:office:office" xmlns:r="http://schemas.openxmlformats.org/officeDocument/2006/relationships" xmlns:m="http://schemas.openxmlformats.org/officeDocument/2006/math" xmlns:v="urn:schemas-microsoft-com:vml" xmlns:wp14="http://schemas.microsoft.com/office/word/2010/wordprocessingDrawing" xmlns:wp="http://schemas.openxmlformats.org/drawingml/2006/wordprocessingDrawing" xmlns:w10="urn:schemas-microsoft-com:office:word" xmlns:w="http://schemas.openxmlformats.org/wordprocessingml/2006/main" xmlns:w14="http://schemas.microsoft.com/office/word/2010/wordml" xmlns:w15="http://schemas.microsoft.com/office/word/2012/wordml" xmlns:w16cex="http://schemas.microsoft.com/office/word/2018/wordml/cex" xmlns:w16cid="http://schemas.microsoft.com/office/word/2016/wordml/cid" xmlns:w16="http://schemas.microsoft.com/office/word/2018/wordml" xmlns:w16sdtdh="http://schemas.microsoft.com/office/word/2020/wordml/sdtdatahash" xmlns:w16se="http://schemas.microsoft.com/office/word/2015/wordml/symex" xmlns:wpg="http://schemas.microsoft.com/office/word/2010/wordprocessingGroup" xmlns:wpi="http://schemas.microsoft.com/office/word/2010/wordprocessingInk" xmlns:wne="http://schemas.microsoft.com/office/word/2006/wordml" xmlns:wps="http://schemas.microsoft.com/office/word/2010/wordprocessingShape" mc:Ignorable="w14 w15 w16se w16cid w16 w16cex w16sdtdh wp14">
   <w:p>
     <w:pPr>
       <w:pStyle w:val="Header"/>
@@ -6342,7 +7147,7 @@
 </file>
 
 <file path=word/header2.xml><?xml version="1.0" encoding="utf-8"?>
-<w:hdr xmlns:wpc="http://schemas.microsoft.com/office/word/2010/wordprocessingCanvas" xmlns:cx="http://schemas.microsoft.com/office/drawing/2014/chartex" xmlns:cx1="http://schemas.microsoft.com/office/drawing/2015/9/8/chartex" xmlns:cx2="http://schemas.microsoft.com/office/drawing/2015/10/21/chartex" xmlns:cx3="http://schemas.microsoft.com/office/drawing/2016/5/9/chartex" xmlns:cx4="http://schemas.microsoft.com/office/drawing/2016/5/10/chartex" xmlns:cx5="http://schemas.microsoft.com/office/drawing/2016/5/11/chartex" xmlns:cx6="http://schemas.microsoft.com/office/drawing/2016/5/12/chartex" xmlns:cx7="http://schemas.microsoft.com/office/drawing/2016/5/13/chartex" xmlns:cx8="http://schemas.microsoft.com/office/drawing/2016/5/14/chartex" xmlns:mc="http://schemas.openxmlformats.org/markup-compatibility/2006" xmlns:aink="http://schemas.microsoft.com/office/drawing/2016/ink" xmlns:am3d="http://schemas.microsoft.com/office/drawing/2017/model3d" xmlns:o="urn:schemas-microsoft-com:office:office" xmlns:r="http://schemas.openxmlformats.org/officeDocument/2006/relationships" xmlns:m="http://schemas.openxmlformats.org/officeDocument/2006/math" xmlns:v="urn:schemas-microsoft-com:vml" xmlns:wp14="http://schemas.microsoft.com/office/word/2010/wordprocessingDrawing" xmlns:wp="http://schemas.openxmlformats.org/drawingml/2006/wordprocessingDrawing" xmlns:w10="urn:schemas-microsoft-com:office:word" xmlns:w="http://schemas.openxmlformats.org/wordprocessingml/2006/main" xmlns:w14="http://schemas.microsoft.com/office/word/2010/wordml" xmlns:w15="http://schemas.microsoft.com/office/word/2012/wordml" xmlns:w16cex="http://schemas.microsoft.com/office/word/2018/wordml/cex" xmlns:w16cid="http://schemas.microsoft.com/office/word/2016/wordml/cid" xmlns:w16="http://schemas.microsoft.com/office/word/2018/wordml" xmlns:w16se="http://schemas.microsoft.com/office/word/2015/wordml/symex" xmlns:wpg="http://schemas.microsoft.com/office/word/2010/wordprocessingGroup" xmlns:wpi="http://schemas.microsoft.com/office/word/2010/wordprocessingInk" xmlns:wne="http://schemas.microsoft.com/office/word/2006/wordml" xmlns:wps="http://schemas.microsoft.com/office/word/2010/wordprocessingShape" mc:Ignorable="w14 w15 w16se w16cid w16 w16cex wp14">
+<w:hdr xmlns:wpc="http://schemas.microsoft.com/office/word/2010/wordprocessingCanvas" xmlns:cx="http://schemas.microsoft.com/office/drawing/2014/chartex" xmlns:cx1="http://schemas.microsoft.com/office/drawing/2015/9/8/chartex" xmlns:cx2="http://schemas.microsoft.com/office/drawing/2015/10/21/chartex" xmlns:cx3="http://schemas.microsoft.com/office/drawing/2016/5/9/chartex" xmlns:cx4="http://schemas.microsoft.com/office/drawing/2016/5/10/chartex" xmlns:cx5="http://schemas.microsoft.com/office/drawing/2016/5/11/chartex" xmlns:cx6="http://schemas.microsoft.com/office/drawing/2016/5/12/chartex" xmlns:cx7="http://schemas.microsoft.com/office/drawing/2016/5/13/chartex" xmlns:cx8="http://schemas.microsoft.com/office/drawing/2016/5/14/chartex" xmlns:mc="http://schemas.openxmlformats.org/markup-compatibility/2006" xmlns:aink="http://schemas.microsoft.com/office/drawing/2016/ink" xmlns:am3d="http://schemas.microsoft.com/office/drawing/2017/model3d" xmlns:o="urn:schemas-microsoft-com:office:office" xmlns:r="http://schemas.openxmlformats.org/officeDocument/2006/relationships" xmlns:m="http://schemas.openxmlformats.org/officeDocument/2006/math" xmlns:v="urn:schemas-microsoft-com:vml" xmlns:wp14="http://schemas.microsoft.com/office/word/2010/wordprocessingDrawing" xmlns:wp="http://schemas.openxmlformats.org/drawingml/2006/wordprocessingDrawing" xmlns:w10="urn:schemas-microsoft-com:office:word" xmlns:w="http://schemas.openxmlformats.org/wordprocessingml/2006/main" xmlns:w14="http://schemas.microsoft.com/office/word/2010/wordml" xmlns:w15="http://schemas.microsoft.com/office/word/2012/wordml" xmlns:w16cex="http://schemas.microsoft.com/office/word/2018/wordml/cex" xmlns:w16cid="http://schemas.microsoft.com/office/word/2016/wordml/cid" xmlns:w16="http://schemas.microsoft.com/office/word/2018/wordml" xmlns:w16sdtdh="http://schemas.microsoft.com/office/word/2020/wordml/sdtdatahash" xmlns:w16se="http://schemas.microsoft.com/office/word/2015/wordml/symex" xmlns:wpg="http://schemas.microsoft.com/office/word/2010/wordprocessingGroup" xmlns:wpi="http://schemas.microsoft.com/office/word/2010/wordprocessingInk" xmlns:wne="http://schemas.microsoft.com/office/word/2006/wordml" xmlns:wps="http://schemas.microsoft.com/office/word/2010/wordprocessingShape" mc:Ignorable="w14 w15 w16se w16cid w16 w16cex w16sdtdh wp14">
   <w:p>
     <w:pPr>
       <w:pStyle w:val="Header"/>
@@ -6352,7 +7157,7 @@
 </file>
 
 <file path=word/header3.xml><?xml version="1.0" encoding="utf-8"?>
-<w:hdr xmlns:wpc="http://schemas.microsoft.com/office/word/2010/wordprocessingCanvas" xmlns:cx="http://schemas.microsoft.com/office/drawing/2014/chartex" xmlns:cx1="http://schemas.microsoft.com/office/drawing/2015/9/8/chartex" xmlns:cx2="http://schemas.microsoft.com/office/drawing/2015/10/21/chartex" xmlns:cx3="http://schemas.microsoft.com/office/drawing/2016/5/9/chartex" xmlns:cx4="http://schemas.microsoft.com/office/drawing/2016/5/10/chartex" xmlns:cx5="http://schemas.microsoft.com/office/drawing/2016/5/11/chartex" xmlns:cx6="http://schemas.microsoft.com/office/drawing/2016/5/12/chartex" xmlns:cx7="http://schemas.microsoft.com/office/drawing/2016/5/13/chartex" xmlns:cx8="http://schemas.microsoft.com/office/drawing/2016/5/14/chartex" xmlns:mc="http://schemas.openxmlformats.org/markup-compatibility/2006" xmlns:aink="http://schemas.microsoft.com/office/drawing/2016/ink" xmlns:am3d="http://schemas.microsoft.com/office/drawing/2017/model3d" xmlns:o="urn:schemas-microsoft-com:office:office" xmlns:r="http://schemas.openxmlformats.org/officeDocument/2006/relationships" xmlns:m="http://schemas.openxmlformats.org/officeDocument/2006/math" xmlns:v="urn:schemas-microsoft-com:vml" xmlns:wp14="http://schemas.microsoft.com/office/word/2010/wordprocessingDrawing" xmlns:wp="http://schemas.openxmlformats.org/drawingml/2006/wordprocessingDrawing" xmlns:w10="urn:schemas-microsoft-com:office:word" xmlns:w="http://schemas.openxmlformats.org/wordprocessingml/2006/main" xmlns:w14="http://schemas.microsoft.com/office/word/2010/wordml" xmlns:w15="http://schemas.microsoft.com/office/word/2012/wordml" xmlns:w16cex="http://schemas.microsoft.com/office/word/2018/wordml/cex" xmlns:w16cid="http://schemas.microsoft.com/office/word/2016/wordml/cid" xmlns:w16="http://schemas.microsoft.com/office/word/2018/wordml" xmlns:w16se="http://schemas.microsoft.com/office/word/2015/wordml/symex" xmlns:wpg="http://schemas.microsoft.com/office/word/2010/wordprocessingGroup" xmlns:wpi="http://schemas.microsoft.com/office/word/2010/wordprocessingInk" xmlns:wne="http://schemas.microsoft.com/office/word/2006/wordml" xmlns:wps="http://schemas.microsoft.com/office/word/2010/wordprocessingShape" mc:Ignorable="w14 w15 w16se w16cid w16 w16cex wp14">
+<w:hdr xmlns:wpc="http://schemas.microsoft.com/office/word/2010/wordprocessingCanvas" xmlns:cx="http://schemas.microsoft.com/office/drawing/2014/chartex" xmlns:cx1="http://schemas.microsoft.com/office/drawing/2015/9/8/chartex" xmlns:cx2="http://schemas.microsoft.com/office/drawing/2015/10/21/chartex" xmlns:cx3="http://schemas.microsoft.com/office/drawing/2016/5/9/chartex" xmlns:cx4="http://schemas.microsoft.com/office/drawing/2016/5/10/chartex" xmlns:cx5="http://schemas.microsoft.com/office/drawing/2016/5/11/chartex" xmlns:cx6="http://schemas.microsoft.com/office/drawing/2016/5/12/chartex" xmlns:cx7="http://schemas.microsoft.com/office/drawing/2016/5/13/chartex" xmlns:cx8="http://schemas.microsoft.com/office/drawing/2016/5/14/chartex" xmlns:mc="http://schemas.openxmlformats.org/markup-compatibility/2006" xmlns:aink="http://schemas.microsoft.com/office/drawing/2016/ink" xmlns:am3d="http://schemas.microsoft.com/office/drawing/2017/model3d" xmlns:o="urn:schemas-microsoft-com:office:office" xmlns:r="http://schemas.openxmlformats.org/officeDocument/2006/relationships" xmlns:m="http://schemas.openxmlformats.org/officeDocument/2006/math" xmlns:v="urn:schemas-microsoft-com:vml" xmlns:wp14="http://schemas.microsoft.com/office/word/2010/wordprocessingDrawing" xmlns:wp="http://schemas.openxmlformats.org/drawingml/2006/wordprocessingDrawing" xmlns:w10="urn:schemas-microsoft-com:office:word" xmlns:w="http://schemas.openxmlformats.org/wordprocessingml/2006/main" xmlns:w14="http://schemas.microsoft.com/office/word/2010/wordml" xmlns:w15="http://schemas.microsoft.com/office/word/2012/wordml" xmlns:w16cex="http://schemas.microsoft.com/office/word/2018/wordml/cex" xmlns:w16cid="http://schemas.microsoft.com/office/word/2016/wordml/cid" xmlns:w16="http://schemas.microsoft.com/office/word/2018/wordml" xmlns:w16sdtdh="http://schemas.microsoft.com/office/word/2020/wordml/sdtdatahash" xmlns:w16se="http://schemas.microsoft.com/office/word/2015/wordml/symex" xmlns:wpg="http://schemas.microsoft.com/office/word/2010/wordprocessingGroup" xmlns:wpi="http://schemas.microsoft.com/office/word/2010/wordprocessingInk" xmlns:wne="http://schemas.microsoft.com/office/word/2006/wordml" xmlns:wps="http://schemas.microsoft.com/office/word/2010/wordprocessingShape" mc:Ignorable="w14 w15 w16se w16cid w16 w16cex w16sdtdh wp14">
   <w:p>
     <w:pPr>
       <w:pStyle w:val="Header"/>
@@ -6363,7 +7168,7 @@
 </file>
 
 <file path=word/header4.xml><?xml version="1.0" encoding="utf-8"?>
-<w:hdr xmlns:wpc="http://schemas.microsoft.com/office/word/2010/wordprocessingCanvas" xmlns:cx="http://schemas.microsoft.com/office/drawing/2014/chartex" xmlns:cx1="http://schemas.microsoft.com/office/drawing/2015/9/8/chartex" xmlns:cx2="http://schemas.microsoft.com/office/drawing/2015/10/21/chartex" xmlns:cx3="http://schemas.microsoft.com/office/drawing/2016/5/9/chartex" xmlns:cx4="http://schemas.microsoft.com/office/drawing/2016/5/10/chartex" xmlns:cx5="http://schemas.microsoft.com/office/drawing/2016/5/11/chartex" xmlns:cx6="http://schemas.microsoft.com/office/drawing/2016/5/12/chartex" xmlns:cx7="http://schemas.microsoft.com/office/drawing/2016/5/13/chartex" xmlns:cx8="http://schemas.microsoft.com/office/drawing/2016/5/14/chartex" xmlns:mc="http://schemas.openxmlformats.org/markup-compatibility/2006" xmlns:aink="http://schemas.microsoft.com/office/drawing/2016/ink" xmlns:am3d="http://schemas.microsoft.com/office/drawing/2017/model3d" xmlns:o="urn:schemas-microsoft-com:office:office" xmlns:r="http://schemas.openxmlformats.org/officeDocument/2006/relationships" xmlns:m="http://schemas.openxmlformats.org/officeDocument/2006/math" xmlns:v="urn:schemas-microsoft-com:vml" xmlns:wp14="http://schemas.microsoft.com/office/word/2010/wordprocessingDrawing" xmlns:wp="http://schemas.openxmlformats.org/drawingml/2006/wordprocessingDrawing" xmlns:w10="urn:schemas-microsoft-com:office:word" xmlns:w="http://schemas.openxmlformats.org/wordprocessingml/2006/main" xmlns:w14="http://schemas.microsoft.com/office/word/2010/wordml" xmlns:w15="http://schemas.microsoft.com/office/word/2012/wordml" xmlns:w16cex="http://schemas.microsoft.com/office/word/2018/wordml/cex" xmlns:w16cid="http://schemas.microsoft.com/office/word/2016/wordml/cid" xmlns:w16="http://schemas.microsoft.com/office/word/2018/wordml" xmlns:w16se="http://schemas.microsoft.com/office/word/2015/wordml/symex" xmlns:wpg="http://schemas.microsoft.com/office/word/2010/wordprocessingGroup" xmlns:wpi="http://schemas.microsoft.com/office/word/2010/wordprocessingInk" xmlns:wne="http://schemas.microsoft.com/office/word/2006/wordml" xmlns:wps="http://schemas.microsoft.com/office/word/2010/wordprocessingShape" mc:Ignorable="w14 w15 w16se w16cid w16 w16cex wp14">
+<w:hdr xmlns:wpc="http://schemas.microsoft.com/office/word/2010/wordprocessingCanvas" xmlns:cx="http://schemas.microsoft.com/office/drawing/2014/chartex" xmlns:cx1="http://schemas.microsoft.com/office/drawing/2015/9/8/chartex" xmlns:cx2="http://schemas.microsoft.com/office/drawing/2015/10/21/chartex" xmlns:cx3="http://schemas.microsoft.com/office/drawing/2016/5/9/chartex" xmlns:cx4="http://schemas.microsoft.com/office/drawing/2016/5/10/chartex" xmlns:cx5="http://schemas.microsoft.com/office/drawing/2016/5/11/chartex" xmlns:cx6="http://schemas.microsoft.com/office/drawing/2016/5/12/chartex" xmlns:cx7="http://schemas.microsoft.com/office/drawing/2016/5/13/chartex" xmlns:cx8="http://schemas.microsoft.com/office/drawing/2016/5/14/chartex" xmlns:mc="http://schemas.openxmlformats.org/markup-compatibility/2006" xmlns:aink="http://schemas.microsoft.com/office/drawing/2016/ink" xmlns:am3d="http://schemas.microsoft.com/office/drawing/2017/model3d" xmlns:o="urn:schemas-microsoft-com:office:office" xmlns:r="http://schemas.openxmlformats.org/officeDocument/2006/relationships" xmlns:m="http://schemas.openxmlformats.org/officeDocument/2006/math" xmlns:v="urn:schemas-microsoft-com:vml" xmlns:wp14="http://schemas.microsoft.com/office/word/2010/wordprocessingDrawing" xmlns:wp="http://schemas.openxmlformats.org/drawingml/2006/wordprocessingDrawing" xmlns:w10="urn:schemas-microsoft-com:office:word" xmlns:w="http://schemas.openxmlformats.org/wordprocessingml/2006/main" xmlns:w14="http://schemas.microsoft.com/office/word/2010/wordml" xmlns:w15="http://schemas.microsoft.com/office/word/2012/wordml" xmlns:w16cex="http://schemas.microsoft.com/office/word/2018/wordml/cex" xmlns:w16cid="http://schemas.microsoft.com/office/word/2016/wordml/cid" xmlns:w16="http://schemas.microsoft.com/office/word/2018/wordml" xmlns:w16sdtdh="http://schemas.microsoft.com/office/word/2020/wordml/sdtdatahash" xmlns:w16se="http://schemas.microsoft.com/office/word/2015/wordml/symex" xmlns:wpg="http://schemas.microsoft.com/office/word/2010/wordprocessingGroup" xmlns:wpi="http://schemas.microsoft.com/office/word/2010/wordprocessingInk" xmlns:wne="http://schemas.microsoft.com/office/word/2006/wordml" xmlns:wps="http://schemas.microsoft.com/office/word/2010/wordprocessingShape" mc:Ignorable="w14 w15 w16se w16cid w16 w16cex w16sdtdh wp14">
   <w:p>
     <w:pPr>
       <w:pStyle w:val="SAGEHeader"/>
@@ -6403,7 +7208,7 @@
 </file>
 
 <file path=word/header5.xml><?xml version="1.0" encoding="utf-8"?>
-<w:hdr xmlns:wpc="http://schemas.microsoft.com/office/word/2010/wordprocessingCanvas" xmlns:cx="http://schemas.microsoft.com/office/drawing/2014/chartex" xmlns:cx1="http://schemas.microsoft.com/office/drawing/2015/9/8/chartex" xmlns:cx2="http://schemas.microsoft.com/office/drawing/2015/10/21/chartex" xmlns:cx3="http://schemas.microsoft.com/office/drawing/2016/5/9/chartex" xmlns:cx4="http://schemas.microsoft.com/office/drawing/2016/5/10/chartex" xmlns:cx5="http://schemas.microsoft.com/office/drawing/2016/5/11/chartex" xmlns:cx6="http://schemas.microsoft.com/office/drawing/2016/5/12/chartex" xmlns:cx7="http://schemas.microsoft.com/office/drawing/2016/5/13/chartex" xmlns:cx8="http://schemas.microsoft.com/office/drawing/2016/5/14/chartex" xmlns:mc="http://schemas.openxmlformats.org/markup-compatibility/2006" xmlns:aink="http://schemas.microsoft.com/office/drawing/2016/ink" xmlns:am3d="http://schemas.microsoft.com/office/drawing/2017/model3d" xmlns:o="urn:schemas-microsoft-com:office:office" xmlns:r="http://schemas.openxmlformats.org/officeDocument/2006/relationships" xmlns:m="http://schemas.openxmlformats.org/officeDocument/2006/math" xmlns:v="urn:schemas-microsoft-com:vml" xmlns:wp14="http://schemas.microsoft.com/office/word/2010/wordprocessingDrawing" xmlns:wp="http://schemas.openxmlformats.org/drawingml/2006/wordprocessingDrawing" xmlns:w10="urn:schemas-microsoft-com:office:word" xmlns:w="http://schemas.openxmlformats.org/wordprocessingml/2006/main" xmlns:w14="http://schemas.microsoft.com/office/word/2010/wordml" xmlns:w15="http://schemas.microsoft.com/office/word/2012/wordml" xmlns:w16cex="http://schemas.microsoft.com/office/word/2018/wordml/cex" xmlns:w16cid="http://schemas.microsoft.com/office/word/2016/wordml/cid" xmlns:w16="http://schemas.microsoft.com/office/word/2018/wordml" xmlns:w16se="http://schemas.microsoft.com/office/word/2015/wordml/symex" xmlns:wpg="http://schemas.microsoft.com/office/word/2010/wordprocessingGroup" xmlns:wpi="http://schemas.microsoft.com/office/word/2010/wordprocessingInk" xmlns:wne="http://schemas.microsoft.com/office/word/2006/wordml" xmlns:wps="http://schemas.microsoft.com/office/word/2010/wordprocessingShape" mc:Ignorable="w14 w15 w16se w16cid w16 w16cex wp14">
+<w:hdr xmlns:wpc="http://schemas.microsoft.com/office/word/2010/wordprocessingCanvas" xmlns:cx="http://schemas.microsoft.com/office/drawing/2014/chartex" xmlns:cx1="http://schemas.microsoft.com/office/drawing/2015/9/8/chartex" xmlns:cx2="http://schemas.microsoft.com/office/drawing/2015/10/21/chartex" xmlns:cx3="http://schemas.microsoft.com/office/drawing/2016/5/9/chartex" xmlns:cx4="http://schemas.microsoft.com/office/drawing/2016/5/10/chartex" xmlns:cx5="http://schemas.microsoft.com/office/drawing/2016/5/11/chartex" xmlns:cx6="http://schemas.microsoft.com/office/drawing/2016/5/12/chartex" xmlns:cx7="http://schemas.microsoft.com/office/drawing/2016/5/13/chartex" xmlns:cx8="http://schemas.microsoft.com/office/drawing/2016/5/14/chartex" xmlns:mc="http://schemas.openxmlformats.org/markup-compatibility/2006" xmlns:aink="http://schemas.microsoft.com/office/drawing/2016/ink" xmlns:am3d="http://schemas.microsoft.com/office/drawing/2017/model3d" xmlns:o="urn:schemas-microsoft-com:office:office" xmlns:r="http://schemas.openxmlformats.org/officeDocument/2006/relationships" xmlns:m="http://schemas.openxmlformats.org/officeDocument/2006/math" xmlns:v="urn:schemas-microsoft-com:vml" xmlns:wp14="http://schemas.microsoft.com/office/word/2010/wordprocessingDrawing" xmlns:wp="http://schemas.openxmlformats.org/drawingml/2006/wordprocessingDrawing" xmlns:w10="urn:schemas-microsoft-com:office:word" xmlns:w="http://schemas.openxmlformats.org/wordprocessingml/2006/main" xmlns:w14="http://schemas.microsoft.com/office/word/2010/wordml" xmlns:w15="http://schemas.microsoft.com/office/word/2012/wordml" xmlns:w16cex="http://schemas.microsoft.com/office/word/2018/wordml/cex" xmlns:w16cid="http://schemas.microsoft.com/office/word/2016/wordml/cid" xmlns:w16="http://schemas.microsoft.com/office/word/2018/wordml" xmlns:w16sdtdh="http://schemas.microsoft.com/office/word/2020/wordml/sdtdatahash" xmlns:w16se="http://schemas.microsoft.com/office/word/2015/wordml/symex" xmlns:wpg="http://schemas.microsoft.com/office/word/2010/wordprocessingGroup" xmlns:wpi="http://schemas.microsoft.com/office/word/2010/wordprocessingInk" xmlns:wne="http://schemas.microsoft.com/office/word/2006/wordml" xmlns:wps="http://schemas.microsoft.com/office/word/2010/wordprocessingShape" mc:Ignorable="w14 w15 w16se w16cid w16 w16cex w16sdtdh wp14">
   <w:p>
     <w:pPr>
       <w:pStyle w:val="Header"/>
@@ -6413,7 +7218,7 @@
 </file>
 
 <file path=word/header6.xml><?xml version="1.0" encoding="utf-8"?>
-<w:hdr xmlns:wpc="http://schemas.microsoft.com/office/word/2010/wordprocessingCanvas" xmlns:cx="http://schemas.microsoft.com/office/drawing/2014/chartex" xmlns:cx1="http://schemas.microsoft.com/office/drawing/2015/9/8/chartex" xmlns:cx2="http://schemas.microsoft.com/office/drawing/2015/10/21/chartex" xmlns:cx3="http://schemas.microsoft.com/office/drawing/2016/5/9/chartex" xmlns:cx4="http://schemas.microsoft.com/office/drawing/2016/5/10/chartex" xmlns:cx5="http://schemas.microsoft.com/office/drawing/2016/5/11/chartex" xmlns:cx6="http://schemas.microsoft.com/office/drawing/2016/5/12/chartex" xmlns:cx7="http://schemas.microsoft.com/office/drawing/2016/5/13/chartex" xmlns:cx8="http://schemas.microsoft.com/office/drawing/2016/5/14/chartex" xmlns:mc="http://schemas.openxmlformats.org/markup-compatibility/2006" xmlns:aink="http://schemas.microsoft.com/office/drawing/2016/ink" xmlns:am3d="http://schemas.microsoft.com/office/drawing/2017/model3d" xmlns:o="urn:schemas-microsoft-com:office:office" xmlns:r="http://schemas.openxmlformats.org/officeDocument/2006/relationships" xmlns:m="http://schemas.openxmlformats.org/officeDocument/2006/math" xmlns:v="urn:schemas-microsoft-com:vml" xmlns:wp14="http://schemas.microsoft.com/office/word/2010/wordprocessingDrawing" xmlns:wp="http://schemas.openxmlformats.org/drawingml/2006/wordprocessingDrawing" xmlns:w10="urn:schemas-microsoft-com:office:word" xmlns:w="http://schemas.openxmlformats.org/wordprocessingml/2006/main" xmlns:w14="http://schemas.microsoft.com/office/word/2010/wordml" xmlns:w15="http://schemas.microsoft.com/office/word/2012/wordml" xmlns:w16cex="http://schemas.microsoft.com/office/word/2018/wordml/cex" xmlns:w16cid="http://schemas.microsoft.com/office/word/2016/wordml/cid" xmlns:w16="http://schemas.microsoft.com/office/word/2018/wordml" xmlns:w16se="http://schemas.microsoft.com/office/word/2015/wordml/symex" xmlns:wpg="http://schemas.microsoft.com/office/word/2010/wordprocessingGroup" xmlns:wpi="http://schemas.microsoft.com/office/word/2010/wordprocessingInk" xmlns:wne="http://schemas.microsoft.com/office/word/2006/wordml" xmlns:wps="http://schemas.microsoft.com/office/word/2010/wordprocessingShape" mc:Ignorable="w14 w15 w16se w16cid w16 w16cex wp14">
+<w:hdr xmlns:wpc="http://schemas.microsoft.com/office/word/2010/wordprocessingCanvas" xmlns:cx="http://schemas.microsoft.com/office/drawing/2014/chartex" xmlns:cx1="http://schemas.microsoft.com/office/drawing/2015/9/8/chartex" xmlns:cx2="http://schemas.microsoft.com/office/drawing/2015/10/21/chartex" xmlns:cx3="http://schemas.microsoft.com/office/drawing/2016/5/9/chartex" xmlns:cx4="http://schemas.microsoft.com/office/drawing/2016/5/10/chartex" xmlns:cx5="http://schemas.microsoft.com/office/drawing/2016/5/11/chartex" xmlns:cx6="http://schemas.microsoft.com/office/drawing/2016/5/12/chartex" xmlns:cx7="http://schemas.microsoft.com/office/drawing/2016/5/13/chartex" xmlns:cx8="http://schemas.microsoft.com/office/drawing/2016/5/14/chartex" xmlns:mc="http://schemas.openxmlformats.org/markup-compatibility/2006" xmlns:aink="http://schemas.microsoft.com/office/drawing/2016/ink" xmlns:am3d="http://schemas.microsoft.com/office/drawing/2017/model3d" xmlns:o="urn:schemas-microsoft-com:office:office" xmlns:r="http://schemas.openxmlformats.org/officeDocument/2006/relationships" xmlns:m="http://schemas.openxmlformats.org/officeDocument/2006/math" xmlns:v="urn:schemas-microsoft-com:vml" xmlns:wp14="http://schemas.microsoft.com/office/word/2010/wordprocessingDrawing" xmlns:wp="http://schemas.openxmlformats.org/drawingml/2006/wordprocessingDrawing" xmlns:w10="urn:schemas-microsoft-com:office:word" xmlns:w="http://schemas.openxmlformats.org/wordprocessingml/2006/main" xmlns:w14="http://schemas.microsoft.com/office/word/2010/wordml" xmlns:w15="http://schemas.microsoft.com/office/word/2012/wordml" xmlns:w16cex="http://schemas.microsoft.com/office/word/2018/wordml/cex" xmlns:w16cid="http://schemas.microsoft.com/office/word/2016/wordml/cid" xmlns:w16="http://schemas.microsoft.com/office/word/2018/wordml" xmlns:w16sdtdh="http://schemas.microsoft.com/office/word/2020/wordml/sdtdatahash" xmlns:w16se="http://schemas.microsoft.com/office/word/2015/wordml/symex" xmlns:wpg="http://schemas.microsoft.com/office/word/2010/wordprocessingGroup" xmlns:wpi="http://schemas.microsoft.com/office/word/2010/wordprocessingInk" xmlns:wne="http://schemas.microsoft.com/office/word/2006/wordml" xmlns:wps="http://schemas.microsoft.com/office/word/2010/wordprocessingShape" mc:Ignorable="w14 w15 w16se w16cid w16 w16cex w16sdtdh wp14">
   <w:p>
     <w:pPr>
       <w:pStyle w:val="Header"/>
@@ -6423,7 +7228,7 @@
 </file>
 
 <file path=word/numbering.xml><?xml version="1.0" encoding="utf-8"?>
-<w:numbering xmlns:wpc="http://schemas.microsoft.com/office/word/2010/wordprocessingCanvas" xmlns:cx="http://schemas.microsoft.com/office/drawing/2014/chartex" xmlns:cx1="http://schemas.microsoft.com/office/drawing/2015/9/8/chartex" xmlns:cx2="http://schemas.microsoft.com/office/drawing/2015/10/21/chartex" xmlns:cx3="http://schemas.microsoft.com/office/drawing/2016/5/9/chartex" xmlns:cx4="http://schemas.microsoft.com/office/drawing/2016/5/10/chartex" xmlns:cx5="http://schemas.microsoft.com/office/drawing/2016/5/11/chartex" xmlns:cx6="http://schemas.microsoft.com/office/drawing/2016/5/12/chartex" xmlns:cx7="http://schemas.microsoft.com/office/drawing/2016/5/13/chartex" xmlns:cx8="http://schemas.microsoft.com/office/drawing/2016/5/14/chartex" xmlns:mc="http://schemas.openxmlformats.org/markup-compatibility/2006" xmlns:aink="http://schemas.microsoft.com/office/drawing/2016/ink" xmlns:am3d="http://schemas.microsoft.com/office/drawing/2017/model3d" xmlns:o="urn:schemas-microsoft-com:office:office" xmlns:r="http://schemas.openxmlformats.org/officeDocument/2006/relationships" xmlns:m="http://schemas.openxmlformats.org/officeDocument/2006/math" xmlns:v="urn:schemas-microsoft-com:vml" xmlns:wp14="http://schemas.microsoft.com/office/word/2010/wordprocessingDrawing" xmlns:wp="http://schemas.openxmlformats.org/drawingml/2006/wordprocessingDrawing" xmlns:w10="urn:schemas-microsoft-com:office:word" xmlns:w="http://schemas.openxmlformats.org/wordprocessingml/2006/main" xmlns:w14="http://schemas.microsoft.com/office/word/2010/wordml" xmlns:w15="http://schemas.microsoft.com/office/word/2012/wordml" xmlns:w16cex="http://schemas.microsoft.com/office/word/2018/wordml/cex" xmlns:w16cid="http://schemas.microsoft.com/office/word/2016/wordml/cid" xmlns:w16="http://schemas.microsoft.com/office/word/2018/wordml" xmlns:w16se="http://schemas.microsoft.com/office/word/2015/wordml/symex" xmlns:wpg="http://schemas.microsoft.com/office/word/2010/wordprocessingGroup" xmlns:wpi="http://schemas.microsoft.com/office/word/2010/wordprocessingInk" xmlns:wne="http://schemas.microsoft.com/office/word/2006/wordml" xmlns:wps="http://schemas.microsoft.com/office/word/2010/wordprocessingShape" mc:Ignorable="w14 w15 w16se w16cid w16 w16cex wp14">
+<w:numbering xmlns:wpc="http://schemas.microsoft.com/office/word/2010/wordprocessingCanvas" xmlns:cx="http://schemas.microsoft.com/office/drawing/2014/chartex" xmlns:cx1="http://schemas.microsoft.com/office/drawing/2015/9/8/chartex" xmlns:cx2="http://schemas.microsoft.com/office/drawing/2015/10/21/chartex" xmlns:cx3="http://schemas.microsoft.com/office/drawing/2016/5/9/chartex" xmlns:cx4="http://schemas.microsoft.com/office/drawing/2016/5/10/chartex" xmlns:cx5="http://schemas.microsoft.com/office/drawing/2016/5/11/chartex" xmlns:cx6="http://schemas.microsoft.com/office/drawing/2016/5/12/chartex" xmlns:cx7="http://schemas.microsoft.com/office/drawing/2016/5/13/chartex" xmlns:cx8="http://schemas.microsoft.com/office/drawing/2016/5/14/chartex" xmlns:mc="http://schemas.openxmlformats.org/markup-compatibility/2006" xmlns:aink="http://schemas.microsoft.com/office/drawing/2016/ink" xmlns:am3d="http://schemas.microsoft.com/office/drawing/2017/model3d" xmlns:o="urn:schemas-microsoft-com:office:office" xmlns:r="http://schemas.openxmlformats.org/officeDocument/2006/relationships" xmlns:m="http://schemas.openxmlformats.org/officeDocument/2006/math" xmlns:v="urn:schemas-microsoft-com:vml" xmlns:wp14="http://schemas.microsoft.com/office/word/2010/wordprocessingDrawing" xmlns:wp="http://schemas.openxmlformats.org/drawingml/2006/wordprocessingDrawing" xmlns:w10="urn:schemas-microsoft-com:office:word" xmlns:w="http://schemas.openxmlformats.org/wordprocessingml/2006/main" xmlns:w14="http://schemas.microsoft.com/office/word/2010/wordml" xmlns:w15="http://schemas.microsoft.com/office/word/2012/wordml" xmlns:w16cex="http://schemas.microsoft.com/office/word/2018/wordml/cex" xmlns:w16cid="http://schemas.microsoft.com/office/word/2016/wordml/cid" xmlns:w16="http://schemas.microsoft.com/office/word/2018/wordml" xmlns:w16sdtdh="http://schemas.microsoft.com/office/word/2020/wordml/sdtdatahash" xmlns:w16se="http://schemas.microsoft.com/office/word/2015/wordml/symex" xmlns:wpg="http://schemas.microsoft.com/office/word/2010/wordprocessingGroup" xmlns:wpi="http://schemas.microsoft.com/office/word/2010/wordprocessingInk" xmlns:wne="http://schemas.microsoft.com/office/word/2006/wordml" xmlns:wps="http://schemas.microsoft.com/office/word/2010/wordprocessingShape" mc:Ignorable="w14 w15 w16se w16cid w16 w16cex w16sdtdh wp14">
   <w:numPicBullet w:numPicBulletId="0">
     <w:pict>
       <v:shapetype id="_x0000_t75" coordsize="21600,21600" o:spt="75" o:preferrelative="t" path="m@4@5l@4@11@9@11@9@5xe" filled="f" stroked="f">
@@ -6445,7 +7250,7 @@
         <v:path o:extrusionok="f" gradientshapeok="t" o:connecttype="rect"/>
         <o:lock v:ext="edit" aspectratio="t"/>
       </v:shapetype>
-      <v:shape id="_x0000_i1035" type="#_x0000_t75" style="width:20.4pt;height:20.4pt" o:bullet="t">
+      <v:shape id="_x0000_i1057" type="#_x0000_t75" style="width:20.5pt;height:20.5pt" o:bullet="t">
         <v:imagedata r:id="rId1" o:title="clip_image001"/>
       </v:shape>
     </w:pict>
@@ -10031,7 +10836,7 @@
 </file>
 
 <file path=word/styles.xml><?xml version="1.0" encoding="utf-8"?>
-<w:styles xmlns:mc="http://schemas.openxmlformats.org/markup-compatibility/2006" xmlns:r="http://schemas.openxmlformats.org/officeDocument/2006/relationships" xmlns:w="http://schemas.openxmlformats.org/wordprocessingml/2006/main" xmlns:w14="http://schemas.microsoft.com/office/word/2010/wordml" xmlns:w15="http://schemas.microsoft.com/office/word/2012/wordml" xmlns:w16cex="http://schemas.microsoft.com/office/word/2018/wordml/cex" xmlns:w16cid="http://schemas.microsoft.com/office/word/2016/wordml/cid" xmlns:w16="http://schemas.microsoft.com/office/word/2018/wordml" xmlns:w16se="http://schemas.microsoft.com/office/word/2015/wordml/symex" mc:Ignorable="w14 w15 w16se w16cid w16 w16cex">
+<w:styles xmlns:mc="http://schemas.openxmlformats.org/markup-compatibility/2006" xmlns:r="http://schemas.openxmlformats.org/officeDocument/2006/relationships" xmlns:w="http://schemas.openxmlformats.org/wordprocessingml/2006/main" xmlns:w14="http://schemas.microsoft.com/office/word/2010/wordml" xmlns:w15="http://schemas.microsoft.com/office/word/2012/wordml" xmlns:w16cex="http://schemas.microsoft.com/office/word/2018/wordml/cex" xmlns:w16cid="http://schemas.microsoft.com/office/word/2016/wordml/cid" xmlns:w16="http://schemas.microsoft.com/office/word/2018/wordml" xmlns:w16sdtdh="http://schemas.microsoft.com/office/word/2020/wordml/sdtdatahash" xmlns:w16se="http://schemas.microsoft.com/office/word/2015/wordml/symex" mc:Ignorable="w14 w15 w16se w16cid w16 w16cex w16sdtdh">
   <w:docDefaults>
     <w:rPrDefault>
       <w:rPr>

</xml_diff>

<commit_message>
[V1U:B-115005] Grid documentation updates for detail popup changes.
</commit_message>
<xml_diff>
--- a/docs/development/Sage300SDK_GridServerInterface.docx
+++ b/docs/development/Sage300SDK_GridServerInterface.docx
@@ -152,7 +152,7 @@
       <w:r>
         <w:fldChar w:fldCharType="separate"/>
       </w:r>
-      <w:hyperlink w:anchor="_Toc66692919" w:history="1">
+      <w:hyperlink w:anchor="_Toc84259859" w:history="1">
         <w:r>
           <w:rPr>
             <w:rStyle w:val="Hyperlink"/>
@@ -196,7 +196,7 @@
             <w:noProof/>
             <w:webHidden/>
           </w:rPr>
-          <w:instrText xml:space="preserve"> PAGEREF _Toc66692919 \h </w:instrText>
+          <w:instrText xml:space="preserve"> PAGEREF _Toc84259859 \h </w:instrText>
         </w:r>
         <w:r>
           <w:rPr>
@@ -238,7 +238,7 @@
           <w:lang w:eastAsia="zh-CN"/>
         </w:rPr>
       </w:pPr>
-      <w:hyperlink w:anchor="_Toc66692920" w:history="1">
+      <w:hyperlink w:anchor="_Toc84259860" w:history="1">
         <w:r>
           <w:rPr>
             <w:rStyle w:val="Hyperlink"/>
@@ -282,7 +282,7 @@
             <w:noProof/>
             <w:webHidden/>
           </w:rPr>
-          <w:instrText xml:space="preserve"> PAGEREF _Toc66692920 \h </w:instrText>
+          <w:instrText xml:space="preserve"> PAGEREF _Toc84259860 \h </w:instrText>
         </w:r>
         <w:r>
           <w:rPr>
@@ -324,7 +324,7 @@
           <w:lang w:eastAsia="zh-CN"/>
         </w:rPr>
       </w:pPr>
-      <w:hyperlink w:anchor="_Toc66692921" w:history="1">
+      <w:hyperlink w:anchor="_Toc84259861" w:history="1">
         <w:r>
           <w:rPr>
             <w:rStyle w:val="Hyperlink"/>
@@ -368,7 +368,7 @@
             <w:noProof/>
             <w:webHidden/>
           </w:rPr>
-          <w:instrText xml:space="preserve"> PAGEREF _Toc66692921 \h </w:instrText>
+          <w:instrText xml:space="preserve"> PAGEREF _Toc84259861 \h </w:instrText>
         </w:r>
         <w:r>
           <w:rPr>
@@ -407,7 +407,7 @@
           <w:lang w:eastAsia="zh-CN"/>
         </w:rPr>
       </w:pPr>
-      <w:hyperlink w:anchor="_Toc66692922" w:history="1">
+      <w:hyperlink w:anchor="_Toc84259862" w:history="1">
         <w:r>
           <w:rPr>
             <w:rStyle w:val="Hyperlink"/>
@@ -443,7 +443,7 @@
           <w:rPr>
             <w:webHidden/>
           </w:rPr>
-          <w:instrText xml:space="preserve"> PAGEREF _Toc66692922 \h </w:instrText>
+          <w:instrText xml:space="preserve"> PAGEREF _Toc84259862 \h </w:instrText>
         </w:r>
         <w:r>
           <w:rPr>
@@ -478,7 +478,7 @@
           <w:lang w:eastAsia="zh-CN"/>
         </w:rPr>
       </w:pPr>
-      <w:hyperlink w:anchor="_Toc66692923" w:history="1">
+      <w:hyperlink w:anchor="_Toc84259863" w:history="1">
         <w:r>
           <w:rPr>
             <w:rStyle w:val="Hyperlink"/>
@@ -514,7 +514,7 @@
           <w:rPr>
             <w:webHidden/>
           </w:rPr>
-          <w:instrText xml:space="preserve"> PAGEREF _Toc66692923 \h </w:instrText>
+          <w:instrText xml:space="preserve"> PAGEREF _Toc84259863 \h </w:instrText>
         </w:r>
         <w:r>
           <w:rPr>
@@ -549,7 +549,7 @@
           <w:lang w:eastAsia="zh-CN"/>
         </w:rPr>
       </w:pPr>
-      <w:hyperlink w:anchor="_Toc66692924" w:history="1">
+      <w:hyperlink w:anchor="_Toc84259864" w:history="1">
         <w:r>
           <w:rPr>
             <w:rStyle w:val="Hyperlink"/>
@@ -585,7 +585,7 @@
           <w:rPr>
             <w:webHidden/>
           </w:rPr>
-          <w:instrText xml:space="preserve"> PAGEREF _Toc66692924 \h </w:instrText>
+          <w:instrText xml:space="preserve"> PAGEREF _Toc84259864 \h </w:instrText>
         </w:r>
         <w:r>
           <w:rPr>
@@ -602,7 +602,7 @@
           <w:rPr>
             <w:webHidden/>
           </w:rPr>
-          <w:t>7</w:t>
+          <w:t>8</w:t>
         </w:r>
         <w:r>
           <w:rPr>
@@ -620,7 +620,7 @@
           <w:lang w:eastAsia="zh-CN"/>
         </w:rPr>
       </w:pPr>
-      <w:hyperlink w:anchor="_Toc66692925" w:history="1">
+      <w:hyperlink w:anchor="_Toc84259865" w:history="1">
         <w:r>
           <w:rPr>
             <w:rStyle w:val="Hyperlink"/>
@@ -656,7 +656,7 @@
           <w:rPr>
             <w:webHidden/>
           </w:rPr>
-          <w:instrText xml:space="preserve"> PAGEREF _Toc66692925 \h </w:instrText>
+          <w:instrText xml:space="preserve"> PAGEREF _Toc84259865 \h </w:instrText>
         </w:r>
         <w:r>
           <w:rPr>
@@ -691,7 +691,7 @@
           <w:lang w:eastAsia="zh-CN"/>
         </w:rPr>
       </w:pPr>
-      <w:hyperlink w:anchor="_Toc66692926" w:history="1">
+      <w:hyperlink w:anchor="_Toc84259866" w:history="1">
         <w:r>
           <w:rPr>
             <w:rStyle w:val="Hyperlink"/>
@@ -727,7 +727,7 @@
           <w:rPr>
             <w:webHidden/>
           </w:rPr>
-          <w:instrText xml:space="preserve"> PAGEREF _Toc66692926 \h </w:instrText>
+          <w:instrText xml:space="preserve"> PAGEREF _Toc84259866 \h </w:instrText>
         </w:r>
         <w:r>
           <w:rPr>
@@ -744,7 +744,7 @@
           <w:rPr>
             <w:webHidden/>
           </w:rPr>
-          <w:t>8</w:t>
+          <w:t>9</w:t>
         </w:r>
         <w:r>
           <w:rPr>
@@ -762,7 +762,7 @@
           <w:lang w:eastAsia="zh-CN"/>
         </w:rPr>
       </w:pPr>
-      <w:hyperlink w:anchor="_Toc66692927" w:history="1">
+      <w:hyperlink w:anchor="_Toc84259867" w:history="1">
         <w:r>
           <w:rPr>
             <w:rStyle w:val="Hyperlink"/>
@@ -798,7 +798,7 @@
           <w:rPr>
             <w:webHidden/>
           </w:rPr>
-          <w:instrText xml:space="preserve"> PAGEREF _Toc66692927 \h </w:instrText>
+          <w:instrText xml:space="preserve"> PAGEREF _Toc84259867 \h </w:instrText>
         </w:r>
         <w:r>
           <w:rPr>
@@ -815,7 +815,7 @@
           <w:rPr>
             <w:webHidden/>
           </w:rPr>
-          <w:t>8</w:t>
+          <w:t>9</w:t>
         </w:r>
         <w:r>
           <w:rPr>
@@ -833,7 +833,7 @@
           <w:lang w:eastAsia="zh-CN"/>
         </w:rPr>
       </w:pPr>
-      <w:hyperlink w:anchor="_Toc66692928" w:history="1">
+      <w:hyperlink w:anchor="_Toc84259868" w:history="1">
         <w:r>
           <w:rPr>
             <w:rStyle w:val="Hyperlink"/>
@@ -869,7 +869,7 @@
           <w:rPr>
             <w:webHidden/>
           </w:rPr>
-          <w:instrText xml:space="preserve"> PAGEREF _Toc66692928 \h </w:instrText>
+          <w:instrText xml:space="preserve"> PAGEREF _Toc84259868 \h </w:instrText>
         </w:r>
         <w:r>
           <w:rPr>
@@ -904,7 +904,7 @@
           <w:lang w:eastAsia="zh-CN"/>
         </w:rPr>
       </w:pPr>
-      <w:hyperlink w:anchor="_Toc66692929" w:history="1">
+      <w:hyperlink w:anchor="_Toc84259869" w:history="1">
         <w:r>
           <w:rPr>
             <w:rStyle w:val="Hyperlink"/>
@@ -940,7 +940,7 @@
           <w:rPr>
             <w:webHidden/>
           </w:rPr>
-          <w:instrText xml:space="preserve"> PAGEREF _Toc66692929 \h </w:instrText>
+          <w:instrText xml:space="preserve"> PAGEREF _Toc84259869 \h </w:instrText>
         </w:r>
         <w:r>
           <w:rPr>
@@ -957,7 +957,161 @@
           <w:rPr>
             <w:webHidden/>
           </w:rPr>
-          <w:t>9</w:t>
+          <w:t>10</w:t>
+        </w:r>
+        <w:r>
+          <w:rPr>
+            <w:webHidden/>
+          </w:rPr>
+          <w:fldChar w:fldCharType="end"/>
+        </w:r>
+      </w:hyperlink>
+    </w:p>
+    <w:p>
+      <w:pPr>
+        <w:pStyle w:val="TOC2"/>
+        <w:rPr>
+          <w:rFonts w:asciiTheme="minorHAnsi" w:eastAsiaTheme="minorEastAsia" w:hAnsiTheme="minorHAnsi"/>
+          <w:lang w:eastAsia="zh-CN"/>
+        </w:rPr>
+      </w:pPr>
+      <w:hyperlink w:anchor="_Toc84259870" w:history="1">
+        <w:r>
+          <w:rPr>
+            <w:rStyle w:val="Hyperlink"/>
+          </w:rPr>
+          <w:t>3.9</w:t>
+        </w:r>
+        <w:r>
+          <w:rPr>
+            <w:rFonts w:asciiTheme="minorHAnsi" w:eastAsiaTheme="minorEastAsia" w:hAnsiTheme="minorHAnsi"/>
+            <w:lang w:eastAsia="zh-CN"/>
+          </w:rPr>
+          <w:tab/>
+        </w:r>
+        <w:r>
+          <w:rPr>
+            <w:rStyle w:val="Hyperlink"/>
+          </w:rPr>
+          <w:t>ResetCurrentRecord</w:t>
+        </w:r>
+        <w:r>
+          <w:rPr>
+            <w:webHidden/>
+          </w:rPr>
+          <w:tab/>
+        </w:r>
+        <w:r>
+          <w:rPr>
+            <w:webHidden/>
+          </w:rPr>
+          <w:fldChar w:fldCharType="begin"/>
+        </w:r>
+        <w:r>
+          <w:rPr>
+            <w:webHidden/>
+          </w:rPr>
+          <w:instrText xml:space="preserve"> PAGEREF _Toc84259870 \h </w:instrText>
+        </w:r>
+        <w:r>
+          <w:rPr>
+            <w:webHidden/>
+          </w:rPr>
+        </w:r>
+        <w:r>
+          <w:rPr>
+            <w:webHidden/>
+          </w:rPr>
+          <w:fldChar w:fldCharType="separate"/>
+        </w:r>
+        <w:r>
+          <w:rPr>
+            <w:webHidden/>
+          </w:rPr>
+          <w:t>10</w:t>
+        </w:r>
+        <w:r>
+          <w:rPr>
+            <w:webHidden/>
+          </w:rPr>
+          <w:fldChar w:fldCharType="end"/>
+        </w:r>
+      </w:hyperlink>
+    </w:p>
+    <w:p>
+      <w:pPr>
+        <w:pStyle w:val="TOC2"/>
+        <w:rPr>
+          <w:rFonts w:asciiTheme="minorHAnsi" w:eastAsiaTheme="minorEastAsia" w:hAnsiTheme="minorHAnsi"/>
+          <w:lang w:eastAsia="zh-CN"/>
+        </w:rPr>
+      </w:pPr>
+      <w:hyperlink w:anchor="_Toc84259871" w:history="1">
+        <w:r>
+          <w:rPr>
+            <w:rStyle w:val="Hyperlink"/>
+          </w:rPr>
+          <w:t>3.10</w:t>
+        </w:r>
+        <w:r>
+          <w:rPr>
+            <w:rFonts w:asciiTheme="minorHAnsi" w:eastAsiaTheme="minorEastAsia" w:hAnsiTheme="minorHAnsi"/>
+            <w:lang w:eastAsia="zh-CN"/>
+          </w:rPr>
+          <w:tab/>
+        </w:r>
+        <w:r>
+          <w:rPr>
+            <w:rStyle w:val="Hyperlink"/>
+          </w:rPr>
+          <w:t>Clea</w:t>
+        </w:r>
+        <w:r>
+          <w:rPr>
+            <w:rStyle w:val="Hyperlink"/>
+          </w:rPr>
+          <w:t>r</w:t>
+        </w:r>
+        <w:r>
+          <w:rPr>
+            <w:rStyle w:val="Hyperlink"/>
+          </w:rPr>
+          <w:t>NewRecord</w:t>
+        </w:r>
+        <w:r>
+          <w:rPr>
+            <w:webHidden/>
+          </w:rPr>
+          <w:tab/>
+        </w:r>
+        <w:r>
+          <w:rPr>
+            <w:webHidden/>
+          </w:rPr>
+          <w:fldChar w:fldCharType="begin"/>
+        </w:r>
+        <w:r>
+          <w:rPr>
+            <w:webHidden/>
+          </w:rPr>
+          <w:instrText xml:space="preserve"> PAGEREF _Toc84259871 \h </w:instrText>
+        </w:r>
+        <w:r>
+          <w:rPr>
+            <w:webHidden/>
+          </w:rPr>
+        </w:r>
+        <w:r>
+          <w:rPr>
+            <w:webHidden/>
+          </w:rPr>
+          <w:fldChar w:fldCharType="separate"/>
+        </w:r>
+        <w:r>
+          <w:rPr>
+            <w:webHidden/>
+          </w:rPr>
+          <w:t>10</w:t>
         </w:r>
         <w:r>
           <w:rPr>
@@ -993,7 +1147,7 @@
         <w:pStyle w:val="SAGEHeading1"/>
         <w:framePr w:h="1096" w:hRule="exact" w:wrap="around"/>
       </w:pPr>
-      <w:bookmarkStart w:id="0" w:name="_Toc66692919"/>
+      <w:bookmarkStart w:id="0" w:name="_Toc84259859"/>
       <w:r>
         <w:lastRenderedPageBreak/>
         <w:t>Introduction</w:t>
@@ -1103,13 +1257,8 @@
         </w:numPr>
       </w:pPr>
       <w:r>
-        <w:t xml:space="preserve">Introduced in </w:t>
+        <w:t>Introduced in 2019.2</w:t>
       </w:r>
-      <w:proofErr w:type="gramStart"/>
-      <w:r>
-        <w:t>2019.2</w:t>
-      </w:r>
-      <w:proofErr w:type="gramEnd"/>
     </w:p>
     <w:p>
       <w:pPr>
@@ -1117,13 +1266,8 @@
         <w:ind w:left="576"/>
       </w:pPr>
       <w:r>
-        <w:t xml:space="preserve">The only grid to support server-side </w:t>
+        <w:t>The only grid to support server-side customization</w:t>
       </w:r>
-      <w:proofErr w:type="gramStart"/>
-      <w:r>
-        <w:t>customization</w:t>
-      </w:r>
-      <w:proofErr w:type="gramEnd"/>
     </w:p>
     <w:p>
       <w:pPr>
@@ -1182,13 +1326,8 @@
         </w:numPr>
       </w:pPr>
       <w:r>
-        <w:t xml:space="preserve">Introduced in </w:t>
+        <w:t>Introduced in 2019.2</w:t>
       </w:r>
-      <w:proofErr w:type="gramStart"/>
-      <w:r>
-        <w:t>2019.2</w:t>
-      </w:r>
-      <w:proofErr w:type="gramEnd"/>
     </w:p>
     <w:p>
       <w:pPr>
@@ -1270,13 +1409,8 @@
         <w:ind w:left="576"/>
       </w:pPr>
       <w:r>
-        <w:t xml:space="preserve">Not yet </w:t>
+        <w:t>Not yet implemented</w:t>
       </w:r>
-      <w:proofErr w:type="gramStart"/>
-      <w:r>
-        <w:t>implemented</w:t>
-      </w:r>
-      <w:proofErr w:type="gramEnd"/>
     </w:p>
     <w:p>
       <w:pPr>
@@ -1298,7 +1432,7 @@
         <w:pStyle w:val="SAGEHeading1"/>
         <w:framePr w:h="1231" w:hRule="exact" w:wrap="around"/>
       </w:pPr>
-      <w:bookmarkStart w:id="1" w:name="_Toc66692920"/>
+      <w:bookmarkStart w:id="1" w:name="_Toc84259860"/>
       <w:r>
         <w:lastRenderedPageBreak/>
         <w:t>Customization</w:t>
@@ -1428,13 +1562,8 @@
         </w:numPr>
       </w:pPr>
       <w:r>
-        <w:t xml:space="preserve">Override the default CRUD operation as needed for the </w:t>
+        <w:t>Override the default CRUD operation as needed for the customization</w:t>
       </w:r>
-      <w:proofErr w:type="gramStart"/>
-      <w:r>
-        <w:t>customization</w:t>
-      </w:r>
-      <w:proofErr w:type="gramEnd"/>
     </w:p>
     <w:p>
       <w:pPr>
@@ -1483,13 +1612,8 @@
         <w:t>rd</w:t>
       </w:r>
       <w:r>
-        <w:t xml:space="preserve"> party </w:t>
+        <w:t xml:space="preserve"> party bootstrapper</w:t>
       </w:r>
-      <w:proofErr w:type="gramStart"/>
-      <w:r>
-        <w:t>bootstrapper</w:t>
-      </w:r>
-      <w:proofErr w:type="gramEnd"/>
     </w:p>
     <w:p>
       <w:pPr>
@@ -1585,7 +1709,7 @@
         <w:pStyle w:val="SAGEHeading1"/>
         <w:framePr w:w="0" w:hRule="auto" w:wrap="auto" w:vAnchor="margin" w:hAnchor="text" w:yAlign="inline"/>
       </w:pPr>
-      <w:bookmarkStart w:id="2" w:name="_Toc66692921"/>
+      <w:bookmarkStart w:id="2" w:name="_Toc84259861"/>
       <w:r>
         <w:lastRenderedPageBreak/>
         <w:t>Methods</w:t>
@@ -1937,6 +2061,84 @@
           </w:p>
         </w:tc>
       </w:tr>
+      <w:tr>
+        <w:tc>
+          <w:tcPr>
+            <w:tcW w:w="1795" w:type="dxa"/>
+          </w:tcPr>
+          <w:p>
+            <w:pPr>
+              <w:pStyle w:val="SAGEBodyText"/>
+              <w:jc w:val="center"/>
+              <w:rPr>
+                <w:b/>
+                <w:color w:val="0070C0"/>
+              </w:rPr>
+            </w:pPr>
+            <w:proofErr w:type="spellStart"/>
+            <w:r>
+              <w:rPr>
+                <w:b/>
+                <w:color w:val="0070C0"/>
+              </w:rPr>
+              <w:t>ResetCurrentRecord</w:t>
+            </w:r>
+            <w:proofErr w:type="spellEnd"/>
+          </w:p>
+        </w:tc>
+        <w:tc>
+          <w:tcPr>
+            <w:tcW w:w="7413" w:type="dxa"/>
+          </w:tcPr>
+          <w:p>
+            <w:pPr>
+              <w:pStyle w:val="SAGEBodyText"/>
+            </w:pPr>
+            <w:r>
+              <w:t>Retrieve the current record in the view and return it to the client</w:t>
+            </w:r>
+          </w:p>
+        </w:tc>
+      </w:tr>
+      <w:tr>
+        <w:tc>
+          <w:tcPr>
+            <w:tcW w:w="1795" w:type="dxa"/>
+          </w:tcPr>
+          <w:p>
+            <w:pPr>
+              <w:pStyle w:val="SAGEBodyText"/>
+              <w:jc w:val="center"/>
+              <w:rPr>
+                <w:b/>
+                <w:color w:val="0070C0"/>
+              </w:rPr>
+            </w:pPr>
+            <w:proofErr w:type="spellStart"/>
+            <w:r>
+              <w:rPr>
+                <w:b/>
+                <w:color w:val="0070C0"/>
+              </w:rPr>
+              <w:t>ClearNewRecord</w:t>
+            </w:r>
+            <w:proofErr w:type="spellEnd"/>
+          </w:p>
+        </w:tc>
+        <w:tc>
+          <w:tcPr>
+            <w:tcW w:w="7413" w:type="dxa"/>
+          </w:tcPr>
+          <w:p>
+            <w:pPr>
+              <w:pStyle w:val="SAGEBodyText"/>
+            </w:pPr>
+            <w:r>
+              <w:t>Clean up a new generate record in the view and return it to the client</w:t>
+            </w:r>
+          </w:p>
+        </w:tc>
+      </w:tr>
     </w:tbl>
     <w:p>
       <w:pPr>
@@ -1947,7 +2149,7 @@
       <w:pPr>
         <w:pStyle w:val="SAGEHeading2"/>
       </w:pPr>
-      <w:bookmarkStart w:id="3" w:name="_Toc66692922"/>
+      <w:bookmarkStart w:id="3" w:name="_Toc84259862"/>
       <w:r>
         <w:t>Read</w:t>
       </w:r>
@@ -3068,13 +3270,8 @@
             </w:r>
             <w:proofErr w:type="spellEnd"/>
             <w:r>
-              <w:t xml:space="preserve"> which contains a hashed string value from the primary key fields of the </w:t>
-            </w:r>
-            <w:proofErr w:type="gramStart"/>
-            <w:r>
-              <w:t>records</w:t>
-            </w:r>
-            <w:proofErr w:type="gramEnd"/>
+              <w:t xml:space="preserve"> which contains a hashed string value from the primary key fields of the records</w:t>
+            </w:r>
           </w:p>
           <w:p>
             <w:pPr>
@@ -3115,13 +3312,8 @@
             </w:r>
             <w:proofErr w:type="spellEnd"/>
             <w:r>
-              <w:t xml:space="preserve"> setting to enable/disable paging buttons after page </w:t>
-            </w:r>
-            <w:proofErr w:type="gramStart"/>
-            <w:r>
-              <w:t>loads</w:t>
-            </w:r>
-            <w:proofErr w:type="gramEnd"/>
+              <w:t xml:space="preserve"> setting to enable/disable paging buttons after page loads</w:t>
+            </w:r>
           </w:p>
           <w:p>
             <w:pPr>
@@ -3153,10 +3345,7 @@
             </w:r>
             <w:proofErr w:type="gramEnd"/>
             <w:r>
-              <w:t xml:space="preserve"> current page the last page. </w:t>
-            </w:r>
-            <w:r>
-              <w:t xml:space="preserve">Used by </w:t>
+              <w:t xml:space="preserve"> current page the last page. Used by </w:t>
             </w:r>
             <w:proofErr w:type="spellStart"/>
             <w:r>
@@ -3222,7 +3411,7 @@
       <w:pPr>
         <w:pStyle w:val="SAGEHeading2"/>
       </w:pPr>
-      <w:bookmarkStart w:id="4" w:name="_Toc66692923"/>
+      <w:bookmarkStart w:id="4" w:name="_Toc84259863"/>
       <w:r>
         <w:t>Create</w:t>
       </w:r>
@@ -3650,7 +3839,11 @@
               <w:t xml:space="preserve"> </w:t>
             </w:r>
             <w:r>
-              <w:t>which contains a hashed string value from the primary key fields of the new record.</w:t>
+              <w:t xml:space="preserve">which </w:t>
+            </w:r>
+            <w:r>
+              <w:lastRenderedPageBreak/>
+              <w:t>contains a hashed string value from the primary key fields of the new record.</w:t>
             </w:r>
           </w:p>
           <w:p>
@@ -3690,6 +3883,7 @@
                 <w:b/>
                 <w:color w:val="7030A0"/>
               </w:rPr>
+              <w:lastRenderedPageBreak/>
               <w:t>Example</w:t>
             </w:r>
           </w:p>
@@ -3719,7 +3913,7 @@
       <w:pPr>
         <w:pStyle w:val="SAGEHeading2"/>
       </w:pPr>
-      <w:bookmarkStart w:id="5" w:name="_Toc66692924"/>
+      <w:bookmarkStart w:id="5" w:name="_Toc84259864"/>
       <w:r>
         <w:t>Insert</w:t>
       </w:r>
@@ -4216,7 +4410,7 @@
       <w:pPr>
         <w:pStyle w:val="SAGEHeading2"/>
       </w:pPr>
-      <w:bookmarkStart w:id="6" w:name="_Toc66692925"/>
+      <w:bookmarkStart w:id="6" w:name="_Toc84259865"/>
       <w:r>
         <w:t>Update</w:t>
       </w:r>
@@ -4655,8 +4849,9 @@
       <w:pPr>
         <w:pStyle w:val="SAGEHeading2"/>
       </w:pPr>
-      <w:bookmarkStart w:id="7" w:name="_Toc66692926"/>
+      <w:bookmarkStart w:id="7" w:name="_Toc84259866"/>
       <w:r>
+        <w:lastRenderedPageBreak/>
         <w:t>Refresh</w:t>
       </w:r>
       <w:bookmarkEnd w:id="7"/>
@@ -4902,7 +5097,6 @@
                 <w:b/>
                 <w:color w:val="7030A0"/>
               </w:rPr>
-              <w:lastRenderedPageBreak/>
               <w:t>Description</w:t>
             </w:r>
           </w:p>
@@ -5290,7 +5484,7 @@
       <w:pPr>
         <w:pStyle w:val="SAGEHeading2"/>
       </w:pPr>
-      <w:bookmarkStart w:id="8" w:name="_Toc66692927"/>
+      <w:bookmarkStart w:id="8" w:name="_Toc84259867"/>
       <w:proofErr w:type="spellStart"/>
       <w:r>
         <w:t>MoveTo</w:t>
@@ -5782,7 +5976,7 @@
       <w:pPr>
         <w:pStyle w:val="SAGEHeading2"/>
       </w:pPr>
-      <w:bookmarkStart w:id="9" w:name="_Toc66692928"/>
+      <w:bookmarkStart w:id="9" w:name="_Toc84259868"/>
       <w:r>
         <w:t>Delete</w:t>
       </w:r>
@@ -5825,6 +6019,7 @@
                 <w:sz w:val="28"/>
                 <w:szCs w:val="28"/>
               </w:rPr>
+              <w:lastRenderedPageBreak/>
               <w:t>ActionResult</w:t>
             </w:r>
             <w:proofErr w:type="spellEnd"/>
@@ -6221,7 +6416,7 @@
       <w:pPr>
         <w:pStyle w:val="SAGEHeading2"/>
       </w:pPr>
-      <w:bookmarkStart w:id="10" w:name="_Toc66692929"/>
+      <w:bookmarkStart w:id="10" w:name="_Toc84259869"/>
       <w:proofErr w:type="spellStart"/>
       <w:r>
         <w:t>RefreshCurrentRecord</w:t>
@@ -6497,6 +6692,736 @@
             </w:r>
             <w:r>
               <w:t xml:space="preserve"> row</w:t>
+            </w:r>
+          </w:p>
+        </w:tc>
+      </w:tr>
+      <w:tr>
+        <w:tc>
+          <w:tcPr>
+            <w:tcW w:w="1795" w:type="dxa"/>
+          </w:tcPr>
+          <w:p>
+            <w:pPr>
+              <w:pStyle w:val="SAGETitleDate"/>
+              <w:jc w:val="center"/>
+              <w:rPr>
+                <w:b/>
+                <w:color w:val="7030A0"/>
+              </w:rPr>
+            </w:pPr>
+            <w:r>
+              <w:rPr>
+                <w:b/>
+                <w:color w:val="7030A0"/>
+              </w:rPr>
+              <w:t>Example</w:t>
+            </w:r>
+          </w:p>
+        </w:tc>
+        <w:tc>
+          <w:tcPr>
+            <w:tcW w:w="7413" w:type="dxa"/>
+            <w:gridSpan w:val="2"/>
+          </w:tcPr>
+          <w:p>
+            <w:pPr>
+              <w:pStyle w:val="SAGEBodyText"/>
+              <w:rPr>
+                <w:i/>
+              </w:rPr>
+            </w:pPr>
+          </w:p>
+        </w:tc>
+      </w:tr>
+    </w:tbl>
+    <w:p>
+      <w:pPr>
+        <w:pStyle w:val="SAGEBodyText"/>
+      </w:pPr>
+    </w:p>
+    <w:p>
+      <w:pPr>
+        <w:pStyle w:val="SAGEHeading2"/>
+      </w:pPr>
+      <w:bookmarkStart w:id="11" w:name="_Toc84259870"/>
+      <w:proofErr w:type="spellStart"/>
+      <w:r>
+        <w:t>ResetCurrentRecord</w:t>
+      </w:r>
+      <w:bookmarkEnd w:id="11"/>
+      <w:proofErr w:type="spellEnd"/>
+    </w:p>
+    <w:tbl>
+      <w:tblPr>
+        <w:tblStyle w:val="TableGrid"/>
+        <w:tblW w:w="0" w:type="auto"/>
+        <w:tblLook w:val="04A0" w:firstRow="1" w:lastRow="0" w:firstColumn="1" w:lastColumn="0" w:noHBand="0" w:noVBand="1"/>
+      </w:tblPr>
+      <w:tblGrid>
+        <w:gridCol w:w="1795"/>
+        <w:gridCol w:w="1890"/>
+        <w:gridCol w:w="5523"/>
+      </w:tblGrid>
+      <w:tr>
+        <w:tc>
+          <w:tcPr>
+            <w:tcW w:w="9208" w:type="dxa"/>
+            <w:gridSpan w:val="3"/>
+          </w:tcPr>
+          <w:p>
+            <w:pPr>
+              <w:pStyle w:val="SAGEBodyText"/>
+              <w:ind w:firstLine="144"/>
+              <w:jc w:val="center"/>
+              <w:rPr>
+                <w:sz w:val="28"/>
+                <w:szCs w:val="28"/>
+              </w:rPr>
+            </w:pPr>
+            <w:proofErr w:type="spellStart"/>
+            <w:proofErr w:type="gramStart"/>
+            <w:r>
+              <w:rPr>
+                <w:b/>
+                <w:i/>
+                <w:color w:val="0070C0"/>
+                <w:sz w:val="28"/>
+                <w:szCs w:val="28"/>
+              </w:rPr>
+              <w:t>ActionResult</w:t>
+            </w:r>
+            <w:proofErr w:type="spellEnd"/>
+            <w:r>
+              <w:rPr>
+                <w:color w:val="0070C0"/>
+                <w:sz w:val="28"/>
+                <w:szCs w:val="28"/>
+              </w:rPr>
+              <w:t xml:space="preserve"> </w:t>
+            </w:r>
+            <w:r>
+              <w:rPr>
+                <w:sz w:val="28"/>
+                <w:szCs w:val="28"/>
+              </w:rPr>
+              <w:t xml:space="preserve"> </w:t>
+            </w:r>
+            <w:proofErr w:type="spellStart"/>
+            <w:r>
+              <w:rPr>
+                <w:b/>
+                <w:i/>
+                <w:sz w:val="28"/>
+                <w:szCs w:val="28"/>
+              </w:rPr>
+              <w:t>ResetCurrentRecord</w:t>
+            </w:r>
+            <w:proofErr w:type="spellEnd"/>
+            <w:proofErr w:type="gramEnd"/>
+            <w:r>
+              <w:rPr>
+                <w:sz w:val="28"/>
+                <w:szCs w:val="28"/>
+              </w:rPr>
+              <w:t>(</w:t>
+            </w:r>
+            <w:r>
+              <w:rPr>
+                <w:b/>
+                <w:i/>
+                <w:color w:val="0070C0"/>
+                <w:sz w:val="28"/>
+                <w:szCs w:val="28"/>
+              </w:rPr>
+              <w:t>string</w:t>
+            </w:r>
+            <w:r>
+              <w:rPr>
+                <w:color w:val="0070C0"/>
+                <w:sz w:val="28"/>
+                <w:szCs w:val="28"/>
+              </w:rPr>
+              <w:t xml:space="preserve"> </w:t>
+            </w:r>
+            <w:proofErr w:type="spellStart"/>
+            <w:r>
+              <w:rPr>
+                <w:b/>
+                <w:i/>
+                <w:sz w:val="28"/>
+                <w:szCs w:val="28"/>
+              </w:rPr>
+              <w:t>viewID</w:t>
+            </w:r>
+            <w:proofErr w:type="spellEnd"/>
+            <w:r>
+              <w:rPr>
+                <w:b/>
+                <w:i/>
+                <w:sz w:val="28"/>
+                <w:szCs w:val="28"/>
+              </w:rPr>
+              <w:t>)</w:t>
+            </w:r>
+          </w:p>
+        </w:tc>
+      </w:tr>
+      <w:tr>
+        <w:tc>
+          <w:tcPr>
+            <w:tcW w:w="1795" w:type="dxa"/>
+          </w:tcPr>
+          <w:p>
+            <w:pPr>
+              <w:pStyle w:val="SAGETitleDate"/>
+              <w:jc w:val="center"/>
+              <w:rPr>
+                <w:b/>
+                <w:color w:val="7030A0"/>
+              </w:rPr>
+            </w:pPr>
+            <w:r>
+              <w:rPr>
+                <w:b/>
+                <w:color w:val="7030A0"/>
+              </w:rPr>
+              <w:t>Description</w:t>
+            </w:r>
+          </w:p>
+        </w:tc>
+        <w:tc>
+          <w:tcPr>
+            <w:tcW w:w="7413" w:type="dxa"/>
+            <w:gridSpan w:val="2"/>
+          </w:tcPr>
+          <w:p>
+            <w:pPr>
+              <w:pStyle w:val="SAGEBodyText"/>
+            </w:pPr>
+            <w:r>
+              <w:t>Retrieve the current record in the view and return it to the client</w:t>
+            </w:r>
+            <w:r>
+              <w:t>, reverting any changes</w:t>
+            </w:r>
+          </w:p>
+        </w:tc>
+      </w:tr>
+      <w:tr>
+        <w:tc>
+          <w:tcPr>
+            <w:tcW w:w="1795" w:type="dxa"/>
+          </w:tcPr>
+          <w:p>
+            <w:pPr>
+              <w:pStyle w:val="SAGETitleDate"/>
+              <w:jc w:val="center"/>
+              <w:rPr>
+                <w:b/>
+                <w:color w:val="7030A0"/>
+              </w:rPr>
+            </w:pPr>
+            <w:r>
+              <w:rPr>
+                <w:b/>
+                <w:color w:val="7030A0"/>
+              </w:rPr>
+              <w:t>Parameters</w:t>
+            </w:r>
+          </w:p>
+        </w:tc>
+        <w:tc>
+          <w:tcPr>
+            <w:tcW w:w="1890" w:type="dxa"/>
+          </w:tcPr>
+          <w:p>
+            <w:pPr>
+              <w:pStyle w:val="SAGETitleDate"/>
+              <w:jc w:val="center"/>
+              <w:rPr>
+                <w:color w:val="auto"/>
+              </w:rPr>
+            </w:pPr>
+            <w:proofErr w:type="spellStart"/>
+            <w:r>
+              <w:rPr>
+                <w:b/>
+                <w:i/>
+                <w:color w:val="auto"/>
+              </w:rPr>
+              <w:t>viewID</w:t>
+            </w:r>
+            <w:proofErr w:type="spellEnd"/>
+          </w:p>
+        </w:tc>
+        <w:tc>
+          <w:tcPr>
+            <w:tcW w:w="5523" w:type="dxa"/>
+          </w:tcPr>
+          <w:p>
+            <w:pPr>
+              <w:pStyle w:val="SAGEBodyText"/>
+            </w:pPr>
+            <w:r>
+              <w:t xml:space="preserve">The </w:t>
+            </w:r>
+            <w:proofErr w:type="spellStart"/>
+            <w:r>
+              <w:t>guid</w:t>
+            </w:r>
+            <w:proofErr w:type="spellEnd"/>
+            <w:r>
+              <w:t xml:space="preserve"> to the ACCPAC business entity</w:t>
+            </w:r>
+          </w:p>
+        </w:tc>
+      </w:tr>
+      <w:tr>
+        <w:tc>
+          <w:tcPr>
+            <w:tcW w:w="1795" w:type="dxa"/>
+          </w:tcPr>
+          <w:p>
+            <w:pPr>
+              <w:pStyle w:val="SAGETitleDate"/>
+              <w:jc w:val="center"/>
+              <w:rPr>
+                <w:b/>
+                <w:color w:val="7030A0"/>
+              </w:rPr>
+            </w:pPr>
+            <w:r>
+              <w:rPr>
+                <w:b/>
+                <w:color w:val="7030A0"/>
+              </w:rPr>
+              <w:t>Returns</w:t>
+            </w:r>
+          </w:p>
+        </w:tc>
+        <w:tc>
+          <w:tcPr>
+            <w:tcW w:w="7413" w:type="dxa"/>
+            <w:gridSpan w:val="2"/>
+          </w:tcPr>
+          <w:p>
+            <w:pPr>
+              <w:pStyle w:val="SAGEBodyText"/>
+            </w:pPr>
+            <w:r>
+              <w:t>The record for grid current selected row</w:t>
+            </w:r>
+          </w:p>
+        </w:tc>
+      </w:tr>
+      <w:tr>
+        <w:tc>
+          <w:tcPr>
+            <w:tcW w:w="1795" w:type="dxa"/>
+          </w:tcPr>
+          <w:p>
+            <w:pPr>
+              <w:pStyle w:val="SAGETitleDate"/>
+              <w:jc w:val="center"/>
+              <w:rPr>
+                <w:b/>
+                <w:color w:val="7030A0"/>
+              </w:rPr>
+            </w:pPr>
+            <w:r>
+              <w:rPr>
+                <w:b/>
+                <w:color w:val="7030A0"/>
+              </w:rPr>
+              <w:t>Example</w:t>
+            </w:r>
+          </w:p>
+        </w:tc>
+        <w:tc>
+          <w:tcPr>
+            <w:tcW w:w="7413" w:type="dxa"/>
+            <w:gridSpan w:val="2"/>
+          </w:tcPr>
+          <w:p>
+            <w:pPr>
+              <w:pStyle w:val="SAGEBodyText"/>
+              <w:rPr>
+                <w:i/>
+              </w:rPr>
+            </w:pPr>
+          </w:p>
+        </w:tc>
+      </w:tr>
+    </w:tbl>
+    <w:p>
+      <w:pPr>
+        <w:pStyle w:val="SAGEBodyText"/>
+      </w:pPr>
+    </w:p>
+    <w:p>
+      <w:pPr>
+        <w:pStyle w:val="SAGEHeading2"/>
+      </w:pPr>
+      <w:bookmarkStart w:id="12" w:name="_Toc84259871"/>
+      <w:proofErr w:type="spellStart"/>
+      <w:r>
+        <w:t>ClearNewRecord</w:t>
+      </w:r>
+      <w:bookmarkEnd w:id="12"/>
+      <w:proofErr w:type="spellEnd"/>
+    </w:p>
+    <w:tbl>
+      <w:tblPr>
+        <w:tblStyle w:val="TableGrid"/>
+        <w:tblW w:w="0" w:type="auto"/>
+        <w:tblLook w:val="04A0" w:firstRow="1" w:lastRow="0" w:firstColumn="1" w:lastColumn="0" w:noHBand="0" w:noVBand="1"/>
+      </w:tblPr>
+      <w:tblGrid>
+        <w:gridCol w:w="1795"/>
+        <w:gridCol w:w="1890"/>
+        <w:gridCol w:w="5523"/>
+      </w:tblGrid>
+      <w:tr>
+        <w:tc>
+          <w:tcPr>
+            <w:tcW w:w="9208" w:type="dxa"/>
+            <w:gridSpan w:val="3"/>
+          </w:tcPr>
+          <w:p>
+            <w:pPr>
+              <w:pStyle w:val="SAGEBodyText"/>
+              <w:ind w:firstLine="144"/>
+              <w:jc w:val="center"/>
+              <w:rPr>
+                <w:sz w:val="28"/>
+                <w:szCs w:val="28"/>
+              </w:rPr>
+            </w:pPr>
+            <w:proofErr w:type="spellStart"/>
+            <w:proofErr w:type="gramStart"/>
+            <w:r>
+              <w:rPr>
+                <w:b/>
+                <w:i/>
+                <w:color w:val="0070C0"/>
+                <w:sz w:val="28"/>
+                <w:szCs w:val="28"/>
+              </w:rPr>
+              <w:t>ActionResult</w:t>
+            </w:r>
+            <w:proofErr w:type="spellEnd"/>
+            <w:r>
+              <w:rPr>
+                <w:color w:val="0070C0"/>
+                <w:sz w:val="28"/>
+                <w:szCs w:val="28"/>
+              </w:rPr>
+              <w:t xml:space="preserve"> </w:t>
+            </w:r>
+            <w:r>
+              <w:rPr>
+                <w:sz w:val="28"/>
+                <w:szCs w:val="28"/>
+              </w:rPr>
+              <w:t xml:space="preserve"> </w:t>
+            </w:r>
+            <w:proofErr w:type="spellStart"/>
+            <w:r>
+              <w:rPr>
+                <w:b/>
+                <w:i/>
+                <w:sz w:val="28"/>
+                <w:szCs w:val="28"/>
+              </w:rPr>
+              <w:t>ClearNewRecord</w:t>
+            </w:r>
+            <w:proofErr w:type="spellEnd"/>
+            <w:proofErr w:type="gramEnd"/>
+            <w:r>
+              <w:rPr>
+                <w:sz w:val="28"/>
+                <w:szCs w:val="28"/>
+              </w:rPr>
+              <w:t>(</w:t>
+            </w:r>
+            <w:r>
+              <w:rPr>
+                <w:b/>
+                <w:i/>
+                <w:color w:val="0070C0"/>
+                <w:sz w:val="28"/>
+                <w:szCs w:val="28"/>
+              </w:rPr>
+              <w:t>string</w:t>
+            </w:r>
+            <w:r>
+              <w:rPr>
+                <w:color w:val="0070C0"/>
+                <w:sz w:val="28"/>
+                <w:szCs w:val="28"/>
+              </w:rPr>
+              <w:t xml:space="preserve"> </w:t>
+            </w:r>
+            <w:proofErr w:type="spellStart"/>
+            <w:r>
+              <w:rPr>
+                <w:b/>
+                <w:i/>
+                <w:sz w:val="28"/>
+                <w:szCs w:val="28"/>
+              </w:rPr>
+              <w:t>viewID</w:t>
+            </w:r>
+            <w:proofErr w:type="spellEnd"/>
+            <w:r>
+              <w:rPr>
+                <w:b/>
+                <w:i/>
+                <w:sz w:val="28"/>
+                <w:szCs w:val="28"/>
+              </w:rPr>
+              <w:t xml:space="preserve">, </w:t>
+            </w:r>
+            <w:proofErr w:type="spellStart"/>
+            <w:r>
+              <w:rPr>
+                <w:b/>
+                <w:i/>
+                <w:color w:val="0070C0"/>
+                <w:sz w:val="28"/>
+                <w:szCs w:val="28"/>
+              </w:rPr>
+              <w:t>IDictionary</w:t>
+            </w:r>
+            <w:proofErr w:type="spellEnd"/>
+            <w:r>
+              <w:rPr>
+                <w:b/>
+                <w:i/>
+                <w:color w:val="0070C0"/>
+                <w:sz w:val="28"/>
+                <w:szCs w:val="28"/>
+              </w:rPr>
+              <w:t>&lt;string, string&gt;</w:t>
+            </w:r>
+            <w:r>
+              <w:rPr>
+                <w:b/>
+                <w:i/>
+                <w:sz w:val="28"/>
+                <w:szCs w:val="28"/>
+              </w:rPr>
+              <w:t xml:space="preserve"> record</w:t>
+            </w:r>
+            <w:r>
+              <w:rPr>
+                <w:b/>
+                <w:i/>
+                <w:sz w:val="28"/>
+                <w:szCs w:val="28"/>
+              </w:rPr>
+              <w:t>)</w:t>
+            </w:r>
+          </w:p>
+        </w:tc>
+      </w:tr>
+      <w:tr>
+        <w:tc>
+          <w:tcPr>
+            <w:tcW w:w="1795" w:type="dxa"/>
+          </w:tcPr>
+          <w:p>
+            <w:pPr>
+              <w:pStyle w:val="SAGETitleDate"/>
+              <w:jc w:val="center"/>
+              <w:rPr>
+                <w:b/>
+                <w:color w:val="7030A0"/>
+              </w:rPr>
+            </w:pPr>
+            <w:r>
+              <w:rPr>
+                <w:b/>
+                <w:color w:val="7030A0"/>
+              </w:rPr>
+              <w:t>Description</w:t>
+            </w:r>
+          </w:p>
+        </w:tc>
+        <w:tc>
+          <w:tcPr>
+            <w:tcW w:w="7413" w:type="dxa"/>
+            <w:gridSpan w:val="2"/>
+          </w:tcPr>
+          <w:p>
+            <w:pPr>
+              <w:pStyle w:val="SAGEBodyText"/>
+            </w:pPr>
+            <w:r>
+              <w:t>Clean up a new generate record in the view and return it to the client</w:t>
+            </w:r>
+          </w:p>
+        </w:tc>
+      </w:tr>
+      <w:tr>
+        <w:tc>
+          <w:tcPr>
+            <w:tcW w:w="1795" w:type="dxa"/>
+          </w:tcPr>
+          <w:p>
+            <w:pPr>
+              <w:pStyle w:val="SAGETitleDate"/>
+              <w:jc w:val="center"/>
+              <w:rPr>
+                <w:b/>
+                <w:color w:val="7030A0"/>
+              </w:rPr>
+            </w:pPr>
+            <w:r>
+              <w:rPr>
+                <w:b/>
+                <w:color w:val="7030A0"/>
+              </w:rPr>
+              <w:t>Parameters</w:t>
+            </w:r>
+          </w:p>
+        </w:tc>
+        <w:tc>
+          <w:tcPr>
+            <w:tcW w:w="1890" w:type="dxa"/>
+          </w:tcPr>
+          <w:p>
+            <w:pPr>
+              <w:pStyle w:val="SAGETitleDate"/>
+              <w:jc w:val="center"/>
+              <w:rPr>
+                <w:color w:val="auto"/>
+              </w:rPr>
+            </w:pPr>
+            <w:proofErr w:type="spellStart"/>
+            <w:r>
+              <w:rPr>
+                <w:b/>
+                <w:i/>
+                <w:color w:val="auto"/>
+              </w:rPr>
+              <w:t>viewID</w:t>
+            </w:r>
+            <w:proofErr w:type="spellEnd"/>
+          </w:p>
+        </w:tc>
+        <w:tc>
+          <w:tcPr>
+            <w:tcW w:w="5523" w:type="dxa"/>
+          </w:tcPr>
+          <w:p>
+            <w:pPr>
+              <w:pStyle w:val="SAGEBodyText"/>
+            </w:pPr>
+            <w:r>
+              <w:t xml:space="preserve">The </w:t>
+            </w:r>
+            <w:proofErr w:type="spellStart"/>
+            <w:r>
+              <w:t>guid</w:t>
+            </w:r>
+            <w:proofErr w:type="spellEnd"/>
+            <w:r>
+              <w:t xml:space="preserve"> to the ACCPAC business entity</w:t>
+            </w:r>
+          </w:p>
+        </w:tc>
+      </w:tr>
+      <w:tr>
+        <w:tc>
+          <w:tcPr>
+            <w:tcW w:w="1795" w:type="dxa"/>
+          </w:tcPr>
+          <w:p>
+            <w:pPr>
+              <w:pStyle w:val="SAGETitleDate"/>
+              <w:jc w:val="center"/>
+              <w:rPr>
+                <w:b/>
+                <w:color w:val="7030A0"/>
+              </w:rPr>
+            </w:pPr>
+          </w:p>
+        </w:tc>
+        <w:tc>
+          <w:tcPr>
+            <w:tcW w:w="1890" w:type="dxa"/>
+          </w:tcPr>
+          <w:p>
+            <w:pPr>
+              <w:pStyle w:val="SAGETitleDate"/>
+              <w:jc w:val="center"/>
+              <w:rPr>
+                <w:b/>
+                <w:i/>
+                <w:color w:val="auto"/>
+              </w:rPr>
+            </w:pPr>
+            <w:r>
+              <w:rPr>
+                <w:b/>
+                <w:i/>
+                <w:color w:val="auto"/>
+              </w:rPr>
+              <w:t>record</w:t>
+            </w:r>
+          </w:p>
+        </w:tc>
+        <w:tc>
+          <w:tcPr>
+            <w:tcW w:w="5523" w:type="dxa"/>
+          </w:tcPr>
+          <w:p>
+            <w:pPr>
+              <w:pStyle w:val="SAGEBodyText"/>
+            </w:pPr>
+            <w:r>
+              <w:t>Row to insert new record after</w:t>
+            </w:r>
+          </w:p>
+        </w:tc>
+      </w:tr>
+      <w:tr>
+        <w:tc>
+          <w:tcPr>
+            <w:tcW w:w="1795" w:type="dxa"/>
+          </w:tcPr>
+          <w:p>
+            <w:pPr>
+              <w:pStyle w:val="SAGETitleDate"/>
+              <w:jc w:val="center"/>
+              <w:rPr>
+                <w:b/>
+                <w:color w:val="7030A0"/>
+              </w:rPr>
+            </w:pPr>
+            <w:r>
+              <w:rPr>
+                <w:b/>
+                <w:color w:val="7030A0"/>
+              </w:rPr>
+              <w:lastRenderedPageBreak/>
+              <w:t>Returns</w:t>
+            </w:r>
+          </w:p>
+        </w:tc>
+        <w:tc>
+          <w:tcPr>
+            <w:tcW w:w="7413" w:type="dxa"/>
+            <w:gridSpan w:val="2"/>
+          </w:tcPr>
+          <w:p>
+            <w:pPr>
+              <w:pStyle w:val="SAGEBodyText"/>
+            </w:pPr>
+            <w:r>
+              <w:t>The record for grid current selected row</w:t>
             </w:r>
           </w:p>
         </w:tc>
@@ -7250,7 +8175,7 @@
         <v:path o:extrusionok="f" gradientshapeok="t" o:connecttype="rect"/>
         <o:lock v:ext="edit" aspectratio="t"/>
       </v:shapetype>
-      <v:shape id="_x0000_i1057" type="#_x0000_t75" style="width:20.5pt;height:20.5pt" o:bullet="t">
+      <v:shape id="_x0000_i1167" type="#_x0000_t75" style="width:20.5pt;height:20.5pt" o:bullet="t">
         <v:imagedata r:id="rId1" o:title="clip_image001"/>
       </v:shape>
     </w:pict>

</xml_diff>